<commit_message>
Armado de Flujo para el Bco
Cambio de nombres de pantallas, algunos scripts, entre otras cosas...
</commit_message>
<xml_diff>
--- a/app/_documentacion/3- TAS ICBC - Depósitos en Efectivo V1.0.docx
+++ b/app/_documentacion/3- TAS ICBC - Depósitos en Efectivo V1.0.docx
@@ -1,6 +1,6 @@
 
 <file path=word/document.xml><?xml version="1.0" encoding="utf-8"?>
-<w:document xmlns:wpc="http://schemas.microsoft.com/office/word/2010/wordprocessingCanvas" xmlns:mc="http://schemas.openxmlformats.org/markup-compatibility/2006" xmlns:o="urn:schemas-microsoft-com:office:office" xmlns:r="http://schemas.openxmlformats.org/officeDocument/2006/relationships" xmlns:m="http://schemas.openxmlformats.org/officeDocument/2006/math" xmlns:v="urn:schemas-microsoft-com:vml" xmlns:wp14="http://schemas.microsoft.com/office/word/2010/wordprocessingDrawing" xmlns:wp="http://schemas.openxmlformats.org/drawingml/2006/wordprocessingDrawing" xmlns:w10="urn:schemas-microsoft-com:office:word" xmlns:w="http://schemas.openxmlformats.org/wordprocessingml/2006/main" xmlns:w14="http://schemas.microsoft.com/office/word/2010/wordml" xmlns:wpg="http://schemas.microsoft.com/office/word/2010/wordprocessingGroup" xmlns:wpi="http://schemas.microsoft.com/office/word/2010/wordprocessingInk" xmlns:wne="http://schemas.microsoft.com/office/word/2006/wordml" xmlns:wps="http://schemas.microsoft.com/office/word/2010/wordprocessingShape" mc:Ignorable="w14 wp14">
+<w:document xmlns:wpc="http://schemas.microsoft.com/office/word/2010/wordprocessingCanvas" xmlns:mc="http://schemas.openxmlformats.org/markup-compatibility/2006" xmlns:o="urn:schemas-microsoft-com:office:office" xmlns:r="http://schemas.openxmlformats.org/officeDocument/2006/relationships" xmlns:m="http://schemas.openxmlformats.org/officeDocument/2006/math" xmlns:v="urn:schemas-microsoft-com:vml" xmlns:wp14="http://schemas.microsoft.com/office/word/2010/wordprocessingDrawing" xmlns:wp="http://schemas.openxmlformats.org/drawingml/2006/wordprocessingDrawing" xmlns:w10="urn:schemas-microsoft-com:office:word" xmlns:w="http://schemas.openxmlformats.org/wordprocessingml/2006/main" xmlns:w14="http://schemas.microsoft.com/office/word/2010/wordml" xmlns:w15="http://schemas.microsoft.com/office/word/2012/wordml" xmlns:wpg="http://schemas.microsoft.com/office/word/2010/wordprocessingGroup" xmlns:wpi="http://schemas.microsoft.com/office/word/2010/wordprocessingInk" xmlns:wne="http://schemas.microsoft.com/office/word/2006/wordml" xmlns:wps="http://schemas.microsoft.com/office/word/2010/wordprocessingShape" mc:Ignorable="w14 w15 wp14">
   <w:body>
     <w:bookmarkStart w:id="0" w:name="_Toc437440339" w:displacedByCustomXml="next"/>
     <w:sdt>
@@ -3094,8 +3094,8 @@
     <w:p>
       <w:pPr>
         <w:sectPr>
-          <w:headerReference w:type="default" r:id="rId9"/>
-          <w:footerReference w:type="default" r:id="rId10"/>
+          <w:headerReference w:type="default" r:id="rId8"/>
+          <w:footerReference w:type="default" r:id="rId9"/>
           <w:pgSz w:w="12240" w:h="15840"/>
           <w:pgMar w:top="1417" w:right="1701" w:bottom="1417" w:left="1701" w:header="708" w:footer="708" w:gutter="0"/>
           <w:cols w:space="708"/>
@@ -3928,8 +3928,7 @@
         </w:rPr>
         <w:t xml:space="preserve">en la pantalla </w:t>
       </w:r>
-      <w:hyperlink r:id="rId11" w:anchor="g=1&amp;p=depositar_ingresar_datos" w:history="1">
-        <w:proofErr w:type="spellStart"/>
+      <w:hyperlink r:id="rId10" w:anchor="g=1&amp;p=depositar_ingresar_datos" w:history="1">
         <w:r>
           <w:rPr>
             <w:rStyle w:val="Hipervnculo"/>
@@ -3937,7 +3936,6 @@
           </w:rPr>
           <w:t>Depositar_Ingresar_datos</w:t>
         </w:r>
-        <w:proofErr w:type="spellEnd"/>
       </w:hyperlink>
       <w:r>
         <w:rPr>
@@ -3971,8 +3969,7 @@
         </w:rPr>
         <w:t xml:space="preserve">la confirmación de estos datos (pantalla </w:t>
       </w:r>
-      <w:hyperlink r:id="rId12" w:anchor="g=1&amp;p=depositar_confirmar_datos_cuenta" w:history="1">
-        <w:proofErr w:type="spellStart"/>
+      <w:hyperlink r:id="rId11" w:anchor="g=1&amp;p=depositar_confirmar_datos_cuenta" w:history="1">
         <w:r>
           <w:rPr>
             <w:rStyle w:val="Hipervnculo"/>
@@ -3980,7 +3977,6 @@
           </w:rPr>
           <w:t>Depositar_Confirmar_datos_cuenta</w:t>
         </w:r>
-        <w:proofErr w:type="spellEnd"/>
       </w:hyperlink>
       <w:r>
         <w:rPr>
@@ -4032,24 +4028,14 @@
         </w:rPr>
         <w:t xml:space="preserve"> </w:t>
       </w:r>
-      <w:hyperlink r:id="rId13" w:anchor="g=1&amp;p=depositar_tutorial_efectivo" w:history="1">
-        <w:proofErr w:type="spellStart"/>
+      <w:hyperlink r:id="rId12" w:anchor="g=1&amp;p=depositar_tutorial_efectivo" w:history="1">
         <w:r>
           <w:rPr>
             <w:rStyle w:val="Hipervnculo"/>
             <w:rFonts w:ascii="Arial" w:hAnsi="Arial" w:cs="Arial"/>
             <w:bCs/>
           </w:rPr>
-          <w:t>Depositar_Tutorial</w:t>
-        </w:r>
-        <w:proofErr w:type="spellEnd"/>
-        <w:r>
-          <w:rPr>
-            <w:rStyle w:val="Hipervnculo"/>
-            <w:rFonts w:ascii="Arial" w:hAnsi="Arial" w:cs="Arial"/>
-            <w:bCs/>
-          </w:rPr>
-          <w:t xml:space="preserve"> Efectivo</w:t>
+          <w:t>Depositar_Tutorial Efectivo</w:t>
         </w:r>
       </w:hyperlink>
       <w:r>
@@ -4076,8 +4062,6 @@
         </w:rPr>
         <w:t xml:space="preserve">, así como un texto con las indicaciones. </w:t>
       </w:r>
-      <w:bookmarkStart w:id="18" w:name="_GoBack"/>
-      <w:bookmarkEnd w:id="18"/>
     </w:p>
     <w:p>
       <w:pPr>
@@ -4092,7 +4076,7 @@
         </w:rPr>
         <w:t xml:space="preserve">Cuando el equipo detecta el ingreso de billetes, aparecerá la </w:t>
       </w:r>
-      <w:hyperlink r:id="rId14" w:anchor="g=1&amp;p=pe12_ingreso_de_billetes_cheques" w:history="1">
+      <w:hyperlink r:id="rId13" w:anchor="g=1&amp;p=pe12_ingreso_de_billetes_cheques" w:history="1">
         <w:r>
           <w:rPr>
             <w:rStyle w:val="Hipervnculo"/>
@@ -4113,7 +4097,7 @@
         </w:rPr>
         <w:t xml:space="preserve"> reconocimiento de los billetes (de no ser exitoso el reconocimiento de billetes, se mostrarán las pantallas </w:t>
       </w:r>
-      <w:hyperlink r:id="rId15" w:anchor="g=1&amp;p=pe13_billetes_cheques_retenidos" w:history="1">
+      <w:hyperlink r:id="rId14" w:anchor="g=1&amp;p=pe13_billetes_cheques_retenidos" w:history="1">
         <w:r>
           <w:rPr>
             <w:rStyle w:val="Hipervnculo"/>
@@ -4128,7 +4112,7 @@
         </w:rPr>
         <w:t xml:space="preserve"> y </w:t>
       </w:r>
-      <w:hyperlink r:id="rId16" w:anchor="g=1&amp;p=pe14_billete_cheque_en_mal_estado" w:history="1">
+      <w:hyperlink r:id="rId15" w:anchor="g=1&amp;p=pe14_billete_cheque_en_mal_estado" w:history="1">
         <w:r>
           <w:rPr>
             <w:rStyle w:val="Hipervnculo"/>
@@ -4181,8 +4165,7 @@
         </w:rPr>
         <w:t xml:space="preserve"> </w:t>
       </w:r>
-      <w:hyperlink r:id="rId17" w:anchor="g=1&amp;p=depositar_monto_efectivo" w:history="1">
-        <w:proofErr w:type="spellStart"/>
+      <w:hyperlink r:id="rId16" w:anchor="g=1&amp;p=depositar_monto_efectivo" w:history="1">
         <w:r>
           <w:rPr>
             <w:rStyle w:val="Hipervnculo"/>
@@ -4211,7 +4194,6 @@
           </w:rPr>
           <w:t>efectivo</w:t>
         </w:r>
-        <w:proofErr w:type="spellEnd"/>
       </w:hyperlink>
       <w:r>
         <w:rPr>
@@ -4229,21 +4211,7 @@
         <w:rPr>
           <w:rFonts w:ascii="Arial" w:hAnsi="Arial" w:cs="Arial"/>
         </w:rPr>
-        <w:t xml:space="preserve">muestra el siguiente mensaje: “Por favor, </w:t>
-      </w:r>
-      <w:proofErr w:type="spellStart"/>
-      <w:r>
-        <w:rPr>
-          <w:rFonts w:ascii="Arial" w:hAnsi="Arial" w:cs="Arial"/>
-        </w:rPr>
-        <w:t>confirmá</w:t>
-      </w:r>
-      <w:proofErr w:type="spellEnd"/>
-      <w:r>
-        <w:rPr>
-          <w:rFonts w:ascii="Arial" w:hAnsi="Arial" w:cs="Arial"/>
-        </w:rPr>
-        <w:t xml:space="preserve"> el monto de los billetes ingresados”, en esta pantalla se desglosa la cantidad de billetes ingresados</w:t>
+        <w:t>muestra el siguiente mensaje: “Por favor, confirmá el monto de los billetes ingresados”, en esta pantalla se desglosa la cantidad de billetes ingresados</w:t>
       </w:r>
       <w:r>
         <w:rPr>
@@ -4347,7 +4315,6 @@
         </w:rPr>
         <w:t xml:space="preserve">uando se selecciona esta opción, el botón redirige a la pantalla </w:t>
       </w:r>
-      <w:proofErr w:type="spellStart"/>
       <w:r>
         <w:rPr>
           <w:rFonts w:ascii="Arial" w:hAnsi="Arial" w:cs="Arial"/>
@@ -4355,17 +4322,7 @@
           <w:bCs/>
           <w:color w:val="000000"/>
         </w:rPr>
-        <w:t>Depositar_Tutorial</w:t>
-      </w:r>
-      <w:proofErr w:type="spellEnd"/>
-      <w:r>
-        <w:rPr>
-          <w:rFonts w:ascii="Arial" w:hAnsi="Arial" w:cs="Arial"/>
-          <w:b/>
-          <w:bCs/>
-          <w:color w:val="000000"/>
-        </w:rPr>
-        <w:t xml:space="preserve"> Efectivo</w:t>
+        <w:t>Depositar_Tutorial Efectivo</w:t>
       </w:r>
       <w:r>
         <w:rPr>
@@ -4517,7 +4474,6 @@
         </w:rPr>
         <w:t xml:space="preserve"> </w:t>
       </w:r>
-      <w:proofErr w:type="spellStart"/>
       <w:r>
         <w:rPr>
           <w:rFonts w:ascii="Arial" w:hAnsi="Arial" w:cs="Arial"/>
@@ -4528,14 +4484,7 @@
         <w:rPr>
           <w:rFonts w:ascii="Arial" w:hAnsi="Arial" w:cs="Arial"/>
         </w:rPr>
-        <w:t>direccionará</w:t>
-      </w:r>
-      <w:proofErr w:type="spellEnd"/>
-      <w:r>
-        <w:rPr>
-          <w:rFonts w:ascii="Arial" w:hAnsi="Arial" w:cs="Arial"/>
-        </w:rPr>
-        <w:t xml:space="preserve"> al usuario a la pantalla “Depositar Selección”</w:t>
+        <w:t>direccionará al usuario a la pantalla “Depositar Selección”</w:t>
       </w:r>
       <w:r>
         <w:rPr>
@@ -4611,21 +4560,7 @@
         <w:rPr>
           <w:rFonts w:ascii="Arial" w:hAnsi="Arial" w:cs="Arial"/>
         </w:rPr>
-        <w:t xml:space="preserve"> “</w:t>
-      </w:r>
-      <w:proofErr w:type="spellStart"/>
-      <w:r>
-        <w:rPr>
-          <w:rFonts w:ascii="Arial" w:hAnsi="Arial" w:cs="Arial"/>
-        </w:rPr>
-        <w:t>Recordá</w:t>
-      </w:r>
-      <w:proofErr w:type="spellEnd"/>
-      <w:r>
-        <w:rPr>
-          <w:rFonts w:ascii="Arial" w:hAnsi="Arial" w:cs="Arial"/>
-        </w:rPr>
-        <w:t xml:space="preserve"> que ya depositaste $XXX”</w:t>
+        <w:t xml:space="preserve"> “Recordá que ya depositaste $XXX”</w:t>
       </w:r>
       <w:r>
         <w:rPr>
@@ -4878,7 +4813,7 @@
         </w:rPr>
         <w:t xml:space="preserve">Cabe resaltar que, al inicio del flujo de Depósito en efectivo o cheques, en caso de que el equipo sólo pueda realizar cierto tipo de depósitos, se muestra la pantalla </w:t>
       </w:r>
-      <w:hyperlink r:id="rId18" w:anchor="g=1&amp;p=pe11b_pantalla_2070_cash_in__depositos_" w:history="1">
+      <w:hyperlink r:id="rId17" w:anchor="g=1&amp;p=pe11b_pantalla_2070_cash_in__depositos_" w:history="1">
         <w:r>
           <w:rPr>
             <w:rStyle w:val="Hipervnculo"/>
@@ -4917,13 +4852,13 @@
       <w:pPr>
         <w:pStyle w:val="Ttulo1"/>
       </w:pPr>
-      <w:bookmarkStart w:id="19" w:name="_Toc486427116"/>
-      <w:bookmarkStart w:id="20" w:name="_Toc486429055"/>
+      <w:bookmarkStart w:id="18" w:name="_Toc486427116"/>
+      <w:bookmarkStart w:id="19" w:name="_Toc486429055"/>
       <w:r>
         <w:lastRenderedPageBreak/>
         <w:t xml:space="preserve"> </w:t>
       </w:r>
-      <w:bookmarkStart w:id="21" w:name="_Toc488074991"/>
+      <w:bookmarkStart w:id="20" w:name="_Toc488074991"/>
       <w:r>
         <w:t>Mapa</w:t>
       </w:r>
@@ -4933,9 +4868,9 @@
       <w:r>
         <w:t xml:space="preserve"> de navegación</w:t>
       </w:r>
+      <w:bookmarkEnd w:id="18"/>
       <w:bookmarkEnd w:id="19"/>
       <w:bookmarkEnd w:id="20"/>
-      <w:bookmarkEnd w:id="21"/>
     </w:p>
     <w:p>
       <w:pPr>
@@ -4952,9 +4887,9 @@
       <w:pPr>
         <w:pStyle w:val="Ttulo2"/>
       </w:pPr>
-      <w:bookmarkStart w:id="22" w:name="_Toc486427117"/>
-      <w:bookmarkStart w:id="23" w:name="_Toc486429056"/>
-      <w:bookmarkStart w:id="24" w:name="_Toc488074992"/>
+      <w:bookmarkStart w:id="21" w:name="_Toc486427117"/>
+      <w:bookmarkStart w:id="22" w:name="_Toc486429056"/>
+      <w:bookmarkStart w:id="23" w:name="_Toc488074992"/>
       <w:r>
         <w:lastRenderedPageBreak/>
         <w:t xml:space="preserve">3.1 </w:t>
@@ -4965,12 +4900,12 @@
       <w:r>
         <w:t>ESCRIPCIÓN GENERA</w:t>
       </w:r>
+      <w:bookmarkEnd w:id="21"/>
       <w:bookmarkEnd w:id="22"/>
+      <w:r>
+        <w:t>l</w:t>
+      </w:r>
       <w:bookmarkEnd w:id="23"/>
-      <w:r>
-        <w:t>l</w:t>
-      </w:r>
-      <w:bookmarkEnd w:id="24"/>
     </w:p>
     <w:p>
       <w:pPr>
@@ -4983,9 +4918,9 @@
           <w:u w:val="single"/>
         </w:rPr>
       </w:pPr>
-      <w:bookmarkStart w:id="25" w:name="_Toc486427118"/>
-      <w:bookmarkStart w:id="26" w:name="_Toc486429057"/>
-      <w:bookmarkStart w:id="27" w:name="_Toc488074993"/>
+      <w:bookmarkStart w:id="24" w:name="_Toc486427118"/>
+      <w:bookmarkStart w:id="25" w:name="_Toc486429057"/>
+      <w:bookmarkStart w:id="26" w:name="_Toc488074993"/>
       <w:r>
         <w:rPr>
           <w:rFonts w:ascii="Arial" w:hAnsi="Arial"/>
@@ -4994,8 +4929,8 @@
         </w:rPr>
         <w:t xml:space="preserve">3.1.1 </w:t>
       </w:r>
+      <w:bookmarkEnd w:id="24"/>
       <w:bookmarkEnd w:id="25"/>
-      <w:bookmarkEnd w:id="26"/>
       <w:r>
         <w:rPr>
           <w:rFonts w:ascii="Arial" w:hAnsi="Arial"/>
@@ -5020,7 +4955,7 @@
         </w:rPr>
         <w:t xml:space="preserve"> Sin Tarjeta</w:t>
       </w:r>
-      <w:bookmarkEnd w:id="27"/>
+      <w:bookmarkEnd w:id="26"/>
     </w:p>
     <w:p>
       <w:pPr>
@@ -5452,9 +5387,9 @@
           <w:u w:val="single"/>
         </w:rPr>
       </w:pPr>
-      <w:bookmarkStart w:id="28" w:name="_Toc486427119"/>
-      <w:bookmarkStart w:id="29" w:name="_Toc486429058"/>
-      <w:bookmarkStart w:id="30" w:name="_Toc488074994"/>
+      <w:bookmarkStart w:id="27" w:name="_Toc486427119"/>
+      <w:bookmarkStart w:id="28" w:name="_Toc486429058"/>
+      <w:bookmarkStart w:id="29" w:name="_Toc488074994"/>
       <w:r>
         <w:rPr>
           <w:rFonts w:ascii="Arial" w:hAnsi="Arial"/>
@@ -5482,8 +5417,8 @@
         </w:rPr>
         <w:t xml:space="preserve"> </w:t>
       </w:r>
+      <w:bookmarkEnd w:id="27"/>
       <w:bookmarkEnd w:id="28"/>
-      <w:bookmarkEnd w:id="29"/>
       <w:r>
         <w:rPr>
           <w:rFonts w:ascii="Arial" w:hAnsi="Arial"/>
@@ -5520,7 +5455,7 @@
         </w:rPr>
         <w:t xml:space="preserve"> – Nueva Cuenta</w:t>
       </w:r>
-      <w:bookmarkEnd w:id="30"/>
+      <w:bookmarkEnd w:id="29"/>
     </w:p>
     <w:p>
       <w:pPr>
@@ -5960,7 +5895,7 @@
           <w:u w:val="single"/>
         </w:rPr>
       </w:pPr>
-      <w:bookmarkStart w:id="31" w:name="_Toc488074995"/>
+      <w:bookmarkStart w:id="30" w:name="_Toc488074995"/>
       <w:r>
         <w:rPr>
           <w:rFonts w:ascii="Arial" w:hAnsi="Arial"/>
@@ -6006,7 +5941,7 @@
         </w:rPr>
         <w:t xml:space="preserve"> – Cuenta Propia</w:t>
       </w:r>
-      <w:bookmarkEnd w:id="31"/>
+      <w:bookmarkEnd w:id="30"/>
     </w:p>
     <w:p>
       <w:pPr>
@@ -6441,9 +6376,9 @@
       <w:r>
         <w:br w:type="page"/>
       </w:r>
-      <w:bookmarkStart w:id="32" w:name="_Toc486427121"/>
-      <w:bookmarkStart w:id="33" w:name="_Toc486429060"/>
-      <w:bookmarkStart w:id="34" w:name="_Toc488074996"/>
+      <w:bookmarkStart w:id="31" w:name="_Toc486427121"/>
+      <w:bookmarkStart w:id="32" w:name="_Toc486429060"/>
+      <w:bookmarkStart w:id="33" w:name="_Toc488074996"/>
       <w:r>
         <w:lastRenderedPageBreak/>
         <w:t xml:space="preserve">3.2 </w:t>
@@ -6454,9 +6389,9 @@
       <w:r>
         <w:t>iseño</w:t>
       </w:r>
+      <w:bookmarkEnd w:id="31"/>
       <w:bookmarkEnd w:id="32"/>
       <w:bookmarkEnd w:id="33"/>
-      <w:bookmarkEnd w:id="34"/>
     </w:p>
     <w:p>
       <w:pPr>
@@ -6467,9 +6402,9 @@
           <w:color w:val="auto"/>
         </w:rPr>
       </w:pPr>
-      <w:bookmarkStart w:id="35" w:name="_Toc486427122"/>
-      <w:bookmarkStart w:id="36" w:name="_Toc486429061"/>
-      <w:bookmarkStart w:id="37" w:name="_Toc488074997"/>
+      <w:bookmarkStart w:id="34" w:name="_Toc486427122"/>
+      <w:bookmarkStart w:id="35" w:name="_Toc486429061"/>
+      <w:bookmarkStart w:id="36" w:name="_Toc488074997"/>
       <w:r>
         <w:rPr>
           <w:rFonts w:ascii="Arial" w:hAnsi="Arial"/>
@@ -6477,8 +6412,8 @@
         </w:rPr>
         <w:t xml:space="preserve">3.2.1 </w:t>
       </w:r>
+      <w:bookmarkEnd w:id="34"/>
       <w:bookmarkEnd w:id="35"/>
-      <w:bookmarkEnd w:id="36"/>
       <w:r>
         <w:rPr>
           <w:rFonts w:ascii="Arial" w:hAnsi="Arial"/>
@@ -6500,7 +6435,7 @@
         </w:rPr>
         <w:t xml:space="preserve"> sin Tarjeta</w:t>
       </w:r>
-      <w:bookmarkEnd w:id="37"/>
+      <w:bookmarkEnd w:id="36"/>
     </w:p>
     <w:p>
       <w:pPr>
@@ -6511,8 +6446,8 @@
           <w:bCs/>
         </w:rPr>
       </w:pPr>
-      <w:bookmarkStart w:id="38" w:name="_Toc486427123"/>
-      <w:bookmarkStart w:id="39" w:name="_Toc486429062"/>
+      <w:bookmarkStart w:id="37" w:name="_Toc486427123"/>
+      <w:bookmarkStart w:id="38" w:name="_Toc486429062"/>
       <w:r>
         <w:rPr>
           <w:rFonts w:ascii="Arial" w:hAnsi="Arial"/>
@@ -6535,7 +6470,7 @@
                     <pic:cNvPicPr/>
                   </pic:nvPicPr>
                   <pic:blipFill>
-                    <a:blip r:embed="rId19">
+                    <a:blip r:embed="rId18">
                       <a:extLst>
                         <a:ext uri="{28A0092B-C50C-407E-A947-70E740481C1C}">
                           <a14:useLocalDpi xmlns:a14="http://schemas.microsoft.com/office/drawing/2010/main" val="0"/>
@@ -6577,7 +6512,7 @@
           <w:color w:val="auto"/>
         </w:rPr>
       </w:pPr>
-      <w:bookmarkStart w:id="40" w:name="_Toc488074998"/>
+      <w:bookmarkStart w:id="39" w:name="_Toc488074998"/>
       <w:r>
         <w:rPr>
           <w:rFonts w:ascii="Arial" w:hAnsi="Arial"/>
@@ -6586,8 +6521,8 @@
         <w:lastRenderedPageBreak/>
         <w:t xml:space="preserve">3.2.2 </w:t>
       </w:r>
+      <w:bookmarkEnd w:id="37"/>
       <w:bookmarkEnd w:id="38"/>
-      <w:bookmarkEnd w:id="39"/>
       <w:r>
         <w:rPr>
           <w:rFonts w:ascii="Arial" w:hAnsi="Arial"/>
@@ -6609,7 +6544,7 @@
         </w:rPr>
         <w:t xml:space="preserve"> Con Tarjeta</w:t>
       </w:r>
-      <w:bookmarkEnd w:id="40"/>
+      <w:bookmarkEnd w:id="39"/>
     </w:p>
     <w:p>
       <w:pPr>
@@ -6636,7 +6571,7 @@
                     <pic:cNvPicPr/>
                   </pic:nvPicPr>
                   <pic:blipFill>
-                    <a:blip r:embed="rId20">
+                    <a:blip r:embed="rId19">
                       <a:extLst>
                         <a:ext uri="{28A0092B-C50C-407E-A947-70E740481C1C}">
                           <a14:useLocalDpi xmlns:a14="http://schemas.microsoft.com/office/drawing/2010/main" val="0"/>
@@ -6678,19 +6613,19 @@
       <w:pPr>
         <w:pStyle w:val="Ttulo1"/>
       </w:pPr>
-      <w:bookmarkStart w:id="41" w:name="_Toc486427124"/>
-      <w:bookmarkStart w:id="42" w:name="_Toc486429063"/>
+      <w:bookmarkStart w:id="40" w:name="_Toc486427124"/>
+      <w:bookmarkStart w:id="41" w:name="_Toc486429063"/>
       <w:r>
         <w:lastRenderedPageBreak/>
         <w:t xml:space="preserve"> </w:t>
       </w:r>
-      <w:bookmarkStart w:id="43" w:name="_Toc488074999"/>
+      <w:bookmarkStart w:id="42" w:name="_Toc488074999"/>
       <w:r>
         <w:t>pantallas</w:t>
       </w:r>
+      <w:bookmarkEnd w:id="40"/>
       <w:bookmarkEnd w:id="41"/>
       <w:bookmarkEnd w:id="42"/>
-      <w:bookmarkEnd w:id="43"/>
     </w:p>
     <w:p>
       <w:pPr>
@@ -6709,9 +6644,9 @@
         <w:pStyle w:val="Ttulo2"/>
         <w:jc w:val="both"/>
       </w:pPr>
-      <w:bookmarkStart w:id="44" w:name="_Toc486427125"/>
-      <w:bookmarkStart w:id="45" w:name="_Toc486429064"/>
-      <w:bookmarkStart w:id="46" w:name="_Toc488075000"/>
+      <w:bookmarkStart w:id="43" w:name="_Toc486427125"/>
+      <w:bookmarkStart w:id="44" w:name="_Toc486429064"/>
+      <w:bookmarkStart w:id="45" w:name="_Toc488075000"/>
       <w:r>
         <w:lastRenderedPageBreak/>
         <w:t xml:space="preserve">4.1 </w:t>
@@ -6719,21 +6654,21 @@
       <w:r>
         <w:t xml:space="preserve">PANTALLAS </w:t>
       </w:r>
+      <w:bookmarkEnd w:id="43"/>
       <w:bookmarkEnd w:id="44"/>
+      <w:r>
+        <w:t xml:space="preserve">depósitos </w:t>
+      </w:r>
+      <w:r>
+        <w:t>EN</w:t>
+      </w:r>
+      <w:r>
+        <w:t xml:space="preserve"> EFECTIVO</w:t>
+      </w:r>
+      <w:r>
+        <w:t xml:space="preserve"> SIN TARJETA</w:t>
+      </w:r>
       <w:bookmarkEnd w:id="45"/>
-      <w:r>
-        <w:t xml:space="preserve">depósitos </w:t>
-      </w:r>
-      <w:r>
-        <w:t>EN</w:t>
-      </w:r>
-      <w:r>
-        <w:t xml:space="preserve"> EFECTIVO</w:t>
-      </w:r>
-      <w:r>
-        <w:t xml:space="preserve"> SIN TARJETA</w:t>
-      </w:r>
-      <w:bookmarkEnd w:id="46"/>
     </w:p>
     <w:p>
       <w:pPr>
@@ -6747,7 +6682,7 @@
         </w:rPr>
         <w:t xml:space="preserve">El inicio del flujo para Depósitos de Efectivo sin Tarjeta inicia en la pantalla de </w:t>
       </w:r>
-      <w:hyperlink r:id="rId21" w:anchor="g=1&amp;p=identificacion" w:history="1">
+      <w:hyperlink r:id="rId20" w:anchor="g=1&amp;p=identificacion" w:history="1">
         <w:r>
           <w:rPr>
             <w:rFonts w:ascii="Arial" w:hAnsi="Arial" w:cs="Arial"/>
@@ -6778,9 +6713,9 @@
           <w:color w:val="auto"/>
         </w:rPr>
       </w:pPr>
-      <w:bookmarkStart w:id="47" w:name="_Toc486427126"/>
-      <w:bookmarkStart w:id="48" w:name="_Toc486429065"/>
-      <w:bookmarkStart w:id="49" w:name="_Toc488075001"/>
+      <w:bookmarkStart w:id="46" w:name="_Toc486427126"/>
+      <w:bookmarkStart w:id="47" w:name="_Toc486429065"/>
+      <w:bookmarkStart w:id="48" w:name="_Toc488075001"/>
       <w:r>
         <w:rPr>
           <w:rFonts w:ascii="Arial" w:hAnsi="Arial" w:cs="Arial"/>
@@ -6795,16 +6730,16 @@
         </w:rPr>
         <w:t xml:space="preserve">Pantalla </w:t>
       </w:r>
+      <w:bookmarkEnd w:id="46"/>
       <w:bookmarkEnd w:id="47"/>
+      <w:r>
+        <w:rPr>
+          <w:rFonts w:ascii="Arial" w:hAnsi="Arial" w:cs="Arial"/>
+          <w:color w:val="auto"/>
+        </w:rPr>
+        <w:t>Menú Principal sin Tarjeta</w:t>
+      </w:r>
       <w:bookmarkEnd w:id="48"/>
-      <w:r>
-        <w:rPr>
-          <w:rFonts w:ascii="Arial" w:hAnsi="Arial" w:cs="Arial"/>
-          <w:color w:val="auto"/>
-        </w:rPr>
-        <w:t>Menú Principal sin Tarjeta</w:t>
-      </w:r>
-      <w:bookmarkEnd w:id="49"/>
     </w:p>
     <w:p>
       <w:pPr>
@@ -6825,7 +6760,7 @@
         </w:rPr>
         <w:t xml:space="preserve">antalla denominada </w:t>
       </w:r>
-      <w:hyperlink r:id="rId22" w:anchor="g=1&amp;p=men__principal_sin_tarjeta" w:history="1">
+      <w:hyperlink r:id="rId21" w:anchor="g=1&amp;p=men__principal_sin_tarjeta" w:history="1">
         <w:r>
           <w:rPr>
             <w:rStyle w:val="Hipervnculo"/>
@@ -6833,21 +6768,12 @@
           </w:rPr>
           <w:t>“</w:t>
         </w:r>
-        <w:proofErr w:type="spellStart"/>
         <w:r>
           <w:rPr>
             <w:rStyle w:val="Hipervnculo"/>
             <w:rFonts w:ascii="Arial" w:hAnsi="Arial" w:cs="Arial"/>
           </w:rPr>
-          <w:t>Menu</w:t>
-        </w:r>
-        <w:proofErr w:type="spellEnd"/>
-        <w:r>
-          <w:rPr>
-            <w:rStyle w:val="Hipervnculo"/>
-            <w:rFonts w:ascii="Arial" w:hAnsi="Arial" w:cs="Arial"/>
-          </w:rPr>
-          <w:t xml:space="preserve"> Principal sin Tarjeta</w:t>
+          <w:t>Menu Principal sin Tarjeta</w:t>
         </w:r>
         <w:r>
           <w:rPr>
@@ -6907,7 +6833,7 @@
         </w:rPr>
         <w:t xml:space="preserve">En caso que el equipo sólo pueda realizar ciertos depósitos, se mostrará la pantalla </w:t>
       </w:r>
-      <w:hyperlink r:id="rId23" w:anchor="g=1&amp;p=pe11b_pantalla_2070_cash_in__depositos_" w:history="1">
+      <w:hyperlink r:id="rId22" w:anchor="g=1&amp;p=pe11b_pantalla_2070_cash_in__depositos_" w:history="1">
         <w:r>
           <w:rPr>
             <w:rStyle w:val="Hipervnculo"/>
@@ -6980,7 +6906,7 @@
         </w:rPr>
         <w:t xml:space="preserve">Direcciona al usuario a la pantalla </w:t>
       </w:r>
-      <w:hyperlink r:id="rId24" w:anchor="g=1&amp;p=depositar_ingresar_datos" w:history="1">
+      <w:hyperlink r:id="rId23" w:anchor="g=1&amp;p=depositar_ingresar_datos" w:history="1">
         <w:r>
           <w:rPr>
             <w:rStyle w:val="Hipervnculo"/>
@@ -7022,7 +6948,7 @@
         </w:rPr>
         <w:t xml:space="preserve">Dirige al usuario a la pantalla </w:t>
       </w:r>
-      <w:hyperlink r:id="rId25" w:anchor="g=1&amp;p=pagar_tarjeta" w:history="1">
+      <w:hyperlink r:id="rId24" w:anchor="g=1&amp;p=pagar_tarjeta" w:history="1">
         <w:r>
           <w:rPr>
             <w:rStyle w:val="Hipervnculo"/>
@@ -7065,7 +6991,7 @@
         </w:rPr>
         <w:t xml:space="preserve">Este botón lleva a la pantalla </w:t>
       </w:r>
-      <w:hyperlink r:id="rId26" w:anchor="g=1&amp;p=cuenta_recaudadora_sin_tarjeta" w:history="1">
+      <w:hyperlink r:id="rId25" w:anchor="g=1&amp;p=cuenta_recaudadora_sin_tarjeta" w:history="1">
         <w:r>
           <w:rPr>
             <w:rStyle w:val="Hipervnculo"/>
@@ -7107,7 +7033,7 @@
         </w:rPr>
         <w:t xml:space="preserve">Cancela la operación, cierra la sesión y muestra la pantalla </w:t>
       </w:r>
-      <w:hyperlink r:id="rId27" w:anchor="g=1&amp;p=salir_del_sistema" w:history="1">
+      <w:hyperlink r:id="rId26" w:anchor="g=1&amp;p=salir_del_sistema" w:history="1">
         <w:r>
           <w:rPr>
             <w:rStyle w:val="Hipervnculo"/>
@@ -7300,7 +7226,7 @@
                     <pic:cNvPicPr/>
                   </pic:nvPicPr>
                   <pic:blipFill>
-                    <a:blip r:embed="rId28"/>
+                    <a:blip r:embed="rId27"/>
                     <a:stretch>
                       <a:fillRect/>
                     </a:stretch>
@@ -7351,7 +7277,7 @@
           <w:color w:val="auto"/>
         </w:rPr>
       </w:pPr>
-      <w:bookmarkStart w:id="50" w:name="_Toc488075002"/>
+      <w:bookmarkStart w:id="49" w:name="_Toc488075002"/>
       <w:r>
         <w:rPr>
           <w:rFonts w:ascii="Arial" w:hAnsi="Arial" w:cs="Arial"/>
@@ -7374,7 +7300,7 @@
         </w:rPr>
         <w:t>Depositar Ingresar Datos</w:t>
       </w:r>
-      <w:bookmarkEnd w:id="50"/>
+      <w:bookmarkEnd w:id="49"/>
     </w:p>
     <w:p>
       <w:pPr>
@@ -7402,29 +7328,13 @@
         </w:rPr>
         <w:t xml:space="preserve">pantalla denominada </w:t>
       </w:r>
-      <w:hyperlink r:id="rId29" w:anchor="g=1&amp;p=depositar_ingresar_datos" w:history="1">
+      <w:hyperlink r:id="rId28" w:anchor="g=1&amp;p=depositar_ingresar_datos" w:history="1">
         <w:r>
           <w:rPr>
             <w:rStyle w:val="Hipervnculo"/>
             <w:rFonts w:ascii="Arial" w:hAnsi="Arial" w:cs="Arial"/>
           </w:rPr>
-          <w:t>“</w:t>
-        </w:r>
-        <w:proofErr w:type="spellStart"/>
-        <w:r>
-          <w:rPr>
-            <w:rStyle w:val="Hipervnculo"/>
-            <w:rFonts w:ascii="Arial" w:hAnsi="Arial" w:cs="Arial"/>
-          </w:rPr>
-          <w:t>Depósitar</w:t>
-        </w:r>
-        <w:proofErr w:type="spellEnd"/>
-        <w:r>
-          <w:rPr>
-            <w:rStyle w:val="Hipervnculo"/>
-            <w:rFonts w:ascii="Arial" w:hAnsi="Arial" w:cs="Arial"/>
-          </w:rPr>
-          <w:t xml:space="preserve"> Ingresar Datos”</w:t>
+          <w:t>“Depósitar Ingresar Datos”</w:t>
         </w:r>
       </w:hyperlink>
       <w:r>
@@ -7587,7 +7497,7 @@
         </w:rPr>
         <w:t xml:space="preserve">Dirige al usuario a la pantalla </w:t>
       </w:r>
-      <w:hyperlink r:id="rId30" w:anchor="g=1&amp;p=depositar_confirmar_datos_cuenta" w:history="1">
+      <w:hyperlink r:id="rId29" w:anchor="g=1&amp;p=depositar_confirmar_datos_cuenta" w:history="1">
         <w:r>
           <w:rPr>
             <w:rStyle w:val="Hipervnculo"/>
@@ -7629,7 +7539,7 @@
         </w:rPr>
         <w:t xml:space="preserve">Dirige al usuario a la pantalla </w:t>
       </w:r>
-      <w:hyperlink r:id="rId31" w:anchor="g=1&amp;p=men__principal_sin_tarjeta" w:history="1">
+      <w:hyperlink r:id="rId30" w:anchor="g=1&amp;p=men__principal_sin_tarjeta" w:history="1">
         <w:r>
           <w:rPr>
             <w:rStyle w:val="Hipervnculo"/>
@@ -7665,7 +7575,7 @@
         </w:rPr>
         <w:t xml:space="preserve">Cancela la operación, cierra la sesión y muestra la pantalla </w:t>
       </w:r>
-      <w:hyperlink r:id="rId32" w:anchor="g=1&amp;p=salir_del_sistema" w:history="1">
+      <w:hyperlink r:id="rId31" w:anchor="g=1&amp;p=salir_del_sistema" w:history="1">
         <w:r>
           <w:rPr>
             <w:rStyle w:val="Hipervnculo"/>
@@ -7734,7 +7644,7 @@
                     <pic:cNvPicPr/>
                   </pic:nvPicPr>
                   <pic:blipFill>
-                    <a:blip r:embed="rId33"/>
+                    <a:blip r:embed="rId32"/>
                     <a:stretch>
                       <a:fillRect/>
                     </a:stretch>
@@ -7777,7 +7687,7 @@
           <w:color w:val="auto"/>
         </w:rPr>
       </w:pPr>
-      <w:bookmarkStart w:id="51" w:name="_Toc488075003"/>
+      <w:bookmarkStart w:id="50" w:name="_Toc488075003"/>
       <w:r>
         <w:rPr>
           <w:rFonts w:ascii="Arial" w:hAnsi="Arial" w:cs="Arial"/>
@@ -7814,7 +7724,7 @@
         </w:rPr>
         <w:t xml:space="preserve"> Cuenta</w:t>
       </w:r>
-      <w:bookmarkEnd w:id="51"/>
+      <w:bookmarkEnd w:id="50"/>
     </w:p>
     <w:p>
       <w:pPr>
@@ -7835,7 +7745,7 @@
         </w:rPr>
         <w:t xml:space="preserve"> </w:t>
       </w:r>
-      <w:hyperlink r:id="rId34" w:anchor="g=1&amp;p=depositar_confirmar_datos_cuenta" w:history="1">
+      <w:hyperlink r:id="rId33" w:anchor="g=1&amp;p=depositar_confirmar_datos_cuenta" w:history="1">
         <w:r>
           <w:rPr>
             <w:rStyle w:val="Hipervnculo"/>
@@ -7850,14 +7760,12 @@
         </w:rPr>
         <w:t xml:space="preserve"> el usuario deberá confirmar los datos de la cuenta destino </w:t>
       </w:r>
-      <w:proofErr w:type="gramStart"/>
       <w:r>
         <w:rPr>
           <w:rFonts w:ascii="Arial" w:hAnsi="Arial" w:cs="Arial"/>
         </w:rPr>
         <w:t>ingresada</w:t>
       </w:r>
-      <w:proofErr w:type="gramEnd"/>
       <w:r>
         <w:rPr>
           <w:rFonts w:ascii="Arial" w:hAnsi="Arial" w:cs="Arial"/>
@@ -7924,7 +7832,7 @@
         </w:rPr>
         <w:t xml:space="preserve">Dirige al usuario a la pantalla </w:t>
       </w:r>
-      <w:hyperlink r:id="rId35" w:anchor="g=1&amp;p=depositar_seleccion" w:history="1">
+      <w:hyperlink r:id="rId34" w:anchor="g=1&amp;p=depositar_seleccion" w:history="1">
         <w:r>
           <w:rPr>
             <w:rStyle w:val="Hipervnculo"/>
@@ -7973,7 +7881,7 @@
         </w:rPr>
         <w:t xml:space="preserve">dirige al usuario a la pantalla </w:t>
       </w:r>
-      <w:hyperlink r:id="rId36" w:anchor="g=1&amp;p=depositar_ingresar_datos" w:history="1">
+      <w:hyperlink r:id="rId35" w:anchor="g=1&amp;p=depositar_ingresar_datos" w:history="1">
         <w:r>
           <w:rPr>
             <w:rStyle w:val="Hipervnculo"/>
@@ -8016,7 +7924,7 @@
         </w:rPr>
         <w:t xml:space="preserve">Dirige al usuario a la pantalla </w:t>
       </w:r>
-      <w:hyperlink r:id="rId37" w:anchor="g=1&amp;p=men__principal_sin_tarjeta" w:history="1">
+      <w:hyperlink r:id="rId36" w:anchor="g=1&amp;p=men__principal_sin_tarjeta" w:history="1">
         <w:r>
           <w:rPr>
             <w:rStyle w:val="Hipervnculo"/>
@@ -8059,7 +7967,7 @@
         </w:rPr>
         <w:t xml:space="preserve">Cancela la operación, cierra la sesión y muestra la pantalla </w:t>
       </w:r>
-      <w:hyperlink r:id="rId38" w:anchor="g=1&amp;p=salir_del_sistema" w:history="1">
+      <w:hyperlink r:id="rId37" w:anchor="g=1&amp;p=salir_del_sistema" w:history="1">
         <w:r>
           <w:rPr>
             <w:rStyle w:val="Hipervnculo"/>
@@ -8122,7 +8030,7 @@
                     <pic:cNvPicPr/>
                   </pic:nvPicPr>
                   <pic:blipFill>
-                    <a:blip r:embed="rId39"/>
+                    <a:blip r:embed="rId38"/>
                     <a:stretch>
                       <a:fillRect/>
                     </a:stretch>
@@ -8181,7 +8089,7 @@
           <w:color w:val="auto"/>
         </w:rPr>
       </w:pPr>
-      <w:bookmarkStart w:id="52" w:name="_Toc488075004"/>
+      <w:bookmarkStart w:id="51" w:name="_Toc488075004"/>
       <w:r>
         <w:rPr>
           <w:rFonts w:ascii="Arial" w:hAnsi="Arial" w:cs="Arial"/>
@@ -8211,7 +8119,7 @@
         </w:rPr>
         <w:t>Depositar Selección</w:t>
       </w:r>
-      <w:bookmarkEnd w:id="52"/>
+      <w:bookmarkEnd w:id="51"/>
     </w:p>
     <w:p>
       <w:pPr>
@@ -8226,7 +8134,7 @@
         </w:rPr>
         <w:t xml:space="preserve">En esta pantalla </w:t>
       </w:r>
-      <w:hyperlink r:id="rId40" w:anchor="g=1&amp;p=depositar_seleccion" w:history="1">
+      <w:hyperlink r:id="rId39" w:anchor="g=1&amp;p=depositar_seleccion" w:history="1">
         <w:r>
           <w:rPr>
             <w:rStyle w:val="Hipervnculo"/>
@@ -8363,7 +8271,7 @@
         </w:rPr>
         <w:t xml:space="preserve">Dirige al usuario a la pantalla </w:t>
       </w:r>
-      <w:hyperlink r:id="rId41" w:anchor="g=1&amp;p=depositar_tutorial_efectivo" w:history="1">
+      <w:hyperlink r:id="rId40" w:anchor="g=1&amp;p=depositar_tutorial_efectivo" w:history="1">
         <w:r>
           <w:rPr>
             <w:rStyle w:val="Hipervnculo"/>
@@ -8405,7 +8313,7 @@
         </w:rPr>
         <w:t xml:space="preserve">Dirige al usuario a la pantalla </w:t>
       </w:r>
-      <w:hyperlink r:id="rId42" w:anchor="g=1&amp;p=depositar_tutorial_cheques" w:history="1">
+      <w:hyperlink r:id="rId41" w:anchor="g=1&amp;p=depositar_tutorial_cheques" w:history="1">
         <w:r>
           <w:rPr>
             <w:rStyle w:val="Hipervnculo"/>
@@ -8448,7 +8356,7 @@
         </w:rPr>
         <w:t xml:space="preserve">Redirige al usuario a la pantalla </w:t>
       </w:r>
-      <w:hyperlink r:id="rId43" w:anchor="g=1&amp;p=depositar_seleccion" w:history="1">
+      <w:hyperlink r:id="rId42" w:anchor="g=1&amp;p=depositar_seleccion" w:history="1">
         <w:r>
           <w:rPr>
             <w:rStyle w:val="Hipervnculo"/>
@@ -8456,7 +8364,6 @@
           </w:rPr>
           <w:t xml:space="preserve">“Depositar </w:t>
         </w:r>
-        <w:proofErr w:type="spellStart"/>
         <w:r>
           <w:rPr>
             <w:rStyle w:val="Hipervnculo"/>
@@ -8464,7 +8371,6 @@
           </w:rPr>
           <w:t>Seleccion</w:t>
         </w:r>
-        <w:proofErr w:type="spellEnd"/>
         <w:r>
           <w:rPr>
             <w:rStyle w:val="Hipervnculo"/>
@@ -8507,7 +8413,7 @@
         </w:rPr>
         <w:t xml:space="preserve">Dirige al usuario a la pantalla </w:t>
       </w:r>
-      <w:hyperlink r:id="rId44" w:anchor="g=1&amp;p=men__principal_sin_tarjeta" w:history="1">
+      <w:hyperlink r:id="rId43" w:anchor="g=1&amp;p=men__principal_sin_tarjeta" w:history="1">
         <w:r>
           <w:rPr>
             <w:rStyle w:val="Hipervnculo"/>
@@ -8550,7 +8456,7 @@
         </w:rPr>
         <w:t xml:space="preserve">Cancela la operación, cierra la sesión y muestra la pantalla </w:t>
       </w:r>
-      <w:hyperlink r:id="rId45" w:anchor="g=1&amp;p=salir_del_sistema" w:history="1">
+      <w:hyperlink r:id="rId44" w:anchor="g=1&amp;p=salir_del_sistema" w:history="1">
         <w:r>
           <w:rPr>
             <w:rStyle w:val="Hipervnculo"/>
@@ -8611,7 +8517,7 @@
                     <pic:cNvPicPr/>
                   </pic:nvPicPr>
                   <pic:blipFill>
-                    <a:blip r:embed="rId46"/>
+                    <a:blip r:embed="rId45"/>
                     <a:stretch>
                       <a:fillRect/>
                     </a:stretch>
@@ -8652,7 +8558,7 @@
         </w:rPr>
         <w:br w:type="page"/>
       </w:r>
-      <w:bookmarkStart w:id="53" w:name="_Toc488075005"/>
+      <w:bookmarkStart w:id="52" w:name="_Toc488075005"/>
       <w:r>
         <w:rPr>
           <w:rFonts w:ascii="Arial" w:hAnsi="Arial" w:cs="Arial"/>
@@ -8689,7 +8595,7 @@
         </w:rPr>
         <w:t>Efectivo</w:t>
       </w:r>
-      <w:bookmarkEnd w:id="53"/>
+      <w:bookmarkEnd w:id="52"/>
     </w:p>
     <w:p>
       <w:pPr>
@@ -8704,7 +8610,7 @@
         </w:rPr>
         <w:t xml:space="preserve">Esta pantalla </w:t>
       </w:r>
-      <w:hyperlink r:id="rId47" w:anchor="g=1&amp;p=depositar_tutorial_efectivo" w:history="1">
+      <w:hyperlink r:id="rId46" w:anchor="g=1&amp;p=depositar_tutorial_efectivo" w:history="1">
         <w:r>
           <w:rPr>
             <w:rStyle w:val="Hipervnculo"/>
@@ -8881,7 +8787,7 @@
         </w:rPr>
         <w:t xml:space="preserve">La pantalla </w:t>
       </w:r>
-      <w:hyperlink r:id="rId48" w:anchor="g=1&amp;p=pe12_ingreso_de_billetes_cheques" w:history="1">
+      <w:hyperlink r:id="rId47" w:anchor="g=1&amp;p=pe12_ingreso_de_billetes_cheques" w:history="1">
         <w:r>
           <w:rPr>
             <w:rStyle w:val="Hipervnculo"/>
@@ -8910,7 +8816,7 @@
         </w:rPr>
         <w:t xml:space="preserve">Una vez reconocidos, se dirigirá al usuario la pantalla </w:t>
       </w:r>
-      <w:hyperlink r:id="rId49" w:anchor="g=1&amp;p=depositar_monto_efectivo" w:history="1">
+      <w:hyperlink r:id="rId48" w:anchor="g=1&amp;p=depositar_monto_efectivo" w:history="1">
         <w:r>
           <w:rPr>
             <w:rStyle w:val="Hipervnculo"/>
@@ -8998,7 +8904,7 @@
         </w:rPr>
         <w:t xml:space="preserve">dirige al usuario a la pantalla </w:t>
       </w:r>
-      <w:hyperlink r:id="rId50" w:anchor="g=1&amp;p=depositar_seleccion" w:history="1">
+      <w:hyperlink r:id="rId49" w:anchor="g=1&amp;p=depositar_seleccion" w:history="1">
         <w:r>
           <w:rPr>
             <w:rStyle w:val="Hipervnculo"/>
@@ -9054,7 +8960,7 @@
         </w:rPr>
         <w:t xml:space="preserve">Dirige al usuario a la pantalla </w:t>
       </w:r>
-      <w:hyperlink r:id="rId51" w:anchor="g=1&amp;p=men__principal_sin_tarjeta" w:history="1">
+      <w:hyperlink r:id="rId50" w:anchor="g=1&amp;p=men__principal_sin_tarjeta" w:history="1">
         <w:r>
           <w:rPr>
             <w:rStyle w:val="Hipervnculo"/>
@@ -9097,7 +9003,7 @@
         </w:rPr>
         <w:t xml:space="preserve">Cancela la operación, cierra la sesión y muestra la pantalla </w:t>
       </w:r>
-      <w:hyperlink r:id="rId52" w:anchor="g=1&amp;p=salir_del_sistema" w:history="1">
+      <w:hyperlink r:id="rId51" w:anchor="g=1&amp;p=salir_del_sistema" w:history="1">
         <w:r>
           <w:rPr>
             <w:rStyle w:val="Hipervnculo"/>
@@ -9161,7 +9067,7 @@
                     <pic:cNvPicPr/>
                   </pic:nvPicPr>
                   <pic:blipFill>
-                    <a:blip r:embed="rId53"/>
+                    <a:blip r:embed="rId52"/>
                     <a:stretch>
                       <a:fillRect/>
                     </a:stretch>
@@ -9202,7 +9108,7 @@
         </w:rPr>
         <w:br w:type="page"/>
       </w:r>
-      <w:bookmarkStart w:id="54" w:name="_Toc488075006"/>
+      <w:bookmarkStart w:id="53" w:name="_Toc488075006"/>
       <w:r>
         <w:rPr>
           <w:rFonts w:ascii="Arial" w:hAnsi="Arial" w:cs="Arial"/>
@@ -9239,7 +9145,7 @@
         </w:rPr>
         <w:t>Efectivo</w:t>
       </w:r>
-      <w:bookmarkEnd w:id="54"/>
+      <w:bookmarkEnd w:id="53"/>
     </w:p>
     <w:p>
       <w:pPr>
@@ -9266,7 +9172,7 @@
         </w:rPr>
         <w:t xml:space="preserve"> </w:t>
       </w:r>
-      <w:hyperlink r:id="rId54" w:anchor="g=1&amp;p=depositar_monto_efectivo" w:history="1">
+      <w:hyperlink r:id="rId53" w:anchor="g=1&amp;p=depositar_monto_efectivo" w:history="1">
         <w:r>
           <w:rPr>
             <w:rStyle w:val="Hipervnculo"/>
@@ -9372,7 +9278,7 @@
         </w:rPr>
         <w:t xml:space="preserve">Dirige al usuario a la pantalla </w:t>
       </w:r>
-      <w:hyperlink r:id="rId55" w:anchor="g=1&amp;p=depositar_tutorial_efectivo" w:history="1">
+      <w:hyperlink r:id="rId54" w:anchor="g=1&amp;p=depositar_tutorial_efectivo" w:history="1">
         <w:r>
           <w:rPr>
             <w:rStyle w:val="Hipervnculo"/>
@@ -9442,7 +9348,7 @@
         </w:rPr>
         <w:t xml:space="preserve">Dirige al usuario a la pantalla </w:t>
       </w:r>
-      <w:hyperlink r:id="rId56" w:anchor="g=1&amp;p=depositar_comprobante" w:history="1">
+      <w:hyperlink r:id="rId55" w:anchor="g=1&amp;p=depositar_comprobante" w:history="1">
         <w:r>
           <w:rPr>
             <w:rStyle w:val="Hipervnculo"/>
@@ -9505,7 +9411,7 @@
         </w:rPr>
         <w:t xml:space="preserve">Dirige al usuario a la pantalla </w:t>
       </w:r>
-      <w:hyperlink r:id="rId57" w:anchor="g=1&amp;p=men__principal_sin_tarjeta" w:history="1">
+      <w:hyperlink r:id="rId56" w:anchor="g=1&amp;p=men__principal_sin_tarjeta" w:history="1">
         <w:r>
           <w:rPr>
             <w:rStyle w:val="Hipervnculo"/>
@@ -9568,7 +9474,7 @@
         </w:rPr>
         <w:t xml:space="preserve">Cancela la operación, cierra la sesión y muestra la pantalla </w:t>
       </w:r>
-      <w:hyperlink r:id="rId58" w:anchor="g=1&amp;p=salir_del_sistema" w:history="1">
+      <w:hyperlink r:id="rId57" w:anchor="g=1&amp;p=salir_del_sistema" w:history="1">
         <w:r>
           <w:rPr>
             <w:rStyle w:val="Hipervnculo"/>
@@ -9638,7 +9544,7 @@
                     <pic:cNvPicPr/>
                   </pic:nvPicPr>
                   <pic:blipFill>
-                    <a:blip r:embed="rId59"/>
+                    <a:blip r:embed="rId58"/>
                     <a:stretch>
                       <a:fillRect/>
                     </a:stretch>
@@ -9689,7 +9595,7 @@
           <w:color w:val="auto"/>
         </w:rPr>
       </w:pPr>
-      <w:bookmarkStart w:id="55" w:name="_Toc488075007"/>
+      <w:bookmarkStart w:id="54" w:name="_Toc488075007"/>
       <w:r>
         <w:rPr>
           <w:rFonts w:ascii="Arial" w:hAnsi="Arial" w:cs="Arial"/>
@@ -9726,7 +9632,7 @@
         </w:rPr>
         <w:t>Comprobante</w:t>
       </w:r>
-      <w:bookmarkEnd w:id="55"/>
+      <w:bookmarkEnd w:id="54"/>
     </w:p>
     <w:p>
       <w:pPr>
@@ -9753,7 +9659,7 @@
         </w:rPr>
         <w:t xml:space="preserve"> </w:t>
       </w:r>
-      <w:hyperlink r:id="rId60" w:anchor="g=1&amp;p=depositar_comprobante" w:history="1">
+      <w:hyperlink r:id="rId59" w:anchor="g=1&amp;p=depositar_comprobante" w:history="1">
         <w:r>
           <w:rPr>
             <w:rStyle w:val="Hipervnculo"/>
@@ -9827,7 +9733,7 @@
         </w:rPr>
         <w:t xml:space="preserve">Dirige al usuario a la pantalla </w:t>
       </w:r>
-      <w:hyperlink r:id="rId61" w:anchor="g=1&amp;p=men__principal_sin_tarjeta" w:history="1">
+      <w:hyperlink r:id="rId60" w:anchor="g=1&amp;p=men__principal_sin_tarjeta" w:history="1">
         <w:r>
           <w:rPr>
             <w:rStyle w:val="Hipervnculo"/>
@@ -9887,7 +9793,7 @@
         </w:rPr>
         <w:t xml:space="preserve">talla </w:t>
       </w:r>
-      <w:hyperlink r:id="rId62" w:anchor="g=1&amp;p=depositar_otro_deposito" w:history="1">
+      <w:hyperlink r:id="rId61" w:anchor="g=1&amp;p=depositar_otro_deposito" w:history="1">
         <w:r>
           <w:rPr>
             <w:rStyle w:val="Hipervnculo"/>
@@ -9941,7 +9847,7 @@
         </w:rPr>
         <w:t xml:space="preserve">erra la sesión y muestra la pantalla </w:t>
       </w:r>
-      <w:hyperlink r:id="rId63" w:anchor="g=1&amp;p=salir_del_sistema" w:history="1">
+      <w:hyperlink r:id="rId62" w:anchor="g=1&amp;p=salir_del_sistema" w:history="1">
         <w:r>
           <w:rPr>
             <w:rStyle w:val="Hipervnculo"/>
@@ -10010,7 +9916,7 @@
                     <pic:cNvPicPr/>
                   </pic:nvPicPr>
                   <pic:blipFill>
-                    <a:blip r:embed="rId64"/>
+                    <a:blip r:embed="rId63"/>
                     <a:stretch>
                       <a:fillRect/>
                     </a:stretch>
@@ -10081,9 +9987,9 @@
           <w:color w:val="auto"/>
         </w:rPr>
       </w:pPr>
-      <w:bookmarkStart w:id="56" w:name="_Toc488075008"/>
-      <w:bookmarkStart w:id="57" w:name="_Toc486427127"/>
-      <w:bookmarkStart w:id="58" w:name="_Toc486429066"/>
+      <w:bookmarkStart w:id="55" w:name="_Toc488075008"/>
+      <w:bookmarkStart w:id="56" w:name="_Toc486427127"/>
+      <w:bookmarkStart w:id="57" w:name="_Toc486429066"/>
       <w:r>
         <w:rPr>
           <w:rFonts w:ascii="Arial" w:hAnsi="Arial" w:cs="Arial"/>
@@ -10113,7 +10019,7 @@
         </w:rPr>
         <w:t>Otro Depósito</w:t>
       </w:r>
-      <w:bookmarkEnd w:id="56"/>
+      <w:bookmarkEnd w:id="55"/>
     </w:p>
     <w:p>
       <w:pPr>
@@ -10128,7 +10034,7 @@
         </w:rPr>
         <w:t xml:space="preserve">En esta pantalla llamada </w:t>
       </w:r>
-      <w:hyperlink r:id="rId65" w:anchor="g=1&amp;p=depositar_otro_deposito" w:history="1">
+      <w:hyperlink r:id="rId64" w:anchor="g=1&amp;p=depositar_otro_deposito" w:history="1">
         <w:r>
           <w:rPr>
             <w:rStyle w:val="Hipervnculo"/>
@@ -10232,7 +10138,7 @@
         </w:rPr>
         <w:t xml:space="preserve">Bajo esta opción, el usuario llega hasta la pantalla </w:t>
       </w:r>
-      <w:hyperlink r:id="rId66" w:anchor="g=1&amp;p=depositar_seleccion" w:history="1">
+      <w:hyperlink r:id="rId65" w:anchor="g=1&amp;p=depositar_seleccion" w:history="1">
         <w:r>
           <w:rPr>
             <w:rStyle w:val="Hipervnculo"/>
@@ -10269,21 +10175,7 @@
         <w:rPr>
           <w:rFonts w:ascii="Arial" w:hAnsi="Arial" w:cs="Arial"/>
         </w:rPr>
-        <w:t xml:space="preserve"> “</w:t>
-      </w:r>
-      <w:proofErr w:type="spellStart"/>
-      <w:r>
-        <w:rPr>
-          <w:rFonts w:ascii="Arial" w:hAnsi="Arial" w:cs="Arial"/>
-        </w:rPr>
-        <w:t>Recordá</w:t>
-      </w:r>
-      <w:proofErr w:type="spellEnd"/>
-      <w:r>
-        <w:rPr>
-          <w:rFonts w:ascii="Arial" w:hAnsi="Arial" w:cs="Arial"/>
-        </w:rPr>
-        <w:t xml:space="preserve"> que ya depositaste $XXXX”.</w:t>
+        <w:t xml:space="preserve"> “Recordá que ya depositaste $XXXX”.</w:t>
       </w:r>
     </w:p>
     <w:p>
@@ -10312,7 +10204,7 @@
         </w:rPr>
         <w:t xml:space="preserve">Direcciona al usuario a la pantalla </w:t>
       </w:r>
-      <w:hyperlink r:id="rId67" w:anchor="g=1&amp;p=depositar_ingresar_datos" w:history="1">
+      <w:hyperlink r:id="rId66" w:anchor="g=1&amp;p=depositar_ingresar_datos" w:history="1">
         <w:r>
           <w:rPr>
             <w:rStyle w:val="Hipervnculo"/>
@@ -10354,7 +10246,7 @@
         </w:rPr>
         <w:t xml:space="preserve">Dirige al usuario a la pantalla </w:t>
       </w:r>
-      <w:hyperlink r:id="rId68" w:anchor="g=1&amp;p=men__principal_sin_tarjeta" w:history="1">
+      <w:hyperlink r:id="rId67" w:anchor="g=1&amp;p=men__principal_sin_tarjeta" w:history="1">
         <w:r>
           <w:rPr>
             <w:rStyle w:val="Hipervnculo"/>
@@ -10396,7 +10288,7 @@
         </w:rPr>
         <w:t xml:space="preserve">Cancela la operación, cierra la sesión y muestra la pantalla </w:t>
       </w:r>
-      <w:hyperlink r:id="rId69" w:anchor="g=1&amp;p=home" w:history="1">
+      <w:hyperlink r:id="rId68" w:anchor="g=1&amp;p=home" w:history="1">
         <w:r>
           <w:rPr>
             <w:rStyle w:val="Hipervnculo"/>
@@ -10459,7 +10351,7 @@
                     <pic:cNvPicPr/>
                   </pic:nvPicPr>
                   <pic:blipFill>
-                    <a:blip r:embed="rId70"/>
+                    <a:blip r:embed="rId69"/>
                     <a:stretch>
                       <a:fillRect/>
                     </a:stretch>
@@ -10497,26 +10389,26 @@
       <w:pPr>
         <w:pStyle w:val="Ttulo2"/>
       </w:pPr>
-      <w:bookmarkStart w:id="59" w:name="_Toc488075009"/>
+      <w:bookmarkStart w:id="58" w:name="_Toc488075009"/>
       <w:r>
         <w:lastRenderedPageBreak/>
         <w:t xml:space="preserve">4.2 </w:t>
       </w:r>
+      <w:bookmarkEnd w:id="56"/>
       <w:bookmarkEnd w:id="57"/>
+      <w:r>
+        <w:t xml:space="preserve">PANTALLAS </w:t>
+      </w:r>
+      <w:r>
+        <w:t xml:space="preserve">depósitos en </w:t>
+      </w:r>
+      <w:r>
+        <w:t>EFECTIVO</w:t>
+      </w:r>
+      <w:r>
+        <w:t xml:space="preserve"> CON TARJETA</w:t>
+      </w:r>
       <w:bookmarkEnd w:id="58"/>
-      <w:r>
-        <w:t xml:space="preserve">PANTALLAS </w:t>
-      </w:r>
-      <w:r>
-        <w:t xml:space="preserve">depósitos en </w:t>
-      </w:r>
-      <w:r>
-        <w:t>EFECTIVO</w:t>
-      </w:r>
-      <w:r>
-        <w:t xml:space="preserve"> CON TARJETA</w:t>
-      </w:r>
-      <w:bookmarkEnd w:id="59"/>
     </w:p>
     <w:p>
       <w:pPr>
@@ -10531,7 +10423,7 @@
         </w:rPr>
         <w:t xml:space="preserve">Luego de que el usuario haya seleccionado la opción de “Ingresar con tarjeta VISA débito” en la pantalla de identificación, se dirige a la pantalla </w:t>
       </w:r>
-      <w:hyperlink r:id="rId71" w:anchor="g=1&amp;p=ingreso_de_tarjeta" w:history="1">
+      <w:hyperlink r:id="rId70" w:anchor="g=1&amp;p=ingreso_de_tarjeta" w:history="1">
         <w:r>
           <w:rPr>
             <w:rStyle w:val="Hipervnculo"/>
@@ -10556,21 +10448,7 @@
         <w:rPr>
           <w:rFonts w:ascii="Arial" w:hAnsi="Arial" w:cs="Arial"/>
         </w:rPr>
-        <w:t xml:space="preserve">berá ingresar su tarjeta al TAS y pasar por el proceso de validación de su clave </w:t>
-      </w:r>
-      <w:proofErr w:type="spellStart"/>
-      <w:r>
-        <w:rPr>
-          <w:rFonts w:ascii="Arial" w:hAnsi="Arial" w:cs="Arial"/>
-        </w:rPr>
-        <w:t>Banelco</w:t>
-      </w:r>
-      <w:proofErr w:type="spellEnd"/>
-      <w:r>
-        <w:rPr>
-          <w:rFonts w:ascii="Arial" w:hAnsi="Arial" w:cs="Arial"/>
-        </w:rPr>
-        <w:t xml:space="preserve"> y posteriormente la confirmación de los datos por parte del usuario.</w:t>
+        <w:t>berá ingresar su tarjeta al TAS y pasar por el proceso de validación de su clave Banelco y posteriormente la confirmación de los datos por parte del usuario.</w:t>
       </w:r>
     </w:p>
     <w:p>
@@ -10583,7 +10461,7 @@
           <w:color w:val="auto"/>
         </w:rPr>
       </w:pPr>
-      <w:bookmarkStart w:id="60" w:name="_Toc488075010"/>
+      <w:bookmarkStart w:id="59" w:name="_Toc488075010"/>
       <w:r>
         <w:rPr>
           <w:rFonts w:ascii="Arial" w:hAnsi="Arial" w:cs="Arial"/>
@@ -10598,7 +10476,7 @@
         </w:rPr>
         <w:t xml:space="preserve"> Pantalla Menú Principal con Tarjeta</w:t>
       </w:r>
-      <w:bookmarkEnd w:id="60"/>
+      <w:bookmarkEnd w:id="59"/>
     </w:p>
     <w:p>
       <w:pPr>
@@ -10639,7 +10517,7 @@
         </w:rPr>
         <w:t xml:space="preserve">En caso que el equipo sólo pueda realizar ciertos depósitos, se mostrará la pantalla </w:t>
       </w:r>
-      <w:hyperlink r:id="rId72" w:anchor="g=1&amp;p=pe11b_pantalla_2070_cash_in__depositos_" w:history="1">
+      <w:hyperlink r:id="rId71" w:anchor="g=1&amp;p=pe11b_pantalla_2070_cash_in__depositos_" w:history="1">
         <w:r>
           <w:rPr>
             <w:rStyle w:val="Hipervnculo"/>
@@ -10706,7 +10584,7 @@
         </w:rPr>
         <w:t xml:space="preserve">Dirige a la pantalla </w:t>
       </w:r>
-      <w:hyperlink r:id="rId73" w:anchor="g=1&amp;p=depositar" w:history="1">
+      <w:hyperlink r:id="rId72" w:anchor="g=1&amp;p=depositar" w:history="1">
         <w:r>
           <w:rPr>
             <w:rStyle w:val="Hipervnculo"/>
@@ -10747,7 +10625,7 @@
         </w:rPr>
         <w:t xml:space="preserve">Al elegir este botón, aparece la pantalla </w:t>
       </w:r>
-      <w:hyperlink r:id="rId74" w:anchor="g=1&amp;p=pagar" w:history="1">
+      <w:hyperlink r:id="rId73" w:anchor="g=1&amp;p=pagar" w:history="1">
         <w:r>
           <w:rPr>
             <w:rStyle w:val="Hipervnculo"/>
@@ -10788,7 +10666,7 @@
         </w:rPr>
         <w:t xml:space="preserve">Direcciona a la pantalla </w:t>
       </w:r>
-      <w:hyperlink r:id="rId75" w:anchor="g=1&amp;p=extraer" w:history="1">
+      <w:hyperlink r:id="rId74" w:anchor="g=1&amp;p=extraer" w:history="1">
         <w:r>
           <w:rPr>
             <w:rStyle w:val="Hipervnculo"/>
@@ -10832,7 +10710,7 @@
         </w:rPr>
         <w:t xml:space="preserve"> Lleva al usuario a las opciones de consulta en la pantalla </w:t>
       </w:r>
-      <w:hyperlink r:id="rId76" w:anchor="g=1&amp;p=consultar" w:history="1">
+      <w:hyperlink r:id="rId75" w:anchor="g=1&amp;p=consultar" w:history="1">
         <w:r>
           <w:rPr>
             <w:rStyle w:val="Hipervnculo"/>
@@ -10873,7 +10751,7 @@
         </w:rPr>
         <w:t xml:space="preserve"> Muestra opciones de transferencias desde la pantalla </w:t>
       </w:r>
-      <w:hyperlink r:id="rId77" w:anchor="g=1&amp;p=transferir" w:history="1">
+      <w:hyperlink r:id="rId76" w:anchor="g=1&amp;p=transferir" w:history="1">
         <w:r>
           <w:rPr>
             <w:rStyle w:val="Hipervnculo"/>
@@ -10917,7 +10795,7 @@
         </w:rPr>
         <w:t xml:space="preserve">Dirige al usuario a la pantalla </w:t>
       </w:r>
-      <w:hyperlink r:id="rId78" w:anchor="g=1&amp;p=seguros" w:history="1">
+      <w:hyperlink r:id="rId77" w:anchor="g=1&amp;p=seguros" w:history="1">
         <w:r>
           <w:rPr>
             <w:rStyle w:val="Hipervnculo"/>
@@ -10959,7 +10837,7 @@
         </w:rPr>
         <w:t xml:space="preserve"> Mediante este botón el usuario accede a la pantalla </w:t>
       </w:r>
-      <w:hyperlink r:id="rId79" w:anchor="g=1&amp;p=pr_stamos" w:history="1">
+      <w:hyperlink r:id="rId78" w:anchor="g=1&amp;p=pr_stamos" w:history="1">
         <w:r>
           <w:rPr>
             <w:rStyle w:val="Hipervnculo"/>
@@ -11015,7 +10893,7 @@
         </w:rPr>
         <w:t xml:space="preserve">Cancela la sesión y dirige a la pantalla </w:t>
       </w:r>
-      <w:hyperlink r:id="rId80" w:anchor="g=1&amp;p=salir_del_sistema" w:history="1">
+      <w:hyperlink r:id="rId79" w:anchor="g=1&amp;p=salir_del_sistema" w:history="1">
         <w:r>
           <w:rPr>
             <w:rStyle w:val="Hipervnculo"/>
@@ -11097,7 +10975,7 @@
                     <pic:cNvPicPr/>
                   </pic:nvPicPr>
                   <pic:blipFill>
-                    <a:blip r:embed="rId81"/>
+                    <a:blip r:embed="rId80"/>
                     <a:stretch>
                       <a:fillRect/>
                     </a:stretch>
@@ -11157,7 +11035,7 @@
           <w:color w:val="auto"/>
         </w:rPr>
       </w:pPr>
-      <w:bookmarkStart w:id="61" w:name="_Toc488075011"/>
+      <w:bookmarkStart w:id="60" w:name="_Toc488075011"/>
       <w:r>
         <w:rPr>
           <w:rFonts w:ascii="Arial" w:hAnsi="Arial" w:cs="Arial"/>
@@ -11180,7 +11058,7 @@
         </w:rPr>
         <w:t>Depositar</w:t>
       </w:r>
-      <w:bookmarkEnd w:id="61"/>
+      <w:bookmarkEnd w:id="60"/>
     </w:p>
     <w:p>
       <w:pPr>
@@ -11195,7 +11073,7 @@
         </w:rPr>
         <w:t xml:space="preserve">La pantalla </w:t>
       </w:r>
-      <w:hyperlink r:id="rId82" w:anchor="g=1&amp;p=depositar" w:history="1">
+      <w:hyperlink r:id="rId81" w:anchor="g=1&amp;p=depositar" w:history="1">
         <w:r>
           <w:rPr>
             <w:rStyle w:val="Hipervnculo"/>
@@ -11210,6 +11088,8 @@
         </w:rPr>
         <w:t xml:space="preserve"> muestra al usuario las opciones de “Nueva Cuenta” y “Cuenta Propia” en las que podrá realizar su depósito.</w:t>
       </w:r>
+      <w:bookmarkStart w:id="61" w:name="_GoBack"/>
+      <w:bookmarkEnd w:id="61"/>
     </w:p>
     <w:p>
       <w:pPr>
@@ -11250,6 +11130,7 @@
           <w:b/>
         </w:rPr>
       </w:pPr>
+      <w:commentRangeStart w:id="62"/>
       <w:r>
         <w:rPr>
           <w:rFonts w:ascii="Arial" w:hAnsi="Arial" w:cs="Arial"/>
@@ -11270,7 +11151,7 @@
         </w:rPr>
         <w:t xml:space="preserve">Selección que direcciona a la pantalla </w:t>
       </w:r>
-      <w:hyperlink r:id="rId83" w:anchor="g=1&amp;p=depositar_ingreso_de_datos" w:history="1">
+      <w:hyperlink r:id="rId82" w:anchor="g=1&amp;p=depositar_ingreso_de_datos" w:history="1">
         <w:r>
           <w:rPr>
             <w:rStyle w:val="Hipervnculo"/>
@@ -11286,6 +11167,13 @@
         </w:rPr>
         <w:t>.</w:t>
       </w:r>
+      <w:commentRangeEnd w:id="62"/>
+      <w:r>
+        <w:rPr>
+          <w:rStyle w:val="Refdecomentario"/>
+        </w:rPr>
+        <w:commentReference w:id="62"/>
+      </w:r>
     </w:p>
     <w:p>
       <w:pPr>
@@ -11320,7 +11208,7 @@
         </w:rPr>
         <w:t xml:space="preserve">Este botón lleva a la pantalla </w:t>
       </w:r>
-      <w:hyperlink r:id="rId84" w:anchor="g=1&amp;p=depositar_cuenta_propia" w:history="1">
+      <w:hyperlink r:id="rId85" w:anchor="g=1&amp;p=depositar_cuenta_propia" w:history="1">
         <w:r>
           <w:rPr>
             <w:rStyle w:val="Hipervnculo"/>
@@ -11369,7 +11257,7 @@
         </w:rPr>
         <w:t xml:space="preserve">Dirige al usuario a la pantalla </w:t>
       </w:r>
-      <w:hyperlink r:id="rId85" w:anchor="g=1&amp;p=men__principal_con_tarjeta" w:history="1">
+      <w:hyperlink r:id="rId86" w:anchor="g=1&amp;p=men__principal_con_tarjeta" w:history="1">
         <w:r>
           <w:rPr>
             <w:rStyle w:val="Hipervnculo"/>
@@ -11432,7 +11320,7 @@
         </w:rPr>
         <w:t xml:space="preserve">Cancela la sesión y dirige a la pantalla </w:t>
       </w:r>
-      <w:hyperlink r:id="rId86" w:anchor="g=1&amp;p=salir_del_sistema" w:history="1">
+      <w:hyperlink r:id="rId87" w:anchor="g=1&amp;p=salir_del_sistema" w:history="1">
         <w:r>
           <w:rPr>
             <w:rStyle w:val="Hipervnculo"/>
@@ -11506,7 +11394,7 @@
                     </pic:cNvPicPr>
                   </pic:nvPicPr>
                   <pic:blipFill>
-                    <a:blip r:embed="rId87">
+                    <a:blip r:embed="rId88">
                       <a:extLst>
                         <a:ext uri="{28A0092B-C50C-407E-A947-70E740481C1C}">
                           <a14:useLocalDpi xmlns:a14="http://schemas.microsoft.com/office/drawing/2010/main" val="0"/>
@@ -11574,7 +11462,7 @@
           <w:color w:val="auto"/>
         </w:rPr>
       </w:pPr>
-      <w:bookmarkStart w:id="62" w:name="_Toc488075012"/>
+      <w:bookmarkStart w:id="63" w:name="_Toc488075012"/>
       <w:r>
         <w:rPr>
           <w:rFonts w:ascii="Arial" w:hAnsi="Arial" w:cs="Arial"/>
@@ -11597,7 +11485,7 @@
         </w:rPr>
         <w:t>Propia</w:t>
       </w:r>
-      <w:bookmarkEnd w:id="62"/>
+      <w:bookmarkEnd w:id="63"/>
     </w:p>
     <w:p>
       <w:pPr>
@@ -11611,7 +11499,7 @@
         </w:rPr>
         <w:t xml:space="preserve">En la pantalla </w:t>
       </w:r>
-      <w:hyperlink r:id="rId88" w:anchor="g=1&amp;p=depositar_cuenta_propia" w:history="1">
+      <w:hyperlink r:id="rId89" w:anchor="g=1&amp;p=depositar_cuenta_propia" w:history="1">
         <w:r>
           <w:rPr>
             <w:rStyle w:val="Hipervnculo"/>
@@ -11711,7 +11599,7 @@
         </w:rPr>
         <w:t xml:space="preserve">Dirige al usuario a la pantalla </w:t>
       </w:r>
-      <w:hyperlink r:id="rId89" w:anchor="g=1&amp;p=depositar_seleccion" w:history="1">
+      <w:hyperlink r:id="rId90" w:anchor="g=1&amp;p=depositar_seleccion" w:history="1">
         <w:r>
           <w:rPr>
             <w:rStyle w:val="Hipervnculo"/>
@@ -11761,7 +11649,7 @@
         </w:rPr>
         <w:t xml:space="preserve">Dirige al usuario a la pantalla </w:t>
       </w:r>
-      <w:hyperlink r:id="rId90" w:anchor="g=1&amp;p=men__principal_con_tarjeta" w:history="1">
+      <w:hyperlink r:id="rId91" w:anchor="g=1&amp;p=men__principal_con_tarjeta" w:history="1">
         <w:r>
           <w:rPr>
             <w:rStyle w:val="Hipervnculo"/>
@@ -11824,7 +11712,7 @@
         </w:rPr>
         <w:t xml:space="preserve"> </w:t>
       </w:r>
-      <w:hyperlink r:id="rId91" w:anchor="g=1&amp;p=depositar" w:history="1">
+      <w:hyperlink r:id="rId92" w:anchor="g=1&amp;p=depositar" w:history="1">
         <w:r>
           <w:rPr>
             <w:rStyle w:val="Hipervnculo"/>
@@ -11874,7 +11762,7 @@
         </w:rPr>
         <w:t xml:space="preserve">Cancela la sesión y dirige a la pantalla </w:t>
       </w:r>
-      <w:hyperlink r:id="rId92" w:anchor="g=1&amp;p=salir_del_sistema" w:history="1">
+      <w:hyperlink r:id="rId93" w:anchor="g=1&amp;p=salir_del_sistema" w:history="1">
         <w:r>
           <w:rPr>
             <w:rStyle w:val="Hipervnculo"/>
@@ -11938,7 +11826,7 @@
                     <pic:cNvPicPr/>
                   </pic:nvPicPr>
                   <pic:blipFill>
-                    <a:blip r:embed="rId93"/>
+                    <a:blip r:embed="rId94"/>
                     <a:stretch>
                       <a:fillRect/>
                     </a:stretch>
@@ -11984,12 +11872,12 @@
       <w:pPr>
         <w:pStyle w:val="Ttulo2"/>
       </w:pPr>
-      <w:bookmarkStart w:id="63" w:name="_Toc488075013"/>
+      <w:bookmarkStart w:id="64" w:name="_Toc488075013"/>
       <w:r>
         <w:lastRenderedPageBreak/>
         <w:t>4.3 PANTALLAS GENERALES</w:t>
       </w:r>
-      <w:bookmarkEnd w:id="63"/>
+      <w:bookmarkEnd w:id="64"/>
     </w:p>
     <w:p>
       <w:pPr>
@@ -12000,7 +11888,7 @@
           <w:color w:val="auto"/>
         </w:rPr>
       </w:pPr>
-      <w:bookmarkStart w:id="64" w:name="_Toc488075014"/>
+      <w:bookmarkStart w:id="65" w:name="_Toc488075014"/>
       <w:r>
         <w:rPr>
           <w:rFonts w:ascii="Arial" w:hAnsi="Arial" w:cs="Arial"/>
@@ -12022,7 +11910,7 @@
         </w:rPr>
         <w:t>Salir del Sistema</w:t>
       </w:r>
-      <w:bookmarkEnd w:id="64"/>
+      <w:bookmarkEnd w:id="65"/>
     </w:p>
     <w:p>
       <w:pPr>
@@ -12101,7 +11989,7 @@
                     <pic:cNvPicPr/>
                   </pic:nvPicPr>
                   <pic:blipFill>
-                    <a:blip r:embed="rId94"/>
+                    <a:blip r:embed="rId95"/>
                     <a:stretch>
                       <a:fillRect/>
                     </a:stretch>
@@ -12147,7 +12035,7 @@
       <w:pPr>
         <w:pStyle w:val="Ttulo2"/>
       </w:pPr>
-      <w:bookmarkStart w:id="65" w:name="_Toc488075015"/>
+      <w:bookmarkStart w:id="66" w:name="_Toc488075015"/>
       <w:r>
         <w:lastRenderedPageBreak/>
         <w:t>4.4</w:t>
@@ -12161,7 +12049,7 @@
       <w:r>
         <w:t>ERRORES</w:t>
       </w:r>
-      <w:bookmarkEnd w:id="65"/>
+      <w:bookmarkEnd w:id="66"/>
     </w:p>
     <w:p>
       <w:pPr>
@@ -12172,7 +12060,7 @@
           <w:color w:val="auto"/>
         </w:rPr>
       </w:pPr>
-      <w:bookmarkStart w:id="66" w:name="_Toc488075016"/>
+      <w:bookmarkStart w:id="67" w:name="_Toc488075016"/>
       <w:r>
         <w:rPr>
           <w:rFonts w:ascii="Arial" w:hAnsi="Arial" w:cs="Arial"/>
@@ -12194,7 +12082,6 @@
         </w:rPr>
         <w:t xml:space="preserve"> Pantalla Time </w:t>
       </w:r>
-      <w:proofErr w:type="spellStart"/>
       <w:r>
         <w:rPr>
           <w:rFonts w:ascii="Arial" w:hAnsi="Arial" w:cs="Arial"/>
@@ -12202,24 +12089,14 @@
         </w:rPr>
         <w:t>out</w:t>
       </w:r>
-      <w:proofErr w:type="spellEnd"/>
       <w:r>
         <w:rPr>
           <w:rFonts w:ascii="Arial" w:hAnsi="Arial" w:cs="Arial"/>
           <w:color w:val="auto"/>
         </w:rPr>
-        <w:t xml:space="preserve"> Red </w:t>
-      </w:r>
-      <w:proofErr w:type="spellStart"/>
-      <w:r>
-        <w:rPr>
-          <w:rFonts w:ascii="Arial" w:hAnsi="Arial" w:cs="Arial"/>
-          <w:color w:val="auto"/>
-        </w:rPr>
-        <w:t>Banelco</w:t>
-      </w:r>
-      <w:bookmarkEnd w:id="66"/>
-      <w:proofErr w:type="spellEnd"/>
+        <w:t xml:space="preserve"> Red Banelco</w:t>
+      </w:r>
+      <w:bookmarkEnd w:id="67"/>
       <w:r>
         <w:rPr>
           <w:rFonts w:ascii="Arial" w:hAnsi="Arial" w:cs="Arial"/>
@@ -12413,7 +12290,7 @@
                     <pic:cNvPicPr/>
                   </pic:nvPicPr>
                   <pic:blipFill>
-                    <a:blip r:embed="rId95"/>
+                    <a:blip r:embed="rId96"/>
                     <a:stretch>
                       <a:fillRect/>
                     </a:stretch>
@@ -12464,7 +12341,7 @@
           <w:color w:val="auto"/>
         </w:rPr>
       </w:pPr>
-      <w:bookmarkStart w:id="67" w:name="_Toc488075017"/>
+      <w:bookmarkStart w:id="68" w:name="_Toc488075017"/>
       <w:r>
         <w:rPr>
           <w:rFonts w:ascii="Arial" w:hAnsi="Arial" w:cs="Arial"/>
@@ -12494,7 +12371,7 @@
         </w:rPr>
         <w:t>Cuenta Corroborar Datos</w:t>
       </w:r>
-      <w:bookmarkEnd w:id="67"/>
+      <w:bookmarkEnd w:id="68"/>
     </w:p>
     <w:p>
       <w:pPr>
@@ -12627,265 +12504,6 @@
             <wp:extent cx="5279602" cy="3960000"/>
             <wp:effectExtent l="19050" t="19050" r="16510" b="21590"/>
             <wp:docPr id="6" name="Imagen 6"/>
-            <wp:cNvGraphicFramePr>
-              <a:graphicFrameLocks xmlns:a="http://schemas.openxmlformats.org/drawingml/2006/main" noChangeAspect="1"/>
-            </wp:cNvGraphicFramePr>
-            <a:graphic xmlns:a="http://schemas.openxmlformats.org/drawingml/2006/main">
-              <a:graphicData uri="http://schemas.openxmlformats.org/drawingml/2006/picture">
-                <pic:pic xmlns:pic="http://schemas.openxmlformats.org/drawingml/2006/picture">
-                  <pic:nvPicPr>
-                    <pic:cNvPr id="0" name=""/>
-                    <pic:cNvPicPr/>
-                  </pic:nvPicPr>
-                  <pic:blipFill>
-                    <a:blip r:embed="rId96"/>
-                    <a:stretch>
-                      <a:fillRect/>
-                    </a:stretch>
-                  </pic:blipFill>
-                  <pic:spPr>
-                    <a:xfrm>
-                      <a:off x="0" y="0"/>
-                      <a:ext cx="5279602" cy="3960000"/>
-                    </a:xfrm>
-                    <a:prstGeom prst="rect">
-                      <a:avLst/>
-                    </a:prstGeom>
-                    <a:ln>
-                      <a:solidFill>
-                        <a:schemeClr val="tx1"/>
-                      </a:solidFill>
-                    </a:ln>
-                  </pic:spPr>
-                </pic:pic>
-              </a:graphicData>
-            </a:graphic>
-          </wp:inline>
-        </w:drawing>
-      </w:r>
-    </w:p>
-    <w:p>
-      <w:pPr>
-        <w:rPr>
-          <w:rFonts w:ascii="Arial" w:hAnsi="Arial" w:cs="Arial"/>
-          <w:b/>
-          <w:lang w:val="en-US"/>
-        </w:rPr>
-      </w:pPr>
-    </w:p>
-    <w:p>
-      <w:pPr>
-        <w:rPr>
-          <w:rFonts w:ascii="Arial" w:hAnsi="Arial" w:cs="Arial"/>
-          <w:b/>
-        </w:rPr>
-      </w:pPr>
-      <w:r>
-        <w:rPr>
-          <w:rFonts w:ascii="Arial" w:hAnsi="Arial" w:cs="Arial"/>
-          <w:b/>
-        </w:rPr>
-        <w:br w:type="page"/>
-      </w:r>
-    </w:p>
-    <w:p>
-      <w:pPr>
-        <w:pStyle w:val="Ttulo3"/>
-        <w:rPr>
-          <w:rFonts w:ascii="Arial" w:hAnsi="Arial" w:cs="Arial"/>
-          <w:color w:val="auto"/>
-        </w:rPr>
-      </w:pPr>
-      <w:bookmarkStart w:id="68" w:name="_Toc488075018"/>
-      <w:r>
-        <w:rPr>
-          <w:rFonts w:ascii="Arial" w:hAnsi="Arial" w:cs="Arial"/>
-          <w:color w:val="auto"/>
-        </w:rPr>
-        <w:lastRenderedPageBreak/>
-        <w:t>4.4</w:t>
-      </w:r>
-      <w:r>
-        <w:rPr>
-          <w:rFonts w:ascii="Arial" w:hAnsi="Arial" w:cs="Arial"/>
-          <w:color w:val="auto"/>
-        </w:rPr>
-        <w:t>.3</w:t>
-      </w:r>
-      <w:r>
-        <w:rPr>
-          <w:rFonts w:ascii="Arial" w:hAnsi="Arial" w:cs="Arial"/>
-          <w:color w:val="auto"/>
-        </w:rPr>
-        <w:t xml:space="preserve"> Pantalla Cuenta r</w:t>
-      </w:r>
-      <w:r>
-        <w:rPr>
-          <w:rFonts w:ascii="Arial" w:hAnsi="Arial" w:cs="Arial"/>
-          <w:color w:val="auto"/>
-        </w:rPr>
-        <w:t>e Corroborar Datos</w:t>
-      </w:r>
-      <w:bookmarkEnd w:id="68"/>
-    </w:p>
-    <w:p>
-      <w:pPr>
-        <w:rPr>
-          <w:rFonts w:ascii="Arial" w:hAnsi="Arial" w:cs="Arial"/>
-        </w:rPr>
-      </w:pPr>
-      <w:r>
-        <w:rPr>
-          <w:rFonts w:ascii="Arial" w:hAnsi="Arial" w:cs="Arial"/>
-        </w:rPr>
-        <w:t>Esta pantalla se mostrará cuando en la pantalla “Depositar Ingresar Datos” el usuario haya ingresado más de una vez en la misma sesión, un valor que no se identifica con ningún número de cuenta o CBU existente en el archivo de titularidad.</w:t>
-      </w:r>
-    </w:p>
-    <w:p>
-      <w:pPr>
-        <w:rPr>
-          <w:rFonts w:ascii="Arial" w:hAnsi="Arial" w:cs="Arial"/>
-          <w:b/>
-          <w:u w:val="single"/>
-        </w:rPr>
-      </w:pPr>
-      <w:r>
-        <w:rPr>
-          <w:rFonts w:ascii="Arial" w:hAnsi="Arial" w:cs="Arial"/>
-          <w:b/>
-          <w:u w:val="single"/>
-        </w:rPr>
-        <w:t>Botones</w:t>
-      </w:r>
-      <w:r>
-        <w:rPr>
-          <w:rFonts w:ascii="Arial" w:hAnsi="Arial" w:cs="Arial"/>
-          <w:b/>
-          <w:u w:val="single"/>
-        </w:rPr>
-        <w:t>:</w:t>
-      </w:r>
-    </w:p>
-    <w:p>
-      <w:pPr>
-        <w:pStyle w:val="Prrafodelista"/>
-        <w:numPr>
-          <w:ilvl w:val="0"/>
-          <w:numId w:val="10"/>
-        </w:numPr>
-        <w:rPr>
-          <w:rFonts w:ascii="Arial" w:hAnsi="Arial" w:cs="Arial"/>
-          <w:b/>
-        </w:rPr>
-      </w:pPr>
-      <w:r>
-        <w:rPr>
-          <w:rFonts w:ascii="Arial" w:hAnsi="Arial" w:cs="Arial"/>
-          <w:b/>
-        </w:rPr>
-        <w:t>Menú Principal</w:t>
-      </w:r>
-      <w:r>
-        <w:rPr>
-          <w:rFonts w:ascii="Arial" w:hAnsi="Arial" w:cs="Arial"/>
-          <w:b/>
-        </w:rPr>
-        <w:t>:</w:t>
-      </w:r>
-      <w:r>
-        <w:rPr>
-          <w:rFonts w:ascii="Arial" w:hAnsi="Arial" w:cs="Arial"/>
-          <w:b/>
-        </w:rPr>
-        <w:t xml:space="preserve"> </w:t>
-      </w:r>
-      <w:r>
-        <w:rPr>
-          <w:rFonts w:ascii="Arial" w:hAnsi="Arial" w:cs="Arial"/>
-        </w:rPr>
-        <w:t>D</w:t>
-      </w:r>
-      <w:r>
-        <w:rPr>
-          <w:rFonts w:ascii="Arial" w:hAnsi="Arial" w:cs="Arial"/>
-        </w:rPr>
-        <w:t>irige al usuario a la pantalla “</w:t>
-      </w:r>
-      <w:r>
-        <w:rPr>
-          <w:rFonts w:ascii="Arial" w:hAnsi="Arial" w:cs="Arial"/>
-        </w:rPr>
-        <w:t>Menú Principal con/sin Tarjeta”.</w:t>
-      </w:r>
-    </w:p>
-    <w:p>
-      <w:pPr>
-        <w:pStyle w:val="Prrafodelista"/>
-        <w:numPr>
-          <w:ilvl w:val="0"/>
-          <w:numId w:val="10"/>
-        </w:numPr>
-        <w:rPr>
-          <w:rFonts w:ascii="Arial" w:hAnsi="Arial" w:cs="Arial"/>
-          <w:b/>
-        </w:rPr>
-      </w:pPr>
-      <w:r>
-        <w:rPr>
-          <w:rFonts w:ascii="Arial" w:hAnsi="Arial" w:cs="Arial"/>
-          <w:b/>
-        </w:rPr>
-        <w:t xml:space="preserve">Salir: </w:t>
-      </w:r>
-      <w:r>
-        <w:rPr>
-          <w:rFonts w:ascii="Arial" w:hAnsi="Arial" w:cs="Arial"/>
-        </w:rPr>
-        <w:t>Cancela la operación, cierra la sesión y muestra la pantalla “Salir del Sistema”.</w:t>
-      </w:r>
-    </w:p>
-    <w:p>
-      <w:pPr>
-        <w:rPr>
-          <w:rFonts w:ascii="Arial" w:hAnsi="Arial" w:cs="Arial"/>
-          <w:b/>
-          <w:u w:val="single"/>
-        </w:rPr>
-      </w:pPr>
-      <w:r>
-        <w:rPr>
-          <w:rFonts w:ascii="Arial" w:hAnsi="Arial" w:cs="Arial"/>
-          <w:b/>
-          <w:u w:val="single"/>
-        </w:rPr>
-        <w:t>Diseño</w:t>
-      </w:r>
-      <w:r>
-        <w:rPr>
-          <w:rFonts w:ascii="Arial" w:hAnsi="Arial" w:cs="Arial"/>
-          <w:b/>
-          <w:u w:val="single"/>
-        </w:rPr>
-        <w:t>:</w:t>
-      </w:r>
-    </w:p>
-    <w:p>
-      <w:pPr>
-        <w:rPr>
-          <w:rFonts w:ascii="Arial" w:hAnsi="Arial" w:cs="Arial"/>
-          <w:b/>
-        </w:rPr>
-      </w:pPr>
-      <w:r>
-        <w:rPr>
-          <w:noProof/>
-          <w:lang w:eastAsia="es-AR"/>
-        </w:rPr>
-        <w:drawing>
-          <wp:inline distT="0" distB="0" distL="0" distR="0" wp14:anchorId="1EC029B2" wp14:editId="4D0C59D2">
-            <wp:extent cx="5279602" cy="3960000"/>
-            <wp:effectExtent l="19050" t="19050" r="16510" b="21590"/>
-            <wp:docPr id="7" name="Imagen 7"/>
             <wp:cNvGraphicFramePr>
               <a:graphicFrameLocks xmlns:a="http://schemas.openxmlformats.org/drawingml/2006/main" noChangeAspect="1"/>
             </wp:cNvGraphicFramePr>
@@ -12928,6 +12546,265 @@
         <w:rPr>
           <w:rFonts w:ascii="Arial" w:hAnsi="Arial" w:cs="Arial"/>
           <w:b/>
+          <w:lang w:val="en-US"/>
+        </w:rPr>
+      </w:pPr>
+    </w:p>
+    <w:p>
+      <w:pPr>
+        <w:rPr>
+          <w:rFonts w:ascii="Arial" w:hAnsi="Arial" w:cs="Arial"/>
+          <w:b/>
+        </w:rPr>
+      </w:pPr>
+      <w:r>
+        <w:rPr>
+          <w:rFonts w:ascii="Arial" w:hAnsi="Arial" w:cs="Arial"/>
+          <w:b/>
+        </w:rPr>
+        <w:br w:type="page"/>
+      </w:r>
+    </w:p>
+    <w:p>
+      <w:pPr>
+        <w:pStyle w:val="Ttulo3"/>
+        <w:rPr>
+          <w:rFonts w:ascii="Arial" w:hAnsi="Arial" w:cs="Arial"/>
+          <w:color w:val="auto"/>
+        </w:rPr>
+      </w:pPr>
+      <w:bookmarkStart w:id="69" w:name="_Toc488075018"/>
+      <w:r>
+        <w:rPr>
+          <w:rFonts w:ascii="Arial" w:hAnsi="Arial" w:cs="Arial"/>
+          <w:color w:val="auto"/>
+        </w:rPr>
+        <w:lastRenderedPageBreak/>
+        <w:t>4.4</w:t>
+      </w:r>
+      <w:r>
+        <w:rPr>
+          <w:rFonts w:ascii="Arial" w:hAnsi="Arial" w:cs="Arial"/>
+          <w:color w:val="auto"/>
+        </w:rPr>
+        <w:t>.3</w:t>
+      </w:r>
+      <w:r>
+        <w:rPr>
+          <w:rFonts w:ascii="Arial" w:hAnsi="Arial" w:cs="Arial"/>
+          <w:color w:val="auto"/>
+        </w:rPr>
+        <w:t xml:space="preserve"> Pantalla Cuenta r</w:t>
+      </w:r>
+      <w:r>
+        <w:rPr>
+          <w:rFonts w:ascii="Arial" w:hAnsi="Arial" w:cs="Arial"/>
+          <w:color w:val="auto"/>
+        </w:rPr>
+        <w:t>e Corroborar Datos</w:t>
+      </w:r>
+      <w:bookmarkEnd w:id="69"/>
+    </w:p>
+    <w:p>
+      <w:pPr>
+        <w:rPr>
+          <w:rFonts w:ascii="Arial" w:hAnsi="Arial" w:cs="Arial"/>
+        </w:rPr>
+      </w:pPr>
+      <w:r>
+        <w:rPr>
+          <w:rFonts w:ascii="Arial" w:hAnsi="Arial" w:cs="Arial"/>
+        </w:rPr>
+        <w:t>Esta pantalla se mostrará cuando en la pantalla “Depositar Ingresar Datos” el usuario haya ingresado más de una vez en la misma sesión, un valor que no se identifica con ningún número de cuenta o CBU existente en el archivo de titularidad.</w:t>
+      </w:r>
+    </w:p>
+    <w:p>
+      <w:pPr>
+        <w:rPr>
+          <w:rFonts w:ascii="Arial" w:hAnsi="Arial" w:cs="Arial"/>
+          <w:b/>
+          <w:u w:val="single"/>
+        </w:rPr>
+      </w:pPr>
+      <w:r>
+        <w:rPr>
+          <w:rFonts w:ascii="Arial" w:hAnsi="Arial" w:cs="Arial"/>
+          <w:b/>
+          <w:u w:val="single"/>
+        </w:rPr>
+        <w:t>Botones</w:t>
+      </w:r>
+      <w:r>
+        <w:rPr>
+          <w:rFonts w:ascii="Arial" w:hAnsi="Arial" w:cs="Arial"/>
+          <w:b/>
+          <w:u w:val="single"/>
+        </w:rPr>
+        <w:t>:</w:t>
+      </w:r>
+    </w:p>
+    <w:p>
+      <w:pPr>
+        <w:pStyle w:val="Prrafodelista"/>
+        <w:numPr>
+          <w:ilvl w:val="0"/>
+          <w:numId w:val="10"/>
+        </w:numPr>
+        <w:rPr>
+          <w:rFonts w:ascii="Arial" w:hAnsi="Arial" w:cs="Arial"/>
+          <w:b/>
+        </w:rPr>
+      </w:pPr>
+      <w:r>
+        <w:rPr>
+          <w:rFonts w:ascii="Arial" w:hAnsi="Arial" w:cs="Arial"/>
+          <w:b/>
+        </w:rPr>
+        <w:t>Menú Principal</w:t>
+      </w:r>
+      <w:r>
+        <w:rPr>
+          <w:rFonts w:ascii="Arial" w:hAnsi="Arial" w:cs="Arial"/>
+          <w:b/>
+        </w:rPr>
+        <w:t>:</w:t>
+      </w:r>
+      <w:r>
+        <w:rPr>
+          <w:rFonts w:ascii="Arial" w:hAnsi="Arial" w:cs="Arial"/>
+          <w:b/>
+        </w:rPr>
+        <w:t xml:space="preserve"> </w:t>
+      </w:r>
+      <w:r>
+        <w:rPr>
+          <w:rFonts w:ascii="Arial" w:hAnsi="Arial" w:cs="Arial"/>
+        </w:rPr>
+        <w:t>D</w:t>
+      </w:r>
+      <w:r>
+        <w:rPr>
+          <w:rFonts w:ascii="Arial" w:hAnsi="Arial" w:cs="Arial"/>
+        </w:rPr>
+        <w:t>irige al usuario a la pantalla “</w:t>
+      </w:r>
+      <w:r>
+        <w:rPr>
+          <w:rFonts w:ascii="Arial" w:hAnsi="Arial" w:cs="Arial"/>
+        </w:rPr>
+        <w:t>Menú Principal con/sin Tarjeta”.</w:t>
+      </w:r>
+    </w:p>
+    <w:p>
+      <w:pPr>
+        <w:pStyle w:val="Prrafodelista"/>
+        <w:numPr>
+          <w:ilvl w:val="0"/>
+          <w:numId w:val="10"/>
+        </w:numPr>
+        <w:rPr>
+          <w:rFonts w:ascii="Arial" w:hAnsi="Arial" w:cs="Arial"/>
+          <w:b/>
+        </w:rPr>
+      </w:pPr>
+      <w:r>
+        <w:rPr>
+          <w:rFonts w:ascii="Arial" w:hAnsi="Arial" w:cs="Arial"/>
+          <w:b/>
+        </w:rPr>
+        <w:t xml:space="preserve">Salir: </w:t>
+      </w:r>
+      <w:r>
+        <w:rPr>
+          <w:rFonts w:ascii="Arial" w:hAnsi="Arial" w:cs="Arial"/>
+        </w:rPr>
+        <w:t>Cancela la operación, cierra la sesión y muestra la pantalla “Salir del Sistema”.</w:t>
+      </w:r>
+    </w:p>
+    <w:p>
+      <w:pPr>
+        <w:rPr>
+          <w:rFonts w:ascii="Arial" w:hAnsi="Arial" w:cs="Arial"/>
+          <w:b/>
+          <w:u w:val="single"/>
+        </w:rPr>
+      </w:pPr>
+      <w:r>
+        <w:rPr>
+          <w:rFonts w:ascii="Arial" w:hAnsi="Arial" w:cs="Arial"/>
+          <w:b/>
+          <w:u w:val="single"/>
+        </w:rPr>
+        <w:t>Diseño</w:t>
+      </w:r>
+      <w:r>
+        <w:rPr>
+          <w:rFonts w:ascii="Arial" w:hAnsi="Arial" w:cs="Arial"/>
+          <w:b/>
+          <w:u w:val="single"/>
+        </w:rPr>
+        <w:t>:</w:t>
+      </w:r>
+    </w:p>
+    <w:p>
+      <w:pPr>
+        <w:rPr>
+          <w:rFonts w:ascii="Arial" w:hAnsi="Arial" w:cs="Arial"/>
+          <w:b/>
+        </w:rPr>
+      </w:pPr>
+      <w:r>
+        <w:rPr>
+          <w:noProof/>
+          <w:lang w:eastAsia="es-AR"/>
+        </w:rPr>
+        <w:drawing>
+          <wp:inline distT="0" distB="0" distL="0" distR="0" wp14:anchorId="1EC029B2" wp14:editId="4D0C59D2">
+            <wp:extent cx="5279602" cy="3960000"/>
+            <wp:effectExtent l="19050" t="19050" r="16510" b="21590"/>
+            <wp:docPr id="7" name="Imagen 7"/>
+            <wp:cNvGraphicFramePr>
+              <a:graphicFrameLocks xmlns:a="http://schemas.openxmlformats.org/drawingml/2006/main" noChangeAspect="1"/>
+            </wp:cNvGraphicFramePr>
+            <a:graphic xmlns:a="http://schemas.openxmlformats.org/drawingml/2006/main">
+              <a:graphicData uri="http://schemas.openxmlformats.org/drawingml/2006/picture">
+                <pic:pic xmlns:pic="http://schemas.openxmlformats.org/drawingml/2006/picture">
+                  <pic:nvPicPr>
+                    <pic:cNvPr id="0" name=""/>
+                    <pic:cNvPicPr/>
+                  </pic:nvPicPr>
+                  <pic:blipFill>
+                    <a:blip r:embed="rId98"/>
+                    <a:stretch>
+                      <a:fillRect/>
+                    </a:stretch>
+                  </pic:blipFill>
+                  <pic:spPr>
+                    <a:xfrm>
+                      <a:off x="0" y="0"/>
+                      <a:ext cx="5279602" cy="3960000"/>
+                    </a:xfrm>
+                    <a:prstGeom prst="rect">
+                      <a:avLst/>
+                    </a:prstGeom>
+                    <a:ln>
+                      <a:solidFill>
+                        <a:schemeClr val="tx1"/>
+                      </a:solidFill>
+                    </a:ln>
+                  </pic:spPr>
+                </pic:pic>
+              </a:graphicData>
+            </a:graphic>
+          </wp:inline>
+        </w:drawing>
+      </w:r>
+    </w:p>
+    <w:p>
+      <w:pPr>
+        <w:rPr>
+          <w:rFonts w:ascii="Arial" w:hAnsi="Arial" w:cs="Arial"/>
+          <w:b/>
         </w:rPr>
       </w:pPr>
     </w:p>
@@ -12947,7 +12824,7 @@
         </w:rPr>
         <w:br w:type="page"/>
       </w:r>
-      <w:bookmarkStart w:id="69" w:name="_Toc488075019"/>
+      <w:bookmarkStart w:id="70" w:name="_Toc488075019"/>
       <w:r>
         <w:rPr>
           <w:rFonts w:ascii="Arial" w:hAnsi="Arial" w:cs="Arial"/>
@@ -12991,7 +12868,7 @@
         </w:rPr>
         <w:t>Ingreso de Billetes</w:t>
       </w:r>
-      <w:bookmarkEnd w:id="69"/>
+      <w:bookmarkEnd w:id="70"/>
     </w:p>
     <w:p>
       <w:pPr>
@@ -13056,7 +12933,7 @@
                     <pic:cNvPicPr/>
                   </pic:nvPicPr>
                   <pic:blipFill>
-                    <a:blip r:embed="rId98"/>
+                    <a:blip r:embed="rId99"/>
                     <a:stretch>
                       <a:fillRect/>
                     </a:stretch>
@@ -13113,7 +12990,7 @@
           <w:color w:val="auto"/>
         </w:rPr>
       </w:pPr>
-      <w:bookmarkStart w:id="70" w:name="_Toc488075020"/>
+      <w:bookmarkStart w:id="71" w:name="_Toc488075020"/>
       <w:r>
         <w:rPr>
           <w:rFonts w:ascii="Arial" w:hAnsi="Arial" w:cs="Arial"/>
@@ -13136,7 +13013,7 @@
         </w:rPr>
         <w:t>Billetes/Cheques Retenidos</w:t>
       </w:r>
-      <w:bookmarkEnd w:id="70"/>
+      <w:bookmarkEnd w:id="71"/>
     </w:p>
     <w:p>
       <w:pPr>
@@ -13324,7 +13201,7 @@
                     <pic:cNvPicPr/>
                   </pic:nvPicPr>
                   <pic:blipFill>
-                    <a:blip r:embed="rId99"/>
+                    <a:blip r:embed="rId100"/>
                     <a:stretch>
                       <a:fillRect/>
                     </a:stretch>
@@ -13373,7 +13250,7 @@
           <w:color w:val="auto"/>
         </w:rPr>
       </w:pPr>
-      <w:bookmarkStart w:id="71" w:name="_Toc488075021"/>
+      <w:bookmarkStart w:id="72" w:name="_Toc488075021"/>
       <w:r>
         <w:rPr>
           <w:rFonts w:ascii="Arial" w:hAnsi="Arial" w:cs="Arial"/>
@@ -13389,7 +13266,7 @@
         </w:rPr>
         <w:t>.6 Pantalla Billetes/Cheques en Mal Estado</w:t>
       </w:r>
-      <w:bookmarkEnd w:id="71"/>
+      <w:bookmarkEnd w:id="72"/>
     </w:p>
     <w:p>
       <w:pPr>
@@ -13403,7 +13280,7 @@
         </w:rPr>
         <w:t xml:space="preserve">Esta pantalla </w:t>
       </w:r>
-      <w:hyperlink r:id="rId100" w:anchor="g=1&amp;p=pe14_billete_cheque_en_mal_estado" w:history="1">
+      <w:hyperlink r:id="rId101" w:anchor="g=1&amp;p=pe14_billete_cheque_en_mal_estado" w:history="1">
         <w:r>
           <w:rPr>
             <w:rStyle w:val="Hipervnculo"/>
@@ -13447,21 +13324,7 @@
         <w:rPr>
           <w:rFonts w:ascii="Arial" w:hAnsi="Arial" w:cs="Arial"/>
         </w:rPr>
-        <w:t>Donde “</w:t>
-      </w:r>
-      <w:proofErr w:type="spellStart"/>
-      <w:r>
-        <w:rPr>
-          <w:rFonts w:ascii="Arial" w:hAnsi="Arial" w:cs="Arial"/>
-        </w:rPr>
-        <w:t>xxxx</w:t>
-      </w:r>
-      <w:proofErr w:type="spellEnd"/>
-      <w:r>
-        <w:rPr>
-          <w:rFonts w:ascii="Arial" w:hAnsi="Arial" w:cs="Arial"/>
-        </w:rPr>
-        <w:t>” es billetes o cheques.</w:t>
+        <w:t>Donde “xxxx” es billetes o cheques.</w:t>
       </w:r>
     </w:p>
     <w:p>
@@ -13568,7 +13431,7 @@
                     <pic:cNvPicPr/>
                   </pic:nvPicPr>
                   <pic:blipFill>
-                    <a:blip r:embed="rId101"/>
+                    <a:blip r:embed="rId102"/>
                     <a:stretch>
                       <a:fillRect/>
                     </a:stretch>
@@ -13618,7 +13481,7 @@
           <w:color w:val="auto"/>
         </w:rPr>
       </w:pPr>
-      <w:bookmarkStart w:id="72" w:name="_Toc488075022"/>
+      <w:bookmarkStart w:id="73" w:name="_Toc488075022"/>
       <w:r>
         <w:rPr>
           <w:rFonts w:ascii="Arial" w:hAnsi="Arial" w:cs="Arial"/>
@@ -13662,7 +13525,7 @@
         </w:rPr>
         <w:t>)</w:t>
       </w:r>
-      <w:bookmarkEnd w:id="72"/>
+      <w:bookmarkEnd w:id="73"/>
     </w:p>
     <w:p>
       <w:pPr>
@@ -13845,7 +13708,7 @@
                     <pic:cNvPicPr/>
                   </pic:nvPicPr>
                   <pic:blipFill>
-                    <a:blip r:embed="rId102"/>
+                    <a:blip r:embed="rId103"/>
                     <a:stretch>
                       <a:fillRect/>
                     </a:stretch>
@@ -13895,7 +13758,7 @@
           <w:color w:val="auto"/>
         </w:rPr>
       </w:pPr>
-      <w:bookmarkStart w:id="73" w:name="_Toc488075023"/>
+      <w:bookmarkStart w:id="74" w:name="_Toc488075023"/>
       <w:r>
         <w:rPr>
           <w:rFonts w:ascii="Arial" w:hAnsi="Arial" w:cs="Arial"/>
@@ -13925,7 +13788,7 @@
         </w:rPr>
         <w:t>Error No Toma Depósitos</w:t>
       </w:r>
-      <w:bookmarkEnd w:id="73"/>
+      <w:bookmarkEnd w:id="74"/>
     </w:p>
     <w:p>
       <w:pPr>
@@ -14076,7 +13939,7 @@
                     <pic:cNvPicPr/>
                   </pic:nvPicPr>
                   <pic:blipFill>
-                    <a:blip r:embed="rId103"/>
+                    <a:blip r:embed="rId104"/>
                     <a:stretch>
                       <a:fillRect/>
                     </a:stretch>
@@ -14144,11 +14007,11 @@
         <w:lastRenderedPageBreak/>
         <w:t xml:space="preserve"> </w:t>
       </w:r>
-      <w:bookmarkStart w:id="74" w:name="_Toc488075024"/>
+      <w:bookmarkStart w:id="75" w:name="_Toc488075024"/>
       <w:r>
         <w:t>Tickets</w:t>
       </w:r>
-      <w:bookmarkEnd w:id="74"/>
+      <w:bookmarkEnd w:id="75"/>
     </w:p>
     <w:p>
       <w:pPr>
@@ -14169,7 +14032,7 @@
       <w:pPr>
         <w:pStyle w:val="Ttulo2"/>
       </w:pPr>
-      <w:bookmarkStart w:id="75" w:name="_Toc488075025"/>
+      <w:bookmarkStart w:id="76" w:name="_Toc488075025"/>
       <w:r>
         <w:lastRenderedPageBreak/>
         <w:t xml:space="preserve">5.1 </w:t>
@@ -14186,7 +14049,7 @@
       <w:r>
         <w:t>n tarjeta</w:t>
       </w:r>
-      <w:bookmarkEnd w:id="75"/>
+      <w:bookmarkEnd w:id="76"/>
     </w:p>
     <w:p>
       <w:pPr>
@@ -16756,7 +16619,7 @@
               </wp:anchor>
             </w:drawing>
           </mc:Choice>
-          <mc:Fallback xmlns:w15="http://schemas.microsoft.com/office/word/2012/wordml">
+          <mc:Fallback>
             <w:pict>
               <v:group w14:anchorId="7C9A1063" id="Grupo 20" o:spid="_x0000_s1026" style="position:absolute;margin-left:98.7pt;margin-top:15.5pt;width:264pt;height:387pt;z-index:251663360" coordorigin="528,768" coordsize="2112,2814" o:gfxdata="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">
                 <v:rect id="Rectangle 5" o:spid="_x0000_s1027" style="position:absolute;left:528;top:3300;width:2112;height:143;visibility:visible;mso-wrap-style:square;v-text-anchor:top" o:gfxdata="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" filled="f" fillcolor="#0c9" stroked="f">
@@ -17409,7 +17272,7 @@
                     </pic:cNvPicPr>
                   </pic:nvPicPr>
                   <pic:blipFill>
-                    <a:blip r:embed="rId104">
+                    <a:blip r:embed="rId105">
                       <a:extLst>
                         <a:ext uri="{28A0092B-C50C-407E-A947-70E740481C1C}">
                           <a14:useLocalDpi xmlns:a14="http://schemas.microsoft.com/office/drawing/2010/main" val="0"/>
@@ -17476,7 +17339,7 @@
       <w:pPr>
         <w:pStyle w:val="Ttulo2"/>
       </w:pPr>
-      <w:bookmarkStart w:id="76" w:name="_Toc488075026"/>
+      <w:bookmarkStart w:id="77" w:name="_Toc488075026"/>
       <w:r>
         <w:lastRenderedPageBreak/>
         <w:t>5.2 TICKET depósitos en efectivo</w:t>
@@ -17484,15 +17347,15 @@
       <w:r>
         <w:t xml:space="preserve"> con tarjeta</w:t>
       </w:r>
-      <w:bookmarkEnd w:id="76"/>
-    </w:p>
-    <w:bookmarkStart w:id="77" w:name="_Toc103055341"/>
+      <w:bookmarkEnd w:id="77"/>
+    </w:p>
     <w:p>
       <w:pPr>
         <w:rPr>
           <w:rFonts w:ascii="Courier New" w:hAnsi="Courier New" w:cs="Courier New"/>
         </w:rPr>
       </w:pPr>
+      <w:bookmarkStart w:id="78" w:name="_Toc103055341"/>
       <w:r>
         <w:rPr>
           <w:rFonts w:ascii="Courier New" w:hAnsi="Courier New" w:cs="Courier New"/>
@@ -20047,7 +19910,7 @@
               </wp:anchor>
             </w:drawing>
           </mc:Choice>
-          <mc:Fallback xmlns:w15="http://schemas.microsoft.com/office/word/2012/wordml">
+          <mc:Fallback>
             <w:pict>
               <v:group w14:anchorId="340C164A" id="_x0000_s1074" style="position:absolute;margin-left:98.7pt;margin-top:15.5pt;width:264pt;height:387pt;z-index:251660288" coordorigin="528,768" coordsize="2112,2814" o:gfxdata="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">
                 <v:rect id="Rectangle 5" o:spid="_x0000_s1075" style="position:absolute;left:528;top:3300;width:2112;height:143;visibility:visible;mso-wrap-style:square;v-text-anchor:top" o:gfxdata="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" filled="f" fillcolor="#0c9" stroked="f">
@@ -20700,7 +20563,7 @@
                     </pic:cNvPicPr>
                   </pic:nvPicPr>
                   <pic:blipFill>
-                    <a:blip r:embed="rId104">
+                    <a:blip r:embed="rId105">
                       <a:extLst>
                         <a:ext uri="{28A0092B-C50C-407E-A947-70E740481C1C}">
                           <a14:useLocalDpi xmlns:a14="http://schemas.microsoft.com/office/drawing/2010/main" val="0"/>
@@ -20734,7 +20597,7 @@
           </wp:anchor>
         </w:drawing>
       </w:r>
-      <w:bookmarkEnd w:id="77"/>
+      <w:bookmarkEnd w:id="78"/>
     </w:p>
     <w:p>
       <w:pPr>
@@ -20883,8 +20746,35 @@
 </w:document>
 </file>
 
+<file path=word/comments.xml><?xml version="1.0" encoding="utf-8"?>
+<w:comments xmlns:wpc="http://schemas.microsoft.com/office/word/2010/wordprocessingCanvas" xmlns:mc="http://schemas.openxmlformats.org/markup-compatibility/2006" xmlns:o="urn:schemas-microsoft-com:office:office" xmlns:r="http://schemas.openxmlformats.org/officeDocument/2006/relationships" xmlns:m="http://schemas.openxmlformats.org/officeDocument/2006/math" xmlns:v="urn:schemas-microsoft-com:vml" xmlns:wp14="http://schemas.microsoft.com/office/word/2010/wordprocessingDrawing" xmlns:wp="http://schemas.openxmlformats.org/drawingml/2006/wordprocessingDrawing" xmlns:w10="urn:schemas-microsoft-com:office:word" xmlns:w="http://schemas.openxmlformats.org/wordprocessingml/2006/main" xmlns:w14="http://schemas.microsoft.com/office/word/2010/wordml" xmlns:w15="http://schemas.microsoft.com/office/word/2012/wordml" xmlns:wpg="http://schemas.microsoft.com/office/word/2010/wordprocessingGroup" xmlns:wpi="http://schemas.microsoft.com/office/word/2010/wordprocessingInk" xmlns:wne="http://schemas.microsoft.com/office/word/2006/wordml" xmlns:wps="http://schemas.microsoft.com/office/word/2010/wordprocessingShape" mc:Ignorable="w14 w15 wp14">
+  <w:comment w:id="62" w:author="Lucio Bosco" w:date="2017-08-02T15:09:00Z" w:initials="LB">
+    <w:p>
+      <w:pPr>
+        <w:pStyle w:val="Textocomentario"/>
+      </w:pPr>
+      <w:r>
+        <w:rPr>
+          <w:rStyle w:val="Refdecomentario"/>
+        </w:rPr>
+        <w:annotationRef/>
+      </w:r>
+      <w:r>
+        <w:t>Pantalla incorrecta</w:t>
+      </w:r>
+    </w:p>
+  </w:comment>
+</w:comments>
+</file>
+
+<file path=word/commentsExtended.xml><?xml version="1.0" encoding="utf-8"?>
+<w15:commentsEx xmlns:wpc="http://schemas.microsoft.com/office/word/2010/wordprocessingCanvas" xmlns:mc="http://schemas.openxmlformats.org/markup-compatibility/2006" xmlns:o="urn:schemas-microsoft-com:office:office" xmlns:r="http://schemas.openxmlformats.org/officeDocument/2006/relationships" xmlns:m="http://schemas.openxmlformats.org/officeDocument/2006/math" xmlns:v="urn:schemas-microsoft-com:vml" xmlns:wp14="http://schemas.microsoft.com/office/word/2010/wordprocessingDrawing" xmlns:wp="http://schemas.openxmlformats.org/drawingml/2006/wordprocessingDrawing" xmlns:w10="urn:schemas-microsoft-com:office:word" xmlns:w="http://schemas.openxmlformats.org/wordprocessingml/2006/main" xmlns:w14="http://schemas.microsoft.com/office/word/2010/wordml" xmlns:w15="http://schemas.microsoft.com/office/word/2012/wordml" xmlns:wpg="http://schemas.microsoft.com/office/word/2010/wordprocessingGroup" xmlns:wpi="http://schemas.microsoft.com/office/word/2010/wordprocessingInk" xmlns:wne="http://schemas.microsoft.com/office/word/2006/wordml" xmlns:wps="http://schemas.microsoft.com/office/word/2010/wordprocessingShape" mc:Ignorable="w14 w15 wp14">
+  <w15:commentEx w15:paraId="68865D01" w15:done="0"/>
+</w15:commentsEx>
+</file>
+
 <file path=word/endnotes.xml><?xml version="1.0" encoding="utf-8"?>
-<w:endnotes xmlns:wpc="http://schemas.microsoft.com/office/word/2010/wordprocessingCanvas" xmlns:mc="http://schemas.openxmlformats.org/markup-compatibility/2006" xmlns:o="urn:schemas-microsoft-com:office:office" xmlns:r="http://schemas.openxmlformats.org/officeDocument/2006/relationships" xmlns:m="http://schemas.openxmlformats.org/officeDocument/2006/math" xmlns:v="urn:schemas-microsoft-com:vml" xmlns:wp14="http://schemas.microsoft.com/office/word/2010/wordprocessingDrawing" xmlns:wp="http://schemas.openxmlformats.org/drawingml/2006/wordprocessingDrawing" xmlns:w10="urn:schemas-microsoft-com:office:word" xmlns:w="http://schemas.openxmlformats.org/wordprocessingml/2006/main" xmlns:w14="http://schemas.microsoft.com/office/word/2010/wordml" xmlns:wpg="http://schemas.microsoft.com/office/word/2010/wordprocessingGroup" xmlns:wpi="http://schemas.microsoft.com/office/word/2010/wordprocessingInk" xmlns:wne="http://schemas.microsoft.com/office/word/2006/wordml" xmlns:wps="http://schemas.microsoft.com/office/word/2010/wordprocessingShape" mc:Ignorable="w14 wp14">
+<w:endnotes xmlns:wpc="http://schemas.microsoft.com/office/word/2010/wordprocessingCanvas" xmlns:mc="http://schemas.openxmlformats.org/markup-compatibility/2006" xmlns:o="urn:schemas-microsoft-com:office:office" xmlns:r="http://schemas.openxmlformats.org/officeDocument/2006/relationships" xmlns:m="http://schemas.openxmlformats.org/officeDocument/2006/math" xmlns:v="urn:schemas-microsoft-com:vml" xmlns:wp14="http://schemas.microsoft.com/office/word/2010/wordprocessingDrawing" xmlns:wp="http://schemas.openxmlformats.org/drawingml/2006/wordprocessingDrawing" xmlns:w10="urn:schemas-microsoft-com:office:word" xmlns:w="http://schemas.openxmlformats.org/wordprocessingml/2006/main" xmlns:w14="http://schemas.microsoft.com/office/word/2010/wordml" xmlns:w15="http://schemas.microsoft.com/office/word/2012/wordml" xmlns:wpg="http://schemas.microsoft.com/office/word/2010/wordprocessingGroup" xmlns:wpi="http://schemas.microsoft.com/office/word/2010/wordprocessingInk" xmlns:wne="http://schemas.microsoft.com/office/word/2006/wordml" xmlns:wps="http://schemas.microsoft.com/office/word/2010/wordprocessingShape" mc:Ignorable="w14 w15 wp14">
   <w:endnote w:type="separator" w:id="-1">
     <w:p>
       <w:pPr>
@@ -20909,7 +20799,7 @@
 </file>
 
 <file path=word/footer1.xml><?xml version="1.0" encoding="utf-8"?>
-<w:ftr xmlns:wpc="http://schemas.microsoft.com/office/word/2010/wordprocessingCanvas" xmlns:mc="http://schemas.openxmlformats.org/markup-compatibility/2006" xmlns:o="urn:schemas-microsoft-com:office:office" xmlns:r="http://schemas.openxmlformats.org/officeDocument/2006/relationships" xmlns:m="http://schemas.openxmlformats.org/officeDocument/2006/math" xmlns:v="urn:schemas-microsoft-com:vml" xmlns:wp14="http://schemas.microsoft.com/office/word/2010/wordprocessingDrawing" xmlns:wp="http://schemas.openxmlformats.org/drawingml/2006/wordprocessingDrawing" xmlns:w10="urn:schemas-microsoft-com:office:word" xmlns:w="http://schemas.openxmlformats.org/wordprocessingml/2006/main" xmlns:w14="http://schemas.microsoft.com/office/word/2010/wordml" xmlns:wpg="http://schemas.microsoft.com/office/word/2010/wordprocessingGroup" xmlns:wpi="http://schemas.microsoft.com/office/word/2010/wordprocessingInk" xmlns:wne="http://schemas.microsoft.com/office/word/2006/wordml" xmlns:wps="http://schemas.microsoft.com/office/word/2010/wordprocessingShape" mc:Ignorable="w14 wp14">
+<w:ftr xmlns:wpc="http://schemas.microsoft.com/office/word/2010/wordprocessingCanvas" xmlns:mc="http://schemas.openxmlformats.org/markup-compatibility/2006" xmlns:o="urn:schemas-microsoft-com:office:office" xmlns:r="http://schemas.openxmlformats.org/officeDocument/2006/relationships" xmlns:m="http://schemas.openxmlformats.org/officeDocument/2006/math" xmlns:v="urn:schemas-microsoft-com:vml" xmlns:wp14="http://schemas.microsoft.com/office/word/2010/wordprocessingDrawing" xmlns:wp="http://schemas.openxmlformats.org/drawingml/2006/wordprocessingDrawing" xmlns:w10="urn:schemas-microsoft-com:office:word" xmlns:w="http://schemas.openxmlformats.org/wordprocessingml/2006/main" xmlns:w14="http://schemas.microsoft.com/office/word/2010/wordml" xmlns:w15="http://schemas.microsoft.com/office/word/2012/wordml" xmlns:wpg="http://schemas.microsoft.com/office/word/2010/wordprocessingGroup" xmlns:wpi="http://schemas.microsoft.com/office/word/2010/wordprocessingInk" xmlns:wne="http://schemas.microsoft.com/office/word/2006/wordml" xmlns:wps="http://schemas.microsoft.com/office/word/2010/wordprocessingShape" mc:Ignorable="w14 w15 wp14">
   <w:p>
     <w:pPr>
       <w:pStyle w:val="Piedepgina"/>
@@ -21031,7 +20921,7 @@
         <w:sz w:val="16"/>
         <w:szCs w:val="16"/>
       </w:rPr>
-      <w:t>6</w:t>
+      <w:t>35</w:t>
     </w:r>
     <w:r>
       <w:rPr>
@@ -21145,7 +21035,7 @@
 </file>
 
 <file path=word/footnotes.xml><?xml version="1.0" encoding="utf-8"?>
-<w:footnotes xmlns:wpc="http://schemas.microsoft.com/office/word/2010/wordprocessingCanvas" xmlns:mc="http://schemas.openxmlformats.org/markup-compatibility/2006" xmlns:o="urn:schemas-microsoft-com:office:office" xmlns:r="http://schemas.openxmlformats.org/officeDocument/2006/relationships" xmlns:m="http://schemas.openxmlformats.org/officeDocument/2006/math" xmlns:v="urn:schemas-microsoft-com:vml" xmlns:wp14="http://schemas.microsoft.com/office/word/2010/wordprocessingDrawing" xmlns:wp="http://schemas.openxmlformats.org/drawingml/2006/wordprocessingDrawing" xmlns:w10="urn:schemas-microsoft-com:office:word" xmlns:w="http://schemas.openxmlformats.org/wordprocessingml/2006/main" xmlns:w14="http://schemas.microsoft.com/office/word/2010/wordml" xmlns:wpg="http://schemas.microsoft.com/office/word/2010/wordprocessingGroup" xmlns:wpi="http://schemas.microsoft.com/office/word/2010/wordprocessingInk" xmlns:wne="http://schemas.microsoft.com/office/word/2006/wordml" xmlns:wps="http://schemas.microsoft.com/office/word/2010/wordprocessingShape" mc:Ignorable="w14 wp14">
+<w:footnotes xmlns:wpc="http://schemas.microsoft.com/office/word/2010/wordprocessingCanvas" xmlns:mc="http://schemas.openxmlformats.org/markup-compatibility/2006" xmlns:o="urn:schemas-microsoft-com:office:office" xmlns:r="http://schemas.openxmlformats.org/officeDocument/2006/relationships" xmlns:m="http://schemas.openxmlformats.org/officeDocument/2006/math" xmlns:v="urn:schemas-microsoft-com:vml" xmlns:wp14="http://schemas.microsoft.com/office/word/2010/wordprocessingDrawing" xmlns:wp="http://schemas.openxmlformats.org/drawingml/2006/wordprocessingDrawing" xmlns:w10="urn:schemas-microsoft-com:office:word" xmlns:w="http://schemas.openxmlformats.org/wordprocessingml/2006/main" xmlns:w14="http://schemas.microsoft.com/office/word/2010/wordml" xmlns:w15="http://schemas.microsoft.com/office/word/2012/wordml" xmlns:wpg="http://schemas.microsoft.com/office/word/2010/wordprocessingGroup" xmlns:wpi="http://schemas.microsoft.com/office/word/2010/wordprocessingInk" xmlns:wne="http://schemas.microsoft.com/office/word/2006/wordml" xmlns:wps="http://schemas.microsoft.com/office/word/2010/wordprocessingShape" mc:Ignorable="w14 w15 wp14">
   <w:footnote w:type="separator" w:id="-1">
     <w:p>
       <w:pPr>
@@ -21170,7 +21060,7 @@
 </file>
 
 <file path=word/header1.xml><?xml version="1.0" encoding="utf-8"?>
-<w:hdr xmlns:wpc="http://schemas.microsoft.com/office/word/2010/wordprocessingCanvas" xmlns:mc="http://schemas.openxmlformats.org/markup-compatibility/2006" xmlns:o="urn:schemas-microsoft-com:office:office" xmlns:r="http://schemas.openxmlformats.org/officeDocument/2006/relationships" xmlns:m="http://schemas.openxmlformats.org/officeDocument/2006/math" xmlns:v="urn:schemas-microsoft-com:vml" xmlns:wp14="http://schemas.microsoft.com/office/word/2010/wordprocessingDrawing" xmlns:wp="http://schemas.openxmlformats.org/drawingml/2006/wordprocessingDrawing" xmlns:w10="urn:schemas-microsoft-com:office:word" xmlns:w="http://schemas.openxmlformats.org/wordprocessingml/2006/main" xmlns:w14="http://schemas.microsoft.com/office/word/2010/wordml" xmlns:wpg="http://schemas.microsoft.com/office/word/2010/wordprocessingGroup" xmlns:wpi="http://schemas.microsoft.com/office/word/2010/wordprocessingInk" xmlns:wne="http://schemas.microsoft.com/office/word/2006/wordml" xmlns:wps="http://schemas.microsoft.com/office/word/2010/wordprocessingShape" mc:Ignorable="w14 wp14">
+<w:hdr xmlns:wpc="http://schemas.microsoft.com/office/word/2010/wordprocessingCanvas" xmlns:mc="http://schemas.openxmlformats.org/markup-compatibility/2006" xmlns:o="urn:schemas-microsoft-com:office:office" xmlns:r="http://schemas.openxmlformats.org/officeDocument/2006/relationships" xmlns:m="http://schemas.openxmlformats.org/officeDocument/2006/math" xmlns:v="urn:schemas-microsoft-com:vml" xmlns:wp14="http://schemas.microsoft.com/office/word/2010/wordprocessingDrawing" xmlns:wp="http://schemas.openxmlformats.org/drawingml/2006/wordprocessingDrawing" xmlns:w10="urn:schemas-microsoft-com:office:word" xmlns:w="http://schemas.openxmlformats.org/wordprocessingml/2006/main" xmlns:w14="http://schemas.microsoft.com/office/word/2010/wordml" xmlns:w15="http://schemas.microsoft.com/office/word/2012/wordml" xmlns:wpg="http://schemas.microsoft.com/office/word/2010/wordprocessingGroup" xmlns:wpi="http://schemas.microsoft.com/office/word/2010/wordprocessingInk" xmlns:wne="http://schemas.microsoft.com/office/word/2006/wordml" xmlns:wps="http://schemas.microsoft.com/office/word/2010/wordprocessingShape" mc:Ignorable="w14 w15 wp14">
   <w:p>
     <w:pPr>
       <w:pStyle w:val="Encabezado"/>
@@ -21293,8 +21183,8 @@
 </file>
 
 <file path=word/numbering.xml><?xml version="1.0" encoding="utf-8"?>
-<w:numbering xmlns:wpc="http://schemas.microsoft.com/office/word/2010/wordprocessingCanvas" xmlns:mc="http://schemas.openxmlformats.org/markup-compatibility/2006" xmlns:o="urn:schemas-microsoft-com:office:office" xmlns:r="http://schemas.openxmlformats.org/officeDocument/2006/relationships" xmlns:m="http://schemas.openxmlformats.org/officeDocument/2006/math" xmlns:v="urn:schemas-microsoft-com:vml" xmlns:wp14="http://schemas.microsoft.com/office/word/2010/wordprocessingDrawing" xmlns:wp="http://schemas.openxmlformats.org/drawingml/2006/wordprocessingDrawing" xmlns:w10="urn:schemas-microsoft-com:office:word" xmlns:w="http://schemas.openxmlformats.org/wordprocessingml/2006/main" xmlns:w14="http://schemas.microsoft.com/office/word/2010/wordml" xmlns:wpg="http://schemas.microsoft.com/office/word/2010/wordprocessingGroup" xmlns:wpi="http://schemas.microsoft.com/office/word/2010/wordprocessingInk" xmlns:wne="http://schemas.microsoft.com/office/word/2006/wordml" xmlns:wps="http://schemas.microsoft.com/office/word/2010/wordprocessingShape" mc:Ignorable="w14 wp14">
-  <w:abstractNum w:abstractNumId="0">
+<w:numbering xmlns:wpc="http://schemas.microsoft.com/office/word/2010/wordprocessingCanvas" xmlns:mc="http://schemas.openxmlformats.org/markup-compatibility/2006" xmlns:o="urn:schemas-microsoft-com:office:office" xmlns:r="http://schemas.openxmlformats.org/officeDocument/2006/relationships" xmlns:m="http://schemas.openxmlformats.org/officeDocument/2006/math" xmlns:v="urn:schemas-microsoft-com:vml" xmlns:wp14="http://schemas.microsoft.com/office/word/2010/wordprocessingDrawing" xmlns:wp="http://schemas.openxmlformats.org/drawingml/2006/wordprocessingDrawing" xmlns:w10="urn:schemas-microsoft-com:office:word" xmlns:w="http://schemas.openxmlformats.org/wordprocessingml/2006/main" xmlns:w14="http://schemas.microsoft.com/office/word/2010/wordml" xmlns:w15="http://schemas.microsoft.com/office/word/2012/wordml" xmlns:wpg="http://schemas.microsoft.com/office/word/2010/wordprocessingGroup" xmlns:wpi="http://schemas.microsoft.com/office/word/2010/wordprocessingInk" xmlns:wne="http://schemas.microsoft.com/office/word/2006/wordml" xmlns:wps="http://schemas.microsoft.com/office/word/2010/wordprocessingShape" mc:Ignorable="w14 w15 wp14">
+  <w:abstractNum w:abstractNumId="0" w15:restartNumberingAfterBreak="0">
     <w:nsid w:val="02C201B3"/>
     <w:multiLevelType w:val="multilevel"/>
     <w:tmpl w:val="33166012"/>
@@ -21386,7 +21276,7 @@
       </w:pPr>
     </w:lvl>
   </w:abstractNum>
-  <w:abstractNum w:abstractNumId="1">
+  <w:abstractNum w:abstractNumId="1" w15:restartNumberingAfterBreak="0">
     <w:nsid w:val="04D805BE"/>
     <w:multiLevelType w:val="hybridMultilevel"/>
     <w:tmpl w:val="0BC29384"/>
@@ -21499,7 +21389,7 @@
       </w:rPr>
     </w:lvl>
   </w:abstractNum>
-  <w:abstractNum w:abstractNumId="2">
+  <w:abstractNum w:abstractNumId="2" w15:restartNumberingAfterBreak="0">
     <w:nsid w:val="0B9C1610"/>
     <w:multiLevelType w:val="hybridMultilevel"/>
     <w:tmpl w:val="13D671E8"/>
@@ -21612,7 +21502,7 @@
       </w:rPr>
     </w:lvl>
   </w:abstractNum>
-  <w:abstractNum w:abstractNumId="3">
+  <w:abstractNum w:abstractNumId="3" w15:restartNumberingAfterBreak="0">
     <w:nsid w:val="0C514207"/>
     <w:multiLevelType w:val="hybridMultilevel"/>
     <w:tmpl w:val="77DE0090"/>
@@ -21725,7 +21615,7 @@
       </w:rPr>
     </w:lvl>
   </w:abstractNum>
-  <w:abstractNum w:abstractNumId="4">
+  <w:abstractNum w:abstractNumId="4" w15:restartNumberingAfterBreak="0">
     <w:nsid w:val="0D9A0AAB"/>
     <w:multiLevelType w:val="hybridMultilevel"/>
     <w:tmpl w:val="E9060E40"/>
@@ -21838,7 +21728,7 @@
       </w:rPr>
     </w:lvl>
   </w:abstractNum>
-  <w:abstractNum w:abstractNumId="5">
+  <w:abstractNum w:abstractNumId="5" w15:restartNumberingAfterBreak="0">
     <w:nsid w:val="0EE06C91"/>
     <w:multiLevelType w:val="hybridMultilevel"/>
     <w:tmpl w:val="976A50F4"/>
@@ -21951,7 +21841,7 @@
       </w:rPr>
     </w:lvl>
   </w:abstractNum>
-  <w:abstractNum w:abstractNumId="6">
+  <w:abstractNum w:abstractNumId="6" w15:restartNumberingAfterBreak="0">
     <w:nsid w:val="11243518"/>
     <w:multiLevelType w:val="hybridMultilevel"/>
     <w:tmpl w:val="C00C15CA"/>
@@ -22064,7 +21954,7 @@
       </w:rPr>
     </w:lvl>
   </w:abstractNum>
-  <w:abstractNum w:abstractNumId="7">
+  <w:abstractNum w:abstractNumId="7" w15:restartNumberingAfterBreak="0">
     <w:nsid w:val="23E67876"/>
     <w:multiLevelType w:val="hybridMultilevel"/>
     <w:tmpl w:val="125492B4"/>
@@ -22177,7 +22067,7 @@
       </w:rPr>
     </w:lvl>
   </w:abstractNum>
-  <w:abstractNum w:abstractNumId="8">
+  <w:abstractNum w:abstractNumId="8" w15:restartNumberingAfterBreak="0">
     <w:nsid w:val="246A3CE9"/>
     <w:multiLevelType w:val="hybridMultilevel"/>
     <w:tmpl w:val="F24CCFCA"/>
@@ -22290,7 +22180,7 @@
       </w:rPr>
     </w:lvl>
   </w:abstractNum>
-  <w:abstractNum w:abstractNumId="9">
+  <w:abstractNum w:abstractNumId="9" w15:restartNumberingAfterBreak="0">
     <w:nsid w:val="2D1948D2"/>
     <w:multiLevelType w:val="multilevel"/>
     <w:tmpl w:val="33166012"/>
@@ -22382,7 +22272,7 @@
       </w:pPr>
     </w:lvl>
   </w:abstractNum>
-  <w:abstractNum w:abstractNumId="10">
+  <w:abstractNum w:abstractNumId="10" w15:restartNumberingAfterBreak="0">
     <w:nsid w:val="2E313F58"/>
     <w:multiLevelType w:val="hybridMultilevel"/>
     <w:tmpl w:val="869C74A8"/>
@@ -22495,7 +22385,7 @@
       </w:rPr>
     </w:lvl>
   </w:abstractNum>
-  <w:abstractNum w:abstractNumId="11">
+  <w:abstractNum w:abstractNumId="11" w15:restartNumberingAfterBreak="0">
     <w:nsid w:val="357B5CC4"/>
     <w:multiLevelType w:val="hybridMultilevel"/>
     <w:tmpl w:val="1DA6E014"/>
@@ -22608,7 +22498,7 @@
       </w:rPr>
     </w:lvl>
   </w:abstractNum>
-  <w:abstractNum w:abstractNumId="12">
+  <w:abstractNum w:abstractNumId="12" w15:restartNumberingAfterBreak="0">
     <w:nsid w:val="38A67556"/>
     <w:multiLevelType w:val="multilevel"/>
     <w:tmpl w:val="AC3CEAF0"/>
@@ -22765,7 +22655,7 @@
       </w:rPr>
     </w:lvl>
   </w:abstractNum>
-  <w:abstractNum w:abstractNumId="13">
+  <w:abstractNum w:abstractNumId="13" w15:restartNumberingAfterBreak="0">
     <w:nsid w:val="4A987CCB"/>
     <w:multiLevelType w:val="hybridMultilevel"/>
     <w:tmpl w:val="96165A9E"/>
@@ -22851,7 +22741,7 @@
       </w:pPr>
     </w:lvl>
   </w:abstractNum>
-  <w:abstractNum w:abstractNumId="14">
+  <w:abstractNum w:abstractNumId="14" w15:restartNumberingAfterBreak="0">
     <w:nsid w:val="4C896294"/>
     <w:multiLevelType w:val="hybridMultilevel"/>
     <w:tmpl w:val="8AA2E894"/>
@@ -22964,7 +22854,7 @@
       </w:rPr>
     </w:lvl>
   </w:abstractNum>
-  <w:abstractNum w:abstractNumId="15">
+  <w:abstractNum w:abstractNumId="15" w15:restartNumberingAfterBreak="0">
     <w:nsid w:val="5DC934C9"/>
     <w:multiLevelType w:val="hybridMultilevel"/>
     <w:tmpl w:val="0BF4C99C"/>
@@ -23077,7 +22967,7 @@
       </w:rPr>
     </w:lvl>
   </w:abstractNum>
-  <w:abstractNum w:abstractNumId="16">
+  <w:abstractNum w:abstractNumId="16" w15:restartNumberingAfterBreak="0">
     <w:nsid w:val="615308EE"/>
     <w:multiLevelType w:val="multilevel"/>
     <w:tmpl w:val="33166012"/>
@@ -23169,7 +23059,7 @@
       </w:pPr>
     </w:lvl>
   </w:abstractNum>
-  <w:abstractNum w:abstractNumId="17">
+  <w:abstractNum w:abstractNumId="17" w15:restartNumberingAfterBreak="0">
     <w:nsid w:val="637836EE"/>
     <w:multiLevelType w:val="hybridMultilevel"/>
     <w:tmpl w:val="FC62E43A"/>
@@ -23282,7 +23172,7 @@
       </w:rPr>
     </w:lvl>
   </w:abstractNum>
-  <w:abstractNum w:abstractNumId="18">
+  <w:abstractNum w:abstractNumId="18" w15:restartNumberingAfterBreak="0">
     <w:nsid w:val="655838CD"/>
     <w:multiLevelType w:val="hybridMultilevel"/>
     <w:tmpl w:val="B45A78BE"/>
@@ -23395,7 +23285,7 @@
       </w:rPr>
     </w:lvl>
   </w:abstractNum>
-  <w:abstractNum w:abstractNumId="19">
+  <w:abstractNum w:abstractNumId="19" w15:restartNumberingAfterBreak="0">
     <w:nsid w:val="68721CB2"/>
     <w:multiLevelType w:val="multilevel"/>
     <w:tmpl w:val="33166012"/>
@@ -23487,7 +23377,7 @@
       </w:pPr>
     </w:lvl>
   </w:abstractNum>
-  <w:abstractNum w:abstractNumId="20">
+  <w:abstractNum w:abstractNumId="20" w15:restartNumberingAfterBreak="0">
     <w:nsid w:val="717324FC"/>
     <w:multiLevelType w:val="multilevel"/>
     <w:tmpl w:val="A66276EC"/>
@@ -23606,7 +23496,7 @@
       </w:rPr>
     </w:lvl>
   </w:abstractNum>
-  <w:abstractNum w:abstractNumId="21">
+  <w:abstractNum w:abstractNumId="21" w15:restartNumberingAfterBreak="0">
     <w:nsid w:val="7B26435C"/>
     <w:multiLevelType w:val="hybridMultilevel"/>
     <w:tmpl w:val="CD2EDD04"/>
@@ -23825,8 +23715,16 @@
 </w:numbering>
 </file>
 
+<file path=word/people.xml><?xml version="1.0" encoding="utf-8"?>
+<w15:people xmlns:wpc="http://schemas.microsoft.com/office/word/2010/wordprocessingCanvas" xmlns:mc="http://schemas.openxmlformats.org/markup-compatibility/2006" xmlns:o="urn:schemas-microsoft-com:office:office" xmlns:r="http://schemas.openxmlformats.org/officeDocument/2006/relationships" xmlns:m="http://schemas.openxmlformats.org/officeDocument/2006/math" xmlns:v="urn:schemas-microsoft-com:vml" xmlns:wp14="http://schemas.microsoft.com/office/word/2010/wordprocessingDrawing" xmlns:wp="http://schemas.openxmlformats.org/drawingml/2006/wordprocessingDrawing" xmlns:w10="urn:schemas-microsoft-com:office:word" xmlns:w="http://schemas.openxmlformats.org/wordprocessingml/2006/main" xmlns:w14="http://schemas.microsoft.com/office/word/2010/wordml" xmlns:w15="http://schemas.microsoft.com/office/word/2012/wordml" xmlns:wpg="http://schemas.microsoft.com/office/word/2010/wordprocessingGroup" xmlns:wpi="http://schemas.microsoft.com/office/word/2010/wordprocessingInk" xmlns:wne="http://schemas.microsoft.com/office/word/2006/wordml" xmlns:wps="http://schemas.microsoft.com/office/word/2010/wordprocessingShape" mc:Ignorable="w14 w15 wp14">
+  <w15:person w15:author="Lucio Bosco">
+    <w15:presenceInfo w15:providerId="AD" w15:userId="S-1-5-21-1953461515-801596275-837300805-20908"/>
+  </w15:person>
+</w15:people>
+</file>
+
 <file path=word/styles.xml><?xml version="1.0" encoding="utf-8"?>
-<w:styles xmlns:mc="http://schemas.openxmlformats.org/markup-compatibility/2006" xmlns:r="http://schemas.openxmlformats.org/officeDocument/2006/relationships" xmlns:w="http://schemas.openxmlformats.org/wordprocessingml/2006/main" xmlns:w14="http://schemas.microsoft.com/office/word/2010/wordml" mc:Ignorable="w14">
+<w:styles xmlns:mc="http://schemas.openxmlformats.org/markup-compatibility/2006" xmlns:r="http://schemas.openxmlformats.org/officeDocument/2006/relationships" xmlns:w="http://schemas.openxmlformats.org/wordprocessingml/2006/main" xmlns:w14="http://schemas.microsoft.com/office/word/2010/wordml" xmlns:w15="http://schemas.microsoft.com/office/word/2012/wordml" mc:Ignorable="w14 w15">
   <w:docDefaults>
     <w:rPrDefault>
       <w:rPr>
@@ -23842,947 +23740,378 @@
       </w:pPr>
     </w:pPrDefault>
   </w:docDefaults>
-  <w:latentStyles w:defLockedState="0" w:defUIPriority="99" w:defSemiHidden="1" w:defUnhideWhenUsed="1" w:defQFormat="0" w:count="267">
-    <w:lsdException w:name="Normal" w:semiHidden="0" w:uiPriority="0" w:unhideWhenUsed="0" w:qFormat="1"/>
-    <w:lsdException w:name="heading 1" w:semiHidden="0" w:uiPriority="0" w:unhideWhenUsed="0" w:qFormat="1"/>
-    <w:lsdException w:name="heading 2" w:uiPriority="0" w:qFormat="1"/>
-    <w:lsdException w:name="heading 3" w:uiPriority="0" w:qFormat="1"/>
-    <w:lsdException w:name="heading 4" w:uiPriority="9" w:qFormat="1"/>
-    <w:lsdException w:name="heading 5" w:uiPriority="0" w:qFormat="1"/>
-    <w:lsdException w:name="heading 6" w:uiPriority="0" w:qFormat="1"/>
-    <w:lsdException w:name="heading 7" w:uiPriority="0" w:qFormat="1"/>
-    <w:lsdException w:name="heading 8" w:uiPriority="0" w:qFormat="1"/>
-    <w:lsdException w:name="heading 9" w:uiPriority="0" w:qFormat="1"/>
-    <w:lsdException w:name="toc 1" w:uiPriority="39" w:qFormat="1"/>
-    <w:lsdException w:name="toc 2" w:uiPriority="39" w:qFormat="1"/>
-    <w:lsdException w:name="toc 3" w:uiPriority="39" w:qFormat="1"/>
-    <w:lsdException w:name="toc 4" w:uiPriority="39"/>
-    <w:lsdException w:name="toc 5" w:uiPriority="39"/>
-    <w:lsdException w:name="toc 6" w:uiPriority="39"/>
-    <w:lsdException w:name="toc 7" w:uiPriority="39"/>
-    <w:lsdException w:name="toc 8" w:uiPriority="39"/>
-    <w:lsdException w:name="toc 9" w:uiPriority="39"/>
-    <w:lsdException w:name="caption" w:uiPriority="35" w:qFormat="1"/>
-    <w:lsdException w:name="page number" w:uiPriority="0"/>
-    <w:lsdException w:name="Title" w:semiHidden="0" w:uiPriority="10" w:unhideWhenUsed="0" w:qFormat="1"/>
-    <w:lsdException w:name="Default Paragraph Font" w:uiPriority="1"/>
-    <w:lsdException w:name="Subtitle" w:semiHidden="0" w:uiPriority="11" w:unhideWhenUsed="0" w:qFormat="1"/>
-    <w:lsdException w:name="Strong" w:semiHidden="0" w:uiPriority="22" w:unhideWhenUsed="0" w:qFormat="1"/>
-    <w:lsdException w:name="Emphasis" w:semiHidden="0" w:uiPriority="20" w:unhideWhenUsed="0" w:qFormat="1"/>
-    <w:lsdException w:name="Table Grid" w:semiHidden="0" w:uiPriority="0" w:unhideWhenUsed="0"/>
-    <w:lsdException w:name="Placeholder Text" w:unhideWhenUsed="0"/>
-    <w:lsdException w:name="No Spacing" w:semiHidden="0" w:uiPriority="1" w:unhideWhenUsed="0" w:qFormat="1"/>
-    <w:lsdException w:name="Light Shading" w:semiHidden="0" w:uiPriority="60" w:unhideWhenUsed="0"/>
-    <w:lsdException w:name="Light List" w:semiHidden="0" w:uiPriority="61" w:unhideWhenUsed="0"/>
-    <w:lsdException w:name="Light Grid" w:semiHidden="0" w:uiPriority="62" w:unhideWhenUsed="0"/>
-    <w:lsdException w:name="Medium Shading 1" w:semiHidden="0" w:uiPriority="63" w:unhideWhenUsed="0"/>
-    <w:lsdException w:name="Medium Shading 2" w:semiHidden="0" w:uiPriority="64" w:unhideWhenUsed="0"/>
-    <w:lsdException w:name="Medium List 1" w:semiHidden="0" w:uiPriority="65" w:unhideWhenUsed="0"/>
-    <w:lsdException w:name="Medium List 2" w:semiHidden="0" w:uiPriority="66" w:unhideWhenUsed="0"/>
-    <w:lsdException w:name="Medium Grid 1" w:semiHidden="0" w:uiPriority="67" w:unhideWhenUsed="0"/>
-    <w:lsdException w:name="Medium Grid 2" w:semiHidden="0" w:uiPriority="68" w:unhideWhenUsed="0"/>
-    <w:lsdException w:name="Medium Grid 3" w:semiHidden="0" w:uiPriority="69" w:unhideWhenUsed="0"/>
-    <w:lsdException w:name="Dark List" w:semiHidden="0" w:uiPriority="70" w:unhideWhenUsed="0"/>
-    <w:lsdException w:name="Colorful Shading" w:semiHidden="0" w:uiPriority="71" w:unhideWhenUsed="0"/>
-    <w:lsdException w:name="Colorful List" w:semiHidden="0" w:uiPriority="72" w:unhideWhenUsed="0"/>
-    <w:lsdException w:name="Colorful Grid" w:semiHidden="0" w:uiPriority="73" w:unhideWhenUsed="0"/>
-    <w:lsdException w:name="Light Shading Accent 1" w:semiHidden="0" w:uiPriority="60" w:unhideWhenUsed="0"/>
-    <w:lsdException w:name="Light List Accent 1" w:semiHidden="0" w:uiPriority="61" w:unhideWhenUsed="0"/>
-    <w:lsdException w:name="Light Grid Accent 1" w:semiHidden="0" w:uiPriority="62" w:unhideWhenUsed="0"/>
-    <w:lsdException w:name="Medium Shading 1 Accent 1" w:semiHidden="0" w:uiPriority="63" w:unhideWhenUsed="0"/>
-    <w:lsdException w:name="Medium Shading 2 Accent 1" w:semiHidden="0" w:uiPriority="64" w:unhideWhenUsed="0"/>
-    <w:lsdException w:name="Medium List 1 Accent 1" w:semiHidden="0" w:uiPriority="65" w:unhideWhenUsed="0"/>
-    <w:lsdException w:name="Revision" w:unhideWhenUsed="0"/>
-    <w:lsdException w:name="List Paragraph" w:semiHidden="0" w:uiPriority="34" w:unhideWhenUsed="0" w:qFormat="1"/>
-    <w:lsdException w:name="Quote" w:semiHidden="0" w:uiPriority="29" w:unhideWhenUsed="0" w:qFormat="1"/>
-    <w:lsdException w:name="Intense Quote" w:semiHidden="0" w:uiPriority="30" w:unhideWhenUsed="0" w:qFormat="1"/>
-    <w:lsdException w:name="Medium List 2 Accent 1" w:semiHidden="0" w:uiPriority="66" w:unhideWhenUsed="0"/>
-    <w:lsdException w:name="Medium Grid 1 Accent 1" w:semiHidden="0" w:uiPriority="67" w:unhideWhenUsed="0"/>
-    <w:lsdException w:name="Medium Grid 2 Accent 1" w:semiHidden="0" w:uiPriority="68" w:unhideWhenUsed="0"/>
-    <w:lsdException w:name="Medium Grid 3 Accent 1" w:semiHidden="0" w:uiPriority="69" w:unhideWhenUsed="0"/>
-    <w:lsdException w:name="Dark List Accent 1" w:semiHidden="0" w:uiPriority="70" w:unhideWhenUsed="0"/>
-    <w:lsdException w:name="Colorful Shading Accent 1" w:semiHidden="0" w:uiPriority="71" w:unhideWhenUsed="0"/>
-    <w:lsdException w:name="Colorful List Accent 1" w:semiHidden="0" w:uiPriority="72" w:unhideWhenUsed="0"/>
-    <w:lsdException w:name="Colorful Grid Accent 1" w:semiHidden="0" w:uiPriority="73" w:unhideWhenUsed="0"/>
-    <w:lsdException w:name="Light Shading Accent 2" w:semiHidden="0" w:uiPriority="60" w:unhideWhenUsed="0"/>
-    <w:lsdException w:name="Light List Accent 2" w:semiHidden="0" w:uiPriority="61" w:unhideWhenUsed="0"/>
-    <w:lsdException w:name="Light Grid Accent 2" w:semiHidden="0" w:uiPriority="62" w:unhideWhenUsed="0"/>
-    <w:lsdException w:name="Medium Shading 1 Accent 2" w:semiHidden="0" w:uiPriority="63" w:unhideWhenUsed="0"/>
-    <w:lsdException w:name="Medium Shading 2 Accent 2" w:semiHidden="0" w:uiPriority="64" w:unhideWhenUsed="0"/>
-    <w:lsdException w:name="Medium List 1 Accent 2" w:semiHidden="0" w:uiPriority="65" w:unhideWhenUsed="0"/>
-    <w:lsdException w:name="Medium List 2 Accent 2" w:semiHidden="0" w:uiPriority="66" w:unhideWhenUsed="0"/>
-    <w:lsdException w:name="Medium Grid 1 Accent 2" w:semiHidden="0" w:uiPriority="67" w:unhideWhenUsed="0"/>
-    <w:lsdException w:name="Medium Grid 2 Accent 2" w:semiHidden="0" w:uiPriority="68" w:unhideWhenUsed="0"/>
-    <w:lsdException w:name="Medium Grid 3 Accent 2" w:semiHidden="0" w:uiPriority="69" w:unhideWhenUsed="0"/>
-    <w:lsdException w:name="Dark List Accent 2" w:semiHidden="0" w:uiPriority="70" w:unhideWhenUsed="0"/>
-    <w:lsdException w:name="Colorful Shading Accent 2" w:semiHidden="0" w:uiPriority="71" w:unhideWhenUsed="0"/>
-    <w:lsdException w:name="Colorful List Accent 2" w:semiHidden="0" w:uiPriority="72" w:unhideWhenUsed="0"/>
-    <w:lsdException w:name="Colorful Grid Accent 2" w:semiHidden="0" w:uiPriority="73" w:unhideWhenUsed="0"/>
-    <w:lsdException w:name="Light Shading Accent 3" w:semiHidden="0" w:uiPriority="60" w:unhideWhenUsed="0"/>
-    <w:lsdException w:name="Light List Accent 3" w:semiHidden="0" w:uiPriority="61" w:unhideWhenUsed="0"/>
-    <w:lsdException w:name="Light Grid Accent 3" w:semiHidden="0" w:uiPriority="62" w:unhideWhenUsed="0"/>
-    <w:lsdException w:name="Medium Shading 1 Accent 3" w:semiHidden="0" w:uiPriority="63" w:unhideWhenUsed="0"/>
-    <w:lsdException w:name="Medium Shading 2 Accent 3" w:semiHidden="0" w:uiPriority="64" w:unhideWhenUsed="0"/>
-    <w:lsdException w:name="Medium List 1 Accent 3" w:semiHidden="0" w:uiPriority="65" w:unhideWhenUsed="0"/>
-    <w:lsdException w:name="Medium List 2 Accent 3" w:semiHidden="0" w:uiPriority="66" w:unhideWhenUsed="0"/>
-    <w:lsdException w:name="Medium Grid 1 Accent 3" w:semiHidden="0" w:uiPriority="67" w:unhideWhenUsed="0"/>
-    <w:lsdException w:name="Medium Grid 2 Accent 3" w:semiHidden="0" w:uiPriority="68" w:unhideWhenUsed="0"/>
-    <w:lsdException w:name="Medium Grid 3 Accent 3" w:semiHidden="0" w:uiPriority="69" w:unhideWhenUsed="0"/>
-    <w:lsdException w:name="Dark List Accent 3" w:semiHidden="0" w:uiPriority="70" w:unhideWhenUsed="0"/>
-    <w:lsdException w:name="Colorful Shading Accent 3" w:semiHidden="0" w:uiPriority="71" w:unhideWhenUsed="0"/>
-    <w:lsdException w:name="Colorful List Accent 3" w:semiHidden="0" w:uiPriority="72" w:unhideWhenUsed="0"/>
-    <w:lsdException w:name="Colorful Grid Accent 3" w:semiHidden="0" w:uiPriority="73" w:unhideWhenUsed="0"/>
-    <w:lsdException w:name="Light Shading Accent 4" w:semiHidden="0" w:uiPriority="60" w:unhideWhenUsed="0"/>
-    <w:lsdException w:name="Light List Accent 4" w:semiHidden="0" w:uiPriority="61" w:unhideWhenUsed="0"/>
-    <w:lsdException w:name="Light Grid Accent 4" w:semiHidden="0" w:uiPriority="62" w:unhideWhenUsed="0"/>
-    <w:lsdException w:name="Medium Shading 1 Accent 4" w:semiHidden="0" w:uiPriority="63" w:unhideWhenUsed="0"/>
-    <w:lsdException w:name="Medium Shading 2 Accent 4" w:semiHidden="0" w:uiPriority="64" w:unhideWhenUsed="0"/>
-    <w:lsdException w:name="Medium List 1 Accent 4" w:semiHidden="0" w:uiPriority="65" w:unhideWhenUsed="0"/>
-    <w:lsdException w:name="Medium List 2 Accent 4" w:semiHidden="0" w:uiPriority="66" w:unhideWhenUsed="0"/>
-    <w:lsdException w:name="Medium Grid 1 Accent 4" w:semiHidden="0" w:uiPriority="67" w:unhideWhenUsed="0"/>
-    <w:lsdException w:name="Medium Grid 2 Accent 4" w:semiHidden="0" w:uiPriority="68" w:unhideWhenUsed="0"/>
-    <w:lsdException w:name="Medium Grid 3 Accent 4" w:semiHidden="0" w:uiPriority="69" w:unhideWhenUsed="0"/>
-    <w:lsdException w:name="Dark List Accent 4" w:semiHidden="0" w:uiPriority="70" w:unhideWhenUsed="0"/>
-    <w:lsdException w:name="Colorful Shading Accent 4" w:semiHidden="0" w:uiPriority="71" w:unhideWhenUsed="0"/>
-    <w:lsdException w:name="Colorful List Accent 4" w:semiHidden="0" w:uiPriority="72" w:unhideWhenUsed="0"/>
-    <w:lsdException w:name="Colorful Grid Accent 4" w:semiHidden="0" w:uiPriority="73" w:unhideWhenUsed="0"/>
-    <w:lsdException w:name="Light Shading Accent 5" w:semiHidden="0" w:uiPriority="60" w:unhideWhenUsed="0"/>
-    <w:lsdException w:name="Light List Accent 5" w:semiHidden="0" w:uiPriority="61" w:unhideWhenUsed="0"/>
-    <w:lsdException w:name="Light Grid Accent 5" w:semiHidden="0" w:uiPriority="62" w:unhideWhenUsed="0"/>
-    <w:lsdException w:name="Medium Shading 1 Accent 5" w:semiHidden="0" w:uiPriority="63" w:unhideWhenUsed="0"/>
-    <w:lsdException w:name="Medium Shading 2 Accent 5" w:semiHidden="0" w:uiPriority="64" w:unhideWhenUsed="0"/>
-    <w:lsdException w:name="Medium List 1 Accent 5" w:semiHidden="0" w:uiPriority="65" w:unhideWhenUsed="0"/>
-    <w:lsdException w:name="Medium List 2 Accent 5" w:semiHidden="0" w:uiPriority="66" w:unhideWhenUsed="0"/>
-    <w:lsdException w:name="Medium Grid 1 Accent 5" w:semiHidden="0" w:uiPriority="67" w:unhideWhenUsed="0"/>
-    <w:lsdException w:name="Medium Grid 2 Accent 5" w:semiHidden="0" w:uiPriority="68" w:unhideWhenUsed="0"/>
-    <w:lsdException w:name="Medium Grid 3 Accent 5" w:semiHidden="0" w:uiPriority="69" w:unhideWhenUsed="0"/>
-    <w:lsdException w:name="Dark List Accent 5" w:semiHidden="0" w:uiPriority="70" w:unhideWhenUsed="0"/>
-    <w:lsdException w:name="Colorful Shading Accent 5" w:semiHidden="0" w:uiPriority="71" w:unhideWhenUsed="0"/>
-    <w:lsdException w:name="Colorful List Accent 5" w:semiHidden="0" w:uiPriority="72" w:unhideWhenUsed="0"/>
-    <w:lsdException w:name="Colorful Grid Accent 5" w:semiHidden="0" w:uiPriority="73" w:unhideWhenUsed="0"/>
-    <w:lsdException w:name="Light Shading Accent 6" w:semiHidden="0" w:uiPriority="60" w:unhideWhenUsed="0"/>
-    <w:lsdException w:name="Light List Accent 6" w:semiHidden="0" w:uiPriority="61" w:unhideWhenUsed="0"/>
-    <w:lsdException w:name="Light Grid Accent 6" w:semiHidden="0" w:uiPriority="62" w:unhideWhenUsed="0"/>
-    <w:lsdException w:name="Medium Shading 1 Accent 6" w:semiHidden="0" w:uiPriority="63" w:unhideWhenUsed="0"/>
-    <w:lsdException w:name="Medium Shading 2 Accent 6" w:semiHidden="0" w:uiPriority="64" w:unhideWhenUsed="0"/>
-    <w:lsdException w:name="Medium List 1 Accent 6" w:semiHidden="0" w:uiPriority="65" w:unhideWhenUsed="0"/>
-    <w:lsdException w:name="Medium List 2 Accent 6" w:semiHidden="0" w:uiPriority="66" w:unhideWhenUsed="0"/>
-    <w:lsdException w:name="Medium Grid 1 Accent 6" w:semiHidden="0" w:uiPriority="67" w:unhideWhenUsed="0"/>
-    <w:lsdException w:name="Medium Grid 2 Accent 6" w:semiHidden="0" w:uiPriority="68" w:unhideWhenUsed="0"/>
-    <w:lsdException w:name="Medium Grid 3 Accent 6" w:semiHidden="0" w:uiPriority="69" w:unhideWhenUsed="0"/>
-    <w:lsdException w:name="Dark List Accent 6" w:semiHidden="0" w:uiPriority="70" w:unhideWhenUsed="0"/>
-    <w:lsdException w:name="Colorful Shading Accent 6" w:semiHidden="0" w:uiPriority="71" w:unhideWhenUsed="0"/>
-    <w:lsdException w:name="Colorful List Accent 6" w:semiHidden="0" w:uiPriority="72" w:unhideWhenUsed="0"/>
-    <w:lsdException w:name="Colorful Grid Accent 6" w:semiHidden="0" w:uiPriority="73" w:unhideWhenUsed="0"/>
-    <w:lsdException w:name="Subtle Emphasis" w:semiHidden="0" w:uiPriority="19" w:unhideWhenUsed="0" w:qFormat="1"/>
-    <w:lsdException w:name="Intense Emphasis" w:semiHidden="0" w:uiPriority="21" w:unhideWhenUsed="0" w:qFormat="1"/>
-    <w:lsdException w:name="Subtle Reference" w:semiHidden="0" w:uiPriority="31" w:unhideWhenUsed="0" w:qFormat="1"/>
-    <w:lsdException w:name="Intense Reference" w:semiHidden="0" w:uiPriority="32" w:unhideWhenUsed="0" w:qFormat="1"/>
-    <w:lsdException w:name="Book Title" w:semiHidden="0" w:uiPriority="33" w:unhideWhenUsed="0" w:qFormat="1"/>
-    <w:lsdException w:name="Bibliography" w:uiPriority="37"/>
-    <w:lsdException w:name="TOC Heading" w:uiPriority="39" w:qFormat="1"/>
-  </w:latentStyles>
-  <w:style w:type="paragraph" w:default="1" w:styleId="Normal">
-    <w:name w:val="Normal"/>
-    <w:qFormat/>
-    <w:rsid w:val="004D49E1"/>
-  </w:style>
-  <w:style w:type="paragraph" w:styleId="Ttulo1">
-    <w:name w:val="heading 1"/>
-    <w:basedOn w:val="Normal"/>
-    <w:next w:val="Normal"/>
-    <w:link w:val="Ttulo1Car"/>
-    <w:autoRedefine/>
-    <w:qFormat/>
-    <w:rsid w:val="00C62889"/>
-    <w:pPr>
-      <w:keepNext/>
-      <w:pageBreakBefore/>
-      <w:numPr>
-        <w:numId w:val="5"/>
-      </w:numPr>
-      <w:spacing w:before="120" w:after="120" w:line="240" w:lineRule="auto"/>
-      <w:jc w:val="center"/>
-      <w:outlineLvl w:val="0"/>
-    </w:pPr>
-    <w:rPr>
-      <w:rFonts w:ascii="Arial" w:eastAsia="Times New Roman" w:hAnsi="Arial" w:cs="Times New Roman"/>
-      <w:b/>
-      <w:caps/>
-      <w:color w:val="000000"/>
-      <w:kern w:val="28"/>
-      <w:sz w:val="40"/>
-      <w:szCs w:val="40"/>
-      <w:lang w:val="es-ES_tradnl"/>
-    </w:rPr>
-  </w:style>
-  <w:style w:type="paragraph" w:styleId="Ttulo2">
-    <w:name w:val="heading 2"/>
-    <w:basedOn w:val="Ttulo1"/>
-    <w:next w:val="Ttulo3"/>
-    <w:link w:val="Ttulo2Car"/>
-    <w:autoRedefine/>
-    <w:qFormat/>
-    <w:rsid w:val="00EA73BA"/>
-    <w:pPr>
-      <w:keepLines/>
-      <w:pageBreakBefore w:val="0"/>
-      <w:numPr>
-        <w:numId w:val="0"/>
-      </w:numPr>
-      <w:spacing w:before="360"/>
-      <w:jc w:val="left"/>
-      <w:outlineLvl w:val="1"/>
-    </w:pPr>
-    <w:rPr>
-      <w:rFonts w:cs="Arial"/>
-      <w:kern w:val="0"/>
-      <w:sz w:val="24"/>
-      <w:szCs w:val="24"/>
-    </w:rPr>
-  </w:style>
-  <w:style w:type="paragraph" w:styleId="Ttulo3">
-    <w:name w:val="heading 3"/>
-    <w:basedOn w:val="Normal"/>
-    <w:next w:val="Normal"/>
-    <w:link w:val="Ttulo3Car"/>
-    <w:unhideWhenUsed/>
-    <w:qFormat/>
-    <w:rsid w:val="001E7C40"/>
-    <w:pPr>
-      <w:keepNext/>
-      <w:keepLines/>
-      <w:spacing w:before="200" w:after="0"/>
-      <w:outlineLvl w:val="2"/>
-    </w:pPr>
-    <w:rPr>
-      <w:rFonts w:asciiTheme="majorHAnsi" w:eastAsiaTheme="majorEastAsia" w:hAnsiTheme="majorHAnsi" w:cstheme="majorBidi"/>
-      <w:b/>
-      <w:bCs/>
-      <w:color w:val="4F81BD" w:themeColor="accent1"/>
-    </w:rPr>
-  </w:style>
-  <w:style w:type="paragraph" w:styleId="Ttulo5">
-    <w:name w:val="heading 5"/>
-    <w:basedOn w:val="Normal"/>
-    <w:next w:val="Normal"/>
-    <w:link w:val="Ttulo5Car"/>
-    <w:qFormat/>
-    <w:rsid w:val="001E7C40"/>
-    <w:pPr>
-      <w:numPr>
-        <w:ilvl w:val="4"/>
-        <w:numId w:val="1"/>
-      </w:numPr>
-      <w:spacing w:before="240" w:after="60" w:line="240" w:lineRule="auto"/>
-      <w:jc w:val="both"/>
-      <w:outlineLvl w:val="4"/>
-    </w:pPr>
-    <w:rPr>
-      <w:rFonts w:ascii="Arial" w:eastAsia="Times New Roman" w:hAnsi="Arial" w:cs="Times New Roman"/>
-      <w:sz w:val="20"/>
-      <w:szCs w:val="20"/>
-      <w:lang w:val="es-ES"/>
-    </w:rPr>
-  </w:style>
-  <w:style w:type="paragraph" w:styleId="Ttulo6">
-    <w:name w:val="heading 6"/>
-    <w:basedOn w:val="Normal"/>
-    <w:next w:val="Normal"/>
-    <w:link w:val="Ttulo6Car"/>
-    <w:qFormat/>
-    <w:rsid w:val="001E7C40"/>
-    <w:pPr>
-      <w:numPr>
-        <w:ilvl w:val="5"/>
-        <w:numId w:val="1"/>
-      </w:numPr>
-      <w:spacing w:before="240" w:after="60" w:line="240" w:lineRule="auto"/>
-      <w:jc w:val="both"/>
-      <w:outlineLvl w:val="5"/>
-    </w:pPr>
-    <w:rPr>
-      <w:rFonts w:ascii="Arial" w:eastAsia="Times New Roman" w:hAnsi="Arial" w:cs="Times New Roman"/>
-      <w:i/>
-      <w:szCs w:val="20"/>
-      <w:lang w:val="es-ES"/>
-    </w:rPr>
-  </w:style>
-  <w:style w:type="paragraph" w:styleId="Ttulo7">
-    <w:name w:val="heading 7"/>
-    <w:basedOn w:val="Normal"/>
-    <w:next w:val="Normal"/>
-    <w:link w:val="Ttulo7Car"/>
-    <w:qFormat/>
-    <w:rsid w:val="001E7C40"/>
-    <w:pPr>
-      <w:numPr>
-        <w:ilvl w:val="6"/>
-        <w:numId w:val="1"/>
-      </w:numPr>
-      <w:spacing w:before="240" w:after="60" w:line="240" w:lineRule="auto"/>
-      <w:jc w:val="both"/>
-      <w:outlineLvl w:val="6"/>
-    </w:pPr>
-    <w:rPr>
-      <w:rFonts w:ascii="Arial" w:eastAsia="Times New Roman" w:hAnsi="Arial" w:cs="Times New Roman"/>
-      <w:szCs w:val="20"/>
-      <w:lang w:val="es-ES"/>
-    </w:rPr>
-  </w:style>
-  <w:style w:type="paragraph" w:styleId="Ttulo8">
-    <w:name w:val="heading 8"/>
-    <w:basedOn w:val="Normal"/>
-    <w:next w:val="Normal"/>
-    <w:link w:val="Ttulo8Car"/>
-    <w:qFormat/>
-    <w:rsid w:val="001E7C40"/>
-    <w:pPr>
-      <w:numPr>
-        <w:ilvl w:val="7"/>
-        <w:numId w:val="1"/>
-      </w:numPr>
-      <w:spacing w:before="240" w:after="60" w:line="240" w:lineRule="auto"/>
-      <w:jc w:val="both"/>
-      <w:outlineLvl w:val="7"/>
-    </w:pPr>
-    <w:rPr>
-      <w:rFonts w:ascii="Arial" w:eastAsia="Times New Roman" w:hAnsi="Arial" w:cs="Times New Roman"/>
-      <w:i/>
-      <w:szCs w:val="20"/>
-      <w:lang w:val="es-ES"/>
-    </w:rPr>
-  </w:style>
-  <w:style w:type="paragraph" w:styleId="Ttulo9">
-    <w:name w:val="heading 9"/>
-    <w:basedOn w:val="Normal"/>
-    <w:next w:val="Normal"/>
-    <w:link w:val="Ttulo9Car"/>
-    <w:qFormat/>
-    <w:rsid w:val="001E7C40"/>
-    <w:pPr>
-      <w:numPr>
-        <w:ilvl w:val="8"/>
-        <w:numId w:val="1"/>
-      </w:numPr>
-      <w:spacing w:before="240" w:after="60" w:line="240" w:lineRule="auto"/>
-      <w:jc w:val="both"/>
-      <w:outlineLvl w:val="8"/>
-    </w:pPr>
-    <w:rPr>
-      <w:rFonts w:ascii="Arial" w:eastAsia="Times New Roman" w:hAnsi="Arial" w:cs="Times New Roman"/>
-      <w:b/>
-      <w:i/>
-      <w:sz w:val="18"/>
-      <w:szCs w:val="20"/>
-      <w:lang w:val="es-ES"/>
-    </w:rPr>
-  </w:style>
-  <w:style w:type="character" w:default="1" w:styleId="Fuentedeprrafopredeter">
-    <w:name w:val="Default Paragraph Font"/>
-    <w:uiPriority w:val="1"/>
-    <w:semiHidden/>
-    <w:unhideWhenUsed/>
-  </w:style>
-  <w:style w:type="table" w:default="1" w:styleId="Tablanormal">
-    <w:name w:val="Normal Table"/>
-    <w:uiPriority w:val="99"/>
-    <w:semiHidden/>
-    <w:unhideWhenUsed/>
-    <w:tblPr>
-      <w:tblInd w:w="0" w:type="dxa"/>
-      <w:tblCellMar>
-        <w:top w:w="0" w:type="dxa"/>
-        <w:left w:w="108" w:type="dxa"/>
-        <w:bottom w:w="0" w:type="dxa"/>
-        <w:right w:w="108" w:type="dxa"/>
-      </w:tblCellMar>
-    </w:tblPr>
-  </w:style>
-  <w:style w:type="numbering" w:default="1" w:styleId="Sinlista">
-    <w:name w:val="No List"/>
-    <w:uiPriority w:val="99"/>
-    <w:semiHidden/>
-    <w:unhideWhenUsed/>
-  </w:style>
-  <w:style w:type="character" w:customStyle="1" w:styleId="Ttulo1Car">
-    <w:name w:val="Título 1 Car"/>
-    <w:basedOn w:val="Fuentedeprrafopredeter"/>
-    <w:link w:val="Ttulo1"/>
-    <w:rsid w:val="00C62889"/>
-    <w:rPr>
-      <w:rFonts w:ascii="Arial" w:eastAsia="Times New Roman" w:hAnsi="Arial" w:cs="Times New Roman"/>
-      <w:b/>
-      <w:caps/>
-      <w:color w:val="000000"/>
-      <w:kern w:val="28"/>
-      <w:sz w:val="40"/>
-      <w:szCs w:val="40"/>
-      <w:lang w:val="es-ES_tradnl"/>
-    </w:rPr>
-  </w:style>
-  <w:style w:type="character" w:customStyle="1" w:styleId="Ttulo2Car">
-    <w:name w:val="Título 2 Car"/>
-    <w:basedOn w:val="Fuentedeprrafopredeter"/>
-    <w:link w:val="Ttulo2"/>
-    <w:rsid w:val="00EA73BA"/>
-    <w:rPr>
-      <w:rFonts w:ascii="Arial" w:eastAsia="Times New Roman" w:hAnsi="Arial" w:cs="Arial"/>
-      <w:b/>
-      <w:caps/>
-      <w:color w:val="000000"/>
-      <w:sz w:val="24"/>
-      <w:szCs w:val="24"/>
-      <w:lang w:val="es-ES_tradnl"/>
-    </w:rPr>
-  </w:style>
-  <w:style w:type="character" w:customStyle="1" w:styleId="Ttulo5Car">
-    <w:name w:val="Título 5 Car"/>
-    <w:basedOn w:val="Fuentedeprrafopredeter"/>
-    <w:link w:val="Ttulo5"/>
-    <w:rsid w:val="001E7C40"/>
-    <w:rPr>
-      <w:rFonts w:ascii="Arial" w:eastAsia="Times New Roman" w:hAnsi="Arial" w:cs="Times New Roman"/>
-      <w:sz w:val="20"/>
-      <w:szCs w:val="20"/>
-      <w:lang w:val="es-ES"/>
-    </w:rPr>
-  </w:style>
-  <w:style w:type="character" w:customStyle="1" w:styleId="Ttulo6Car">
-    <w:name w:val="Título 6 Car"/>
-    <w:basedOn w:val="Fuentedeprrafopredeter"/>
-    <w:link w:val="Ttulo6"/>
-    <w:rsid w:val="001E7C40"/>
-    <w:rPr>
-      <w:rFonts w:ascii="Arial" w:eastAsia="Times New Roman" w:hAnsi="Arial" w:cs="Times New Roman"/>
-      <w:i/>
-      <w:szCs w:val="20"/>
-      <w:lang w:val="es-ES"/>
-    </w:rPr>
-  </w:style>
-  <w:style w:type="character" w:customStyle="1" w:styleId="Ttulo7Car">
-    <w:name w:val="Título 7 Car"/>
-    <w:basedOn w:val="Fuentedeprrafopredeter"/>
-    <w:link w:val="Ttulo7"/>
-    <w:rsid w:val="001E7C40"/>
-    <w:rPr>
-      <w:rFonts w:ascii="Arial" w:eastAsia="Times New Roman" w:hAnsi="Arial" w:cs="Times New Roman"/>
-      <w:szCs w:val="20"/>
-      <w:lang w:val="es-ES"/>
-    </w:rPr>
-  </w:style>
-  <w:style w:type="character" w:customStyle="1" w:styleId="Ttulo8Car">
-    <w:name w:val="Título 8 Car"/>
-    <w:basedOn w:val="Fuentedeprrafopredeter"/>
-    <w:link w:val="Ttulo8"/>
-    <w:rsid w:val="001E7C40"/>
-    <w:rPr>
-      <w:rFonts w:ascii="Arial" w:eastAsia="Times New Roman" w:hAnsi="Arial" w:cs="Times New Roman"/>
-      <w:i/>
-      <w:szCs w:val="20"/>
-      <w:lang w:val="es-ES"/>
-    </w:rPr>
-  </w:style>
-  <w:style w:type="character" w:customStyle="1" w:styleId="Ttulo9Car">
-    <w:name w:val="Título 9 Car"/>
-    <w:basedOn w:val="Fuentedeprrafopredeter"/>
-    <w:link w:val="Ttulo9"/>
-    <w:rsid w:val="001E7C40"/>
-    <w:rPr>
-      <w:rFonts w:ascii="Arial" w:eastAsia="Times New Roman" w:hAnsi="Arial" w:cs="Times New Roman"/>
-      <w:b/>
-      <w:i/>
-      <w:sz w:val="18"/>
-      <w:szCs w:val="20"/>
-      <w:lang w:val="es-ES"/>
-    </w:rPr>
-  </w:style>
-  <w:style w:type="character" w:customStyle="1" w:styleId="Ttulo3Car">
-    <w:name w:val="Título 3 Car"/>
-    <w:basedOn w:val="Fuentedeprrafopredeter"/>
-    <w:link w:val="Ttulo3"/>
-    <w:uiPriority w:val="9"/>
-    <w:semiHidden/>
-    <w:rsid w:val="001E7C40"/>
-    <w:rPr>
-      <w:rFonts w:asciiTheme="majorHAnsi" w:eastAsiaTheme="majorEastAsia" w:hAnsiTheme="majorHAnsi" w:cstheme="majorBidi"/>
-      <w:b/>
-      <w:bCs/>
-      <w:color w:val="4F81BD" w:themeColor="accent1"/>
-    </w:rPr>
-  </w:style>
-  <w:style w:type="paragraph" w:styleId="Prrafodelista">
-    <w:name w:val="List Paragraph"/>
-    <w:basedOn w:val="Normal"/>
-    <w:uiPriority w:val="34"/>
-    <w:qFormat/>
-    <w:rsid w:val="001E7C40"/>
-    <w:pPr>
-      <w:ind w:left="720"/>
-      <w:contextualSpacing/>
-    </w:pPr>
-  </w:style>
-  <w:style w:type="table" w:styleId="Tablaconcuadrcula">
-    <w:name w:val="Table Grid"/>
-    <w:basedOn w:val="Tablanormal"/>
-    <w:rsid w:val="00B23211"/>
-    <w:pPr>
-      <w:spacing w:before="120" w:after="0" w:line="240" w:lineRule="auto"/>
-      <w:jc w:val="both"/>
-    </w:pPr>
-    <w:rPr>
-      <w:rFonts w:ascii="Arial" w:eastAsia="Times New Roman" w:hAnsi="Arial" w:cs="Times New Roman"/>
-      <w:szCs w:val="20"/>
-      <w:lang w:eastAsia="es-AR"/>
-    </w:rPr>
-    <w:tblPr>
-      <w:tblBorders>
-        <w:top w:val="single" w:sz="4" w:space="0" w:color="auto"/>
-        <w:left w:val="single" w:sz="4" w:space="0" w:color="auto"/>
-        <w:bottom w:val="single" w:sz="4" w:space="0" w:color="auto"/>
-        <w:right w:val="single" w:sz="4" w:space="0" w:color="auto"/>
-        <w:insideH w:val="single" w:sz="4" w:space="0" w:color="auto"/>
-        <w:insideV w:val="single" w:sz="4" w:space="0" w:color="auto"/>
-      </w:tblBorders>
-    </w:tblPr>
-  </w:style>
-  <w:style w:type="paragraph" w:styleId="Textodeglobo">
-    <w:name w:val="Balloon Text"/>
-    <w:basedOn w:val="Normal"/>
-    <w:link w:val="TextodegloboCar"/>
-    <w:uiPriority w:val="99"/>
-    <w:semiHidden/>
-    <w:unhideWhenUsed/>
-    <w:rsid w:val="00482DCF"/>
-    <w:pPr>
-      <w:spacing w:after="0" w:line="240" w:lineRule="auto"/>
-    </w:pPr>
-    <w:rPr>
-      <w:rFonts w:ascii="Tahoma" w:hAnsi="Tahoma" w:cs="Tahoma"/>
-      <w:sz w:val="16"/>
-      <w:szCs w:val="16"/>
-    </w:rPr>
-  </w:style>
-  <w:style w:type="character" w:customStyle="1" w:styleId="TextodegloboCar">
-    <w:name w:val="Texto de globo Car"/>
-    <w:basedOn w:val="Fuentedeprrafopredeter"/>
-    <w:link w:val="Textodeglobo"/>
-    <w:uiPriority w:val="99"/>
-    <w:semiHidden/>
-    <w:rsid w:val="00482DCF"/>
-    <w:rPr>
-      <w:rFonts w:ascii="Tahoma" w:hAnsi="Tahoma" w:cs="Tahoma"/>
-      <w:sz w:val="16"/>
-      <w:szCs w:val="16"/>
-    </w:rPr>
-  </w:style>
-  <w:style w:type="paragraph" w:styleId="TtulodeTDC">
-    <w:name w:val="TOC Heading"/>
-    <w:basedOn w:val="Ttulo1"/>
-    <w:next w:val="Normal"/>
-    <w:uiPriority w:val="39"/>
-    <w:unhideWhenUsed/>
-    <w:qFormat/>
-    <w:rsid w:val="00350A86"/>
-    <w:pPr>
-      <w:keepLines/>
-      <w:pageBreakBefore w:val="0"/>
-      <w:numPr>
-        <w:numId w:val="0"/>
-      </w:numPr>
-      <w:spacing w:before="480" w:after="0" w:line="276" w:lineRule="auto"/>
-      <w:jc w:val="left"/>
-      <w:outlineLvl w:val="9"/>
-    </w:pPr>
-    <w:rPr>
-      <w:rFonts w:asciiTheme="majorHAnsi" w:eastAsiaTheme="majorEastAsia" w:hAnsiTheme="majorHAnsi" w:cstheme="majorBidi"/>
-      <w:bCs/>
-      <w:caps w:val="0"/>
-      <w:color w:val="365F91" w:themeColor="accent1" w:themeShade="BF"/>
-      <w:kern w:val="0"/>
-      <w:szCs w:val="28"/>
-      <w:lang w:val="es-AR" w:eastAsia="es-AR"/>
-    </w:rPr>
-  </w:style>
-  <w:style w:type="paragraph" w:styleId="TDC1">
-    <w:name w:val="toc 1"/>
-    <w:basedOn w:val="Normal"/>
-    <w:next w:val="Normal"/>
-    <w:autoRedefine/>
-    <w:uiPriority w:val="39"/>
-    <w:unhideWhenUsed/>
-    <w:qFormat/>
-    <w:rsid w:val="00350A86"/>
-    <w:pPr>
-      <w:spacing w:after="100"/>
-    </w:pPr>
-  </w:style>
-  <w:style w:type="paragraph" w:styleId="TDC2">
-    <w:name w:val="toc 2"/>
-    <w:basedOn w:val="Normal"/>
-    <w:next w:val="Normal"/>
-    <w:autoRedefine/>
-    <w:uiPriority w:val="39"/>
-    <w:unhideWhenUsed/>
-    <w:qFormat/>
-    <w:rsid w:val="00350A86"/>
-    <w:pPr>
-      <w:spacing w:after="100"/>
-      <w:ind w:left="220"/>
-    </w:pPr>
-  </w:style>
-  <w:style w:type="paragraph" w:styleId="TDC3">
-    <w:name w:val="toc 3"/>
-    <w:basedOn w:val="Normal"/>
-    <w:next w:val="Normal"/>
-    <w:autoRedefine/>
-    <w:uiPriority w:val="39"/>
-    <w:unhideWhenUsed/>
-    <w:qFormat/>
-    <w:rsid w:val="00350A86"/>
-    <w:pPr>
-      <w:spacing w:after="100"/>
-      <w:ind w:left="440"/>
-    </w:pPr>
-  </w:style>
-  <w:style w:type="character" w:styleId="Hipervnculo">
-    <w:name w:val="Hyperlink"/>
-    <w:basedOn w:val="Fuentedeprrafopredeter"/>
-    <w:uiPriority w:val="99"/>
-    <w:unhideWhenUsed/>
-    <w:rsid w:val="00350A86"/>
-    <w:rPr>
-      <w:color w:val="0000FF" w:themeColor="hyperlink"/>
-      <w:u w:val="single"/>
-    </w:rPr>
-  </w:style>
-  <w:style w:type="paragraph" w:styleId="Encabezado">
-    <w:name w:val="header"/>
-    <w:basedOn w:val="Normal"/>
-    <w:link w:val="EncabezadoCar"/>
-    <w:uiPriority w:val="99"/>
-    <w:unhideWhenUsed/>
-    <w:rsid w:val="00EA4BB8"/>
-    <w:pPr>
-      <w:tabs>
-        <w:tab w:val="center" w:pos="4419"/>
-        <w:tab w:val="right" w:pos="8838"/>
-      </w:tabs>
-      <w:spacing w:after="0" w:line="240" w:lineRule="auto"/>
-    </w:pPr>
-  </w:style>
-  <w:style w:type="character" w:customStyle="1" w:styleId="EncabezadoCar">
-    <w:name w:val="Encabezado Car"/>
-    <w:basedOn w:val="Fuentedeprrafopredeter"/>
-    <w:link w:val="Encabezado"/>
-    <w:uiPriority w:val="99"/>
-    <w:rsid w:val="00EA4BB8"/>
-  </w:style>
-  <w:style w:type="paragraph" w:styleId="Piedepgina">
-    <w:name w:val="footer"/>
-    <w:basedOn w:val="Normal"/>
-    <w:link w:val="PiedepginaCar"/>
-    <w:uiPriority w:val="99"/>
-    <w:unhideWhenUsed/>
-    <w:rsid w:val="00EA4BB8"/>
-    <w:pPr>
-      <w:tabs>
-        <w:tab w:val="center" w:pos="4419"/>
-        <w:tab w:val="right" w:pos="8838"/>
-      </w:tabs>
-      <w:spacing w:after="0" w:line="240" w:lineRule="auto"/>
-    </w:pPr>
-  </w:style>
-  <w:style w:type="character" w:customStyle="1" w:styleId="PiedepginaCar">
-    <w:name w:val="Pie de página Car"/>
-    <w:basedOn w:val="Fuentedeprrafopredeter"/>
-    <w:link w:val="Piedepgina"/>
-    <w:uiPriority w:val="99"/>
-    <w:rsid w:val="00EA4BB8"/>
-  </w:style>
-  <w:style w:type="paragraph" w:styleId="Textonotapie">
-    <w:name w:val="footnote text"/>
-    <w:basedOn w:val="Normal"/>
-    <w:link w:val="TextonotapieCar"/>
-    <w:uiPriority w:val="99"/>
-    <w:semiHidden/>
-    <w:unhideWhenUsed/>
-    <w:rsid w:val="00C90754"/>
-    <w:pPr>
-      <w:spacing w:after="0" w:line="240" w:lineRule="auto"/>
-    </w:pPr>
-    <w:rPr>
-      <w:sz w:val="20"/>
-      <w:szCs w:val="20"/>
-    </w:rPr>
-  </w:style>
-  <w:style w:type="character" w:customStyle="1" w:styleId="TextonotapieCar">
-    <w:name w:val="Texto nota pie Car"/>
-    <w:basedOn w:val="Fuentedeprrafopredeter"/>
-    <w:link w:val="Textonotapie"/>
-    <w:uiPriority w:val="99"/>
-    <w:semiHidden/>
-    <w:rsid w:val="00C90754"/>
-    <w:rPr>
-      <w:sz w:val="20"/>
-      <w:szCs w:val="20"/>
-    </w:rPr>
-  </w:style>
-  <w:style w:type="character" w:styleId="Refdenotaalpie">
-    <w:name w:val="footnote reference"/>
-    <w:basedOn w:val="Fuentedeprrafopredeter"/>
-    <w:uiPriority w:val="99"/>
-    <w:semiHidden/>
-    <w:unhideWhenUsed/>
-    <w:rsid w:val="00C90754"/>
-    <w:rPr>
-      <w:vertAlign w:val="superscript"/>
-    </w:rPr>
-  </w:style>
-  <w:style w:type="character" w:styleId="Nmerodepgina">
-    <w:name w:val="page number"/>
-    <w:basedOn w:val="Fuentedeprrafopredeter"/>
-    <w:rsid w:val="00231225"/>
-  </w:style>
-  <w:style w:type="character" w:styleId="Refdecomentario">
-    <w:name w:val="annotation reference"/>
-    <w:basedOn w:val="Fuentedeprrafopredeter"/>
-    <w:uiPriority w:val="99"/>
-    <w:semiHidden/>
-    <w:unhideWhenUsed/>
-    <w:rsid w:val="007B5F37"/>
-    <w:rPr>
-      <w:sz w:val="16"/>
-      <w:szCs w:val="16"/>
-    </w:rPr>
-  </w:style>
-  <w:style w:type="paragraph" w:styleId="Textocomentario">
-    <w:name w:val="annotation text"/>
-    <w:basedOn w:val="Normal"/>
-    <w:link w:val="TextocomentarioCar"/>
-    <w:uiPriority w:val="99"/>
-    <w:semiHidden/>
-    <w:unhideWhenUsed/>
-    <w:rsid w:val="007B5F37"/>
-    <w:pPr>
-      <w:spacing w:line="240" w:lineRule="auto"/>
-    </w:pPr>
-    <w:rPr>
-      <w:sz w:val="20"/>
-      <w:szCs w:val="20"/>
-    </w:rPr>
-  </w:style>
-  <w:style w:type="character" w:customStyle="1" w:styleId="TextocomentarioCar">
-    <w:name w:val="Texto comentario Car"/>
-    <w:basedOn w:val="Fuentedeprrafopredeter"/>
-    <w:link w:val="Textocomentario"/>
-    <w:uiPriority w:val="99"/>
-    <w:semiHidden/>
-    <w:rsid w:val="007B5F37"/>
-    <w:rPr>
-      <w:sz w:val="20"/>
-      <w:szCs w:val="20"/>
-    </w:rPr>
-  </w:style>
-  <w:style w:type="paragraph" w:styleId="Asuntodelcomentario">
-    <w:name w:val="annotation subject"/>
-    <w:basedOn w:val="Textocomentario"/>
-    <w:next w:val="Textocomentario"/>
-    <w:link w:val="AsuntodelcomentarioCar"/>
-    <w:uiPriority w:val="99"/>
-    <w:semiHidden/>
-    <w:unhideWhenUsed/>
-    <w:rsid w:val="007B5F37"/>
-    <w:rPr>
-      <w:b/>
-      <w:bCs/>
-    </w:rPr>
-  </w:style>
-  <w:style w:type="character" w:customStyle="1" w:styleId="AsuntodelcomentarioCar">
-    <w:name w:val="Asunto del comentario Car"/>
-    <w:basedOn w:val="TextocomentarioCar"/>
-    <w:link w:val="Asuntodelcomentario"/>
-    <w:uiPriority w:val="99"/>
-    <w:semiHidden/>
-    <w:rsid w:val="007B5F37"/>
-    <w:rPr>
-      <w:b/>
-      <w:bCs/>
-      <w:sz w:val="20"/>
-      <w:szCs w:val="20"/>
-    </w:rPr>
-  </w:style>
-  <w:style w:type="character" w:styleId="Hipervnculovisitado">
-    <w:name w:val="FollowedHyperlink"/>
-    <w:basedOn w:val="Fuentedeprrafopredeter"/>
-    <w:uiPriority w:val="99"/>
-    <w:semiHidden/>
-    <w:unhideWhenUsed/>
-    <w:rsid w:val="00A90D79"/>
-    <w:rPr>
-      <w:color w:val="800080" w:themeColor="followedHyperlink"/>
-      <w:u w:val="single"/>
-    </w:rPr>
-  </w:style>
-</w:styles>
-</file>
-
-<file path=word/stylesWithEffects.xml><?xml version="1.0" encoding="utf-8"?>
-<w:styles xmlns:wpc="http://schemas.microsoft.com/office/word/2010/wordprocessingCanvas" xmlns:mc="http://schemas.openxmlformats.org/markup-compatibility/2006" xmlns:o="urn:schemas-microsoft-com:office:office" xmlns:r="http://schemas.openxmlformats.org/officeDocument/2006/relationships" xmlns:m="http://schemas.openxmlformats.org/officeDocument/2006/math" xmlns:v="urn:schemas-microsoft-com:vml" xmlns:wp14="http://schemas.microsoft.com/office/word/2010/wordprocessingDrawing" xmlns:wp="http://schemas.openxmlformats.org/drawingml/2006/wordprocessingDrawing" xmlns:w10="urn:schemas-microsoft-com:office:word" xmlns:w="http://schemas.openxmlformats.org/wordprocessingml/2006/main" xmlns:w14="http://schemas.microsoft.com/office/word/2010/wordml" xmlns:wpg="http://schemas.microsoft.com/office/word/2010/wordprocessingGroup" xmlns:wpi="http://schemas.microsoft.com/office/word/2010/wordprocessingInk" xmlns:wne="http://schemas.microsoft.com/office/word/2006/wordml" xmlns:wps="http://schemas.microsoft.com/office/word/2010/wordprocessingShape" mc:Ignorable="w14 wp14">
-  <w:docDefaults>
-    <w:rPrDefault>
-      <w:rPr>
-        <w:rFonts w:asciiTheme="minorHAnsi" w:eastAsiaTheme="minorHAnsi" w:hAnsiTheme="minorHAnsi" w:cstheme="minorBidi"/>
-        <w:sz w:val="22"/>
-        <w:szCs w:val="22"/>
-        <w:lang w:val="es-AR" w:eastAsia="en-US" w:bidi="ar-SA"/>
-      </w:rPr>
-    </w:rPrDefault>
-    <w:pPrDefault>
-      <w:pPr>
-        <w:spacing w:after="200" w:line="276" w:lineRule="auto"/>
-      </w:pPr>
-    </w:pPrDefault>
-  </w:docDefaults>
-  <w:latentStyles w:defLockedState="0" w:defUIPriority="99" w:defSemiHidden="1" w:defUnhideWhenUsed="1" w:defQFormat="0" w:count="267">
-    <w:lsdException w:name="Normal" w:semiHidden="0" w:uiPriority="0" w:unhideWhenUsed="0" w:qFormat="1"/>
-    <w:lsdException w:name="heading 1" w:semiHidden="0" w:uiPriority="0" w:unhideWhenUsed="0" w:qFormat="1"/>
-    <w:lsdException w:name="heading 2" w:uiPriority="0" w:qFormat="1"/>
-    <w:lsdException w:name="heading 3" w:uiPriority="0" w:qFormat="1"/>
-    <w:lsdException w:name="heading 4" w:uiPriority="9" w:qFormat="1"/>
-    <w:lsdException w:name="heading 5" w:uiPriority="0" w:qFormat="1"/>
-    <w:lsdException w:name="heading 6" w:uiPriority="0" w:qFormat="1"/>
-    <w:lsdException w:name="heading 7" w:uiPriority="0" w:qFormat="1"/>
-    <w:lsdException w:name="heading 8" w:uiPriority="0" w:qFormat="1"/>
-    <w:lsdException w:name="heading 9" w:uiPriority="0" w:qFormat="1"/>
-    <w:lsdException w:name="toc 1" w:uiPriority="39" w:qFormat="1"/>
-    <w:lsdException w:name="toc 2" w:uiPriority="39" w:qFormat="1"/>
-    <w:lsdException w:name="toc 3" w:uiPriority="39" w:qFormat="1"/>
-    <w:lsdException w:name="toc 4" w:uiPriority="39"/>
-    <w:lsdException w:name="toc 5" w:uiPriority="39"/>
-    <w:lsdException w:name="toc 6" w:uiPriority="39"/>
-    <w:lsdException w:name="toc 7" w:uiPriority="39"/>
-    <w:lsdException w:name="toc 8" w:uiPriority="39"/>
-    <w:lsdException w:name="toc 9" w:uiPriority="39"/>
-    <w:lsdException w:name="caption" w:uiPriority="35" w:qFormat="1"/>
-    <w:lsdException w:name="page number" w:uiPriority="0"/>
-    <w:lsdException w:name="Title" w:semiHidden="0" w:uiPriority="10" w:unhideWhenUsed="0" w:qFormat="1"/>
-    <w:lsdException w:name="Default Paragraph Font" w:uiPriority="1"/>
-    <w:lsdException w:name="Subtitle" w:semiHidden="0" w:uiPriority="11" w:unhideWhenUsed="0" w:qFormat="1"/>
-    <w:lsdException w:name="Strong" w:semiHidden="0" w:uiPriority="22" w:unhideWhenUsed="0" w:qFormat="1"/>
-    <w:lsdException w:name="Emphasis" w:semiHidden="0" w:uiPriority="20" w:unhideWhenUsed="0" w:qFormat="1"/>
-    <w:lsdException w:name="Table Grid" w:semiHidden="0" w:uiPriority="0" w:unhideWhenUsed="0"/>
-    <w:lsdException w:name="Placeholder Text" w:unhideWhenUsed="0"/>
-    <w:lsdException w:name="No Spacing" w:semiHidden="0" w:uiPriority="1" w:unhideWhenUsed="0" w:qFormat="1"/>
-    <w:lsdException w:name="Light Shading" w:semiHidden="0" w:uiPriority="60" w:unhideWhenUsed="0"/>
-    <w:lsdException w:name="Light List" w:semiHidden="0" w:uiPriority="61" w:unhideWhenUsed="0"/>
-    <w:lsdException w:name="Light Grid" w:semiHidden="0" w:uiPriority="62" w:unhideWhenUsed="0"/>
-    <w:lsdException w:name="Medium Shading 1" w:semiHidden="0" w:uiPriority="63" w:unhideWhenUsed="0"/>
-    <w:lsdException w:name="Medium Shading 2" w:semiHidden="0" w:uiPriority="64" w:unhideWhenUsed="0"/>
-    <w:lsdException w:name="Medium List 1" w:semiHidden="0" w:uiPriority="65" w:unhideWhenUsed="0"/>
-    <w:lsdException w:name="Medium List 2" w:semiHidden="0" w:uiPriority="66" w:unhideWhenUsed="0"/>
-    <w:lsdException w:name="Medium Grid 1" w:semiHidden="0" w:uiPriority="67" w:unhideWhenUsed="0"/>
-    <w:lsdException w:name="Medium Grid 2" w:semiHidden="0" w:uiPriority="68" w:unhideWhenUsed="0"/>
-    <w:lsdException w:name="Medium Grid 3" w:semiHidden="0" w:uiPriority="69" w:unhideWhenUsed="0"/>
-    <w:lsdException w:name="Dark List" w:semiHidden="0" w:uiPriority="70" w:unhideWhenUsed="0"/>
-    <w:lsdException w:name="Colorful Shading" w:semiHidden="0" w:uiPriority="71" w:unhideWhenUsed="0"/>
-    <w:lsdException w:name="Colorful List" w:semiHidden="0" w:uiPriority="72" w:unhideWhenUsed="0"/>
-    <w:lsdException w:name="Colorful Grid" w:semiHidden="0" w:uiPriority="73" w:unhideWhenUsed="0"/>
-    <w:lsdException w:name="Light Shading Accent 1" w:semiHidden="0" w:uiPriority="60" w:unhideWhenUsed="0"/>
-    <w:lsdException w:name="Light List Accent 1" w:semiHidden="0" w:uiPriority="61" w:unhideWhenUsed="0"/>
-    <w:lsdException w:name="Light Grid Accent 1" w:semiHidden="0" w:uiPriority="62" w:unhideWhenUsed="0"/>
-    <w:lsdException w:name="Medium Shading 1 Accent 1" w:semiHidden="0" w:uiPriority="63" w:unhideWhenUsed="0"/>
-    <w:lsdException w:name="Medium Shading 2 Accent 1" w:semiHidden="0" w:uiPriority="64" w:unhideWhenUsed="0"/>
-    <w:lsdException w:name="Medium List 1 Accent 1" w:semiHidden="0" w:uiPriority="65" w:unhideWhenUsed="0"/>
-    <w:lsdException w:name="Revision" w:unhideWhenUsed="0"/>
-    <w:lsdException w:name="List Paragraph" w:semiHidden="0" w:uiPriority="34" w:unhideWhenUsed="0" w:qFormat="1"/>
-    <w:lsdException w:name="Quote" w:semiHidden="0" w:uiPriority="29" w:unhideWhenUsed="0" w:qFormat="1"/>
-    <w:lsdException w:name="Intense Quote" w:semiHidden="0" w:uiPriority="30" w:unhideWhenUsed="0" w:qFormat="1"/>
-    <w:lsdException w:name="Medium List 2 Accent 1" w:semiHidden="0" w:uiPriority="66" w:unhideWhenUsed="0"/>
-    <w:lsdException w:name="Medium Grid 1 Accent 1" w:semiHidden="0" w:uiPriority="67" w:unhideWhenUsed="0"/>
-    <w:lsdException w:name="Medium Grid 2 Accent 1" w:semiHidden="0" w:uiPriority="68" w:unhideWhenUsed="0"/>
-    <w:lsdException w:name="Medium Grid 3 Accent 1" w:semiHidden="0" w:uiPriority="69" w:unhideWhenUsed="0"/>
-    <w:lsdException w:name="Dark List Accent 1" w:semiHidden="0" w:uiPriority="70" w:unhideWhenUsed="0"/>
-    <w:lsdException w:name="Colorful Shading Accent 1" w:semiHidden="0" w:uiPriority="71" w:unhideWhenUsed="0"/>
-    <w:lsdException w:name="Colorful List Accent 1" w:semiHidden="0" w:uiPriority="72" w:unhideWhenUsed="0"/>
-    <w:lsdException w:name="Colorful Grid Accent 1" w:semiHidden="0" w:uiPriority="73" w:unhideWhenUsed="0"/>
-    <w:lsdException w:name="Light Shading Accent 2" w:semiHidden="0" w:uiPriority="60" w:unhideWhenUsed="0"/>
-    <w:lsdException w:name="Light List Accent 2" w:semiHidden="0" w:uiPriority="61" w:unhideWhenUsed="0"/>
-    <w:lsdException w:name="Light Grid Accent 2" w:semiHidden="0" w:uiPriority="62" w:unhideWhenUsed="0"/>
-    <w:lsdException w:name="Medium Shading 1 Accent 2" w:semiHidden="0" w:uiPriority="63" w:unhideWhenUsed="0"/>
-    <w:lsdException w:name="Medium Shading 2 Accent 2" w:semiHidden="0" w:uiPriority="64" w:unhideWhenUsed="0"/>
-    <w:lsdException w:name="Medium List 1 Accent 2" w:semiHidden="0" w:uiPriority="65" w:unhideWhenUsed="0"/>
-    <w:lsdException w:name="Medium List 2 Accent 2" w:semiHidden="0" w:uiPriority="66" w:unhideWhenUsed="0"/>
-    <w:lsdException w:name="Medium Grid 1 Accent 2" w:semiHidden="0" w:uiPriority="67" w:unhideWhenUsed="0"/>
-    <w:lsdException w:name="Medium Grid 2 Accent 2" w:semiHidden="0" w:uiPriority="68" w:unhideWhenUsed="0"/>
-    <w:lsdException w:name="Medium Grid 3 Accent 2" w:semiHidden="0" w:uiPriority="69" w:unhideWhenUsed="0"/>
-    <w:lsdException w:name="Dark List Accent 2" w:semiHidden="0" w:uiPriority="70" w:unhideWhenUsed="0"/>
-    <w:lsdException w:name="Colorful Shading Accent 2" w:semiHidden="0" w:uiPriority="71" w:unhideWhenUsed="0"/>
-    <w:lsdException w:name="Colorful List Accent 2" w:semiHidden="0" w:uiPriority="72" w:unhideWhenUsed="0"/>
-    <w:lsdException w:name="Colorful Grid Accent 2" w:semiHidden="0" w:uiPriority="73" w:unhideWhenUsed="0"/>
-    <w:lsdException w:name="Light Shading Accent 3" w:semiHidden="0" w:uiPriority="60" w:unhideWhenUsed="0"/>
-    <w:lsdException w:name="Light List Accent 3" w:semiHidden="0" w:uiPriority="61" w:unhideWhenUsed="0"/>
-    <w:lsdException w:name="Light Grid Accent 3" w:semiHidden="0" w:uiPriority="62" w:unhideWhenUsed="0"/>
-    <w:lsdException w:name="Medium Shading 1 Accent 3" w:semiHidden="0" w:uiPriority="63" w:unhideWhenUsed="0"/>
-    <w:lsdException w:name="Medium Shading 2 Accent 3" w:semiHidden="0" w:uiPriority="64" w:unhideWhenUsed="0"/>
-    <w:lsdException w:name="Medium List 1 Accent 3" w:semiHidden="0" w:uiPriority="65" w:unhideWhenUsed="0"/>
-    <w:lsdException w:name="Medium List 2 Accent 3" w:semiHidden="0" w:uiPriority="66" w:unhideWhenUsed="0"/>
-    <w:lsdException w:name="Medium Grid 1 Accent 3" w:semiHidden="0" w:uiPriority="67" w:unhideWhenUsed="0"/>
-    <w:lsdException w:name="Medium Grid 2 Accent 3" w:semiHidden="0" w:uiPriority="68" w:unhideWhenUsed="0"/>
-    <w:lsdException w:name="Medium Grid 3 Accent 3" w:semiHidden="0" w:uiPriority="69" w:unhideWhenUsed="0"/>
-    <w:lsdException w:name="Dark List Accent 3" w:semiHidden="0" w:uiPriority="70" w:unhideWhenUsed="0"/>
-    <w:lsdException w:name="Colorful Shading Accent 3" w:semiHidden="0" w:uiPriority="71" w:unhideWhenUsed="0"/>
-    <w:lsdException w:name="Colorful List Accent 3" w:semiHidden="0" w:uiPriority="72" w:unhideWhenUsed="0"/>
-    <w:lsdException w:name="Colorful Grid Accent 3" w:semiHidden="0" w:uiPriority="73" w:unhideWhenUsed="0"/>
-    <w:lsdException w:name="Light Shading Accent 4" w:semiHidden="0" w:uiPriority="60" w:unhideWhenUsed="0"/>
-    <w:lsdException w:name="Light List Accent 4" w:semiHidden="0" w:uiPriority="61" w:unhideWhenUsed="0"/>
-    <w:lsdException w:name="Light Grid Accent 4" w:semiHidden="0" w:uiPriority="62" w:unhideWhenUsed="0"/>
-    <w:lsdException w:name="Medium Shading 1 Accent 4" w:semiHidden="0" w:uiPriority="63" w:unhideWhenUsed="0"/>
-    <w:lsdException w:name="Medium Shading 2 Accent 4" w:semiHidden="0" w:uiPriority="64" w:unhideWhenUsed="0"/>
-    <w:lsdException w:name="Medium List 1 Accent 4" w:semiHidden="0" w:uiPriority="65" w:unhideWhenUsed="0"/>
-    <w:lsdException w:name="Medium List 2 Accent 4" w:semiHidden="0" w:uiPriority="66" w:unhideWhenUsed="0"/>
-    <w:lsdException w:name="Medium Grid 1 Accent 4" w:semiHidden="0" w:uiPriority="67" w:unhideWhenUsed="0"/>
-    <w:lsdException w:name="Medium Grid 2 Accent 4" w:semiHidden="0" w:uiPriority="68" w:unhideWhenUsed="0"/>
-    <w:lsdException w:name="Medium Grid 3 Accent 4" w:semiHidden="0" w:uiPriority="69" w:unhideWhenUsed="0"/>
-    <w:lsdException w:name="Dark List Accent 4" w:semiHidden="0" w:uiPriority="70" w:unhideWhenUsed="0"/>
-    <w:lsdException w:name="Colorful Shading Accent 4" w:semiHidden="0" w:uiPriority="71" w:unhideWhenUsed="0"/>
-    <w:lsdException w:name="Colorful List Accent 4" w:semiHidden="0" w:uiPriority="72" w:unhideWhenUsed="0"/>
-    <w:lsdException w:name="Colorful Grid Accent 4" w:semiHidden="0" w:uiPriority="73" w:unhideWhenUsed="0"/>
-    <w:lsdException w:name="Light Shading Accent 5" w:semiHidden="0" w:uiPriority="60" w:unhideWhenUsed="0"/>
-    <w:lsdException w:name="Light List Accent 5" w:semiHidden="0" w:uiPriority="61" w:unhideWhenUsed="0"/>
-    <w:lsdException w:name="Light Grid Accent 5" w:semiHidden="0" w:uiPriority="62" w:unhideWhenUsed="0"/>
-    <w:lsdException w:name="Medium Shading 1 Accent 5" w:semiHidden="0" w:uiPriority="63" w:unhideWhenUsed="0"/>
-    <w:lsdException w:name="Medium Shading 2 Accent 5" w:semiHidden="0" w:uiPriority="64" w:unhideWhenUsed="0"/>
-    <w:lsdException w:name="Medium List 1 Accent 5" w:semiHidden="0" w:uiPriority="65" w:unhideWhenUsed="0"/>
-    <w:lsdException w:name="Medium List 2 Accent 5" w:semiHidden="0" w:uiPriority="66" w:unhideWhenUsed="0"/>
-    <w:lsdException w:name="Medium Grid 1 Accent 5" w:semiHidden="0" w:uiPriority="67" w:unhideWhenUsed="0"/>
-    <w:lsdException w:name="Medium Grid 2 Accent 5" w:semiHidden="0" w:uiPriority="68" w:unhideWhenUsed="0"/>
-    <w:lsdException w:name="Medium Grid 3 Accent 5" w:semiHidden="0" w:uiPriority="69" w:unhideWhenUsed="0"/>
-    <w:lsdException w:name="Dark List Accent 5" w:semiHidden="0" w:uiPriority="70" w:unhideWhenUsed="0"/>
-    <w:lsdException w:name="Colorful Shading Accent 5" w:semiHidden="0" w:uiPriority="71" w:unhideWhenUsed="0"/>
-    <w:lsdException w:name="Colorful List Accent 5" w:semiHidden="0" w:uiPriority="72" w:unhideWhenUsed="0"/>
-    <w:lsdException w:name="Colorful Grid Accent 5" w:semiHidden="0" w:uiPriority="73" w:unhideWhenUsed="0"/>
-    <w:lsdException w:name="Light Shading Accent 6" w:semiHidden="0" w:uiPriority="60" w:unhideWhenUsed="0"/>
-    <w:lsdException w:name="Light List Accent 6" w:semiHidden="0" w:uiPriority="61" w:unhideWhenUsed="0"/>
-    <w:lsdException w:name="Light Grid Accent 6" w:semiHidden="0" w:uiPriority="62" w:unhideWhenUsed="0"/>
-    <w:lsdException w:name="Medium Shading 1 Accent 6" w:semiHidden="0" w:uiPriority="63" w:unhideWhenUsed="0"/>
-    <w:lsdException w:name="Medium Shading 2 Accent 6" w:semiHidden="0" w:uiPriority="64" w:unhideWhenUsed="0"/>
-    <w:lsdException w:name="Medium List 1 Accent 6" w:semiHidden="0" w:uiPriority="65" w:unhideWhenUsed="0"/>
-    <w:lsdException w:name="Medium List 2 Accent 6" w:semiHidden="0" w:uiPriority="66" w:unhideWhenUsed="0"/>
-    <w:lsdException w:name="Medium Grid 1 Accent 6" w:semiHidden="0" w:uiPriority="67" w:unhideWhenUsed="0"/>
-    <w:lsdException w:name="Medium Grid 2 Accent 6" w:semiHidden="0" w:uiPriority="68" w:unhideWhenUsed="0"/>
-    <w:lsdException w:name="Medium Grid 3 Accent 6" w:semiHidden="0" w:uiPriority="69" w:unhideWhenUsed="0"/>
-    <w:lsdException w:name="Dark List Accent 6" w:semiHidden="0" w:uiPriority="70" w:unhideWhenUsed="0"/>
-    <w:lsdException w:name="Colorful Shading Accent 6" w:semiHidden="0" w:uiPriority="71" w:unhideWhenUsed="0"/>
-    <w:lsdException w:name="Colorful List Accent 6" w:semiHidden="0" w:uiPriority="72" w:unhideWhenUsed="0"/>
-    <w:lsdException w:name="Colorful Grid Accent 6" w:semiHidden="0" w:uiPriority="73" w:unhideWhenUsed="0"/>
-    <w:lsdException w:name="Subtle Emphasis" w:semiHidden="0" w:uiPriority="19" w:unhideWhenUsed="0" w:qFormat="1"/>
-    <w:lsdException w:name="Intense Emphasis" w:semiHidden="0" w:uiPriority="21" w:unhideWhenUsed="0" w:qFormat="1"/>
-    <w:lsdException w:name="Subtle Reference" w:semiHidden="0" w:uiPriority="31" w:unhideWhenUsed="0" w:qFormat="1"/>
-    <w:lsdException w:name="Intense Reference" w:semiHidden="0" w:uiPriority="32" w:unhideWhenUsed="0" w:qFormat="1"/>
-    <w:lsdException w:name="Book Title" w:semiHidden="0" w:uiPriority="33" w:unhideWhenUsed="0" w:qFormat="1"/>
-    <w:lsdException w:name="Bibliography" w:uiPriority="37"/>
-    <w:lsdException w:name="TOC Heading" w:uiPriority="39" w:qFormat="1"/>
+  <w:latentStyles w:defLockedState="0" w:defUIPriority="99" w:defSemiHidden="0" w:defUnhideWhenUsed="0" w:defQFormat="0" w:count="371">
+    <w:lsdException w:name="Normal" w:uiPriority="0" w:qFormat="1"/>
+    <w:lsdException w:name="heading 1" w:uiPriority="0" w:qFormat="1"/>
+    <w:lsdException w:name="heading 2" w:semiHidden="1" w:uiPriority="0" w:unhideWhenUsed="1" w:qFormat="1"/>
+    <w:lsdException w:name="heading 3" w:semiHidden="1" w:uiPriority="0" w:unhideWhenUsed="1" w:qFormat="1"/>
+    <w:lsdException w:name="heading 4" w:semiHidden="1" w:uiPriority="9" w:unhideWhenUsed="1" w:qFormat="1"/>
+    <w:lsdException w:name="heading 5" w:semiHidden="1" w:uiPriority="0" w:unhideWhenUsed="1" w:qFormat="1"/>
+    <w:lsdException w:name="heading 6" w:semiHidden="1" w:uiPriority="0" w:unhideWhenUsed="1" w:qFormat="1"/>
+    <w:lsdException w:name="heading 7" w:semiHidden="1" w:uiPriority="0" w:unhideWhenUsed="1" w:qFormat="1"/>
+    <w:lsdException w:name="heading 8" w:semiHidden="1" w:uiPriority="0" w:unhideWhenUsed="1" w:qFormat="1"/>
+    <w:lsdException w:name="heading 9" w:semiHidden="1" w:uiPriority="0" w:unhideWhenUsed="1" w:qFormat="1"/>
+    <w:lsdException w:name="index 1" w:semiHidden="1" w:unhideWhenUsed="1"/>
+    <w:lsdException w:name="index 2" w:semiHidden="1" w:unhideWhenUsed="1"/>
+    <w:lsdException w:name="index 3" w:semiHidden="1" w:unhideWhenUsed="1"/>
+    <w:lsdException w:name="index 4" w:semiHidden="1" w:unhideWhenUsed="1"/>
+    <w:lsdException w:name="index 5" w:semiHidden="1" w:unhideWhenUsed="1"/>
+    <w:lsdException w:name="index 6" w:semiHidden="1" w:unhideWhenUsed="1"/>
+    <w:lsdException w:name="index 7" w:semiHidden="1" w:unhideWhenUsed="1"/>
+    <w:lsdException w:name="index 8" w:semiHidden="1" w:unhideWhenUsed="1"/>
+    <w:lsdException w:name="index 9" w:semiHidden="1" w:unhideWhenUsed="1"/>
+    <w:lsdException w:name="toc 1" w:semiHidden="1" w:uiPriority="39" w:unhideWhenUsed="1" w:qFormat="1"/>
+    <w:lsdException w:name="toc 2" w:semiHidden="1" w:uiPriority="39" w:unhideWhenUsed="1" w:qFormat="1"/>
+    <w:lsdException w:name="toc 3" w:semiHidden="1" w:uiPriority="39" w:unhideWhenUsed="1" w:qFormat="1"/>
+    <w:lsdException w:name="toc 4" w:semiHidden="1" w:uiPriority="39" w:unhideWhenUsed="1"/>
+    <w:lsdException w:name="toc 5" w:semiHidden="1" w:uiPriority="39" w:unhideWhenUsed="1"/>
+    <w:lsdException w:name="toc 6" w:semiHidden="1" w:uiPriority="39" w:unhideWhenUsed="1"/>
+    <w:lsdException w:name="toc 7" w:semiHidden="1" w:uiPriority="39" w:unhideWhenUsed="1"/>
+    <w:lsdException w:name="toc 8" w:semiHidden="1" w:uiPriority="39" w:unhideWhenUsed="1"/>
+    <w:lsdException w:name="toc 9" w:semiHidden="1" w:uiPriority="39" w:unhideWhenUsed="1"/>
+    <w:lsdException w:name="Normal Indent" w:semiHidden="1" w:unhideWhenUsed="1"/>
+    <w:lsdException w:name="footnote text" w:semiHidden="1" w:unhideWhenUsed="1"/>
+    <w:lsdException w:name="annotation text" w:semiHidden="1" w:unhideWhenUsed="1"/>
+    <w:lsdException w:name="header" w:semiHidden="1" w:unhideWhenUsed="1"/>
+    <w:lsdException w:name="footer" w:semiHidden="1" w:unhideWhenUsed="1"/>
+    <w:lsdException w:name="index heading" w:semiHidden="1" w:unhideWhenUsed="1"/>
+    <w:lsdException w:name="caption" w:semiHidden="1" w:uiPriority="35" w:unhideWhenUsed="1" w:qFormat="1"/>
+    <w:lsdException w:name="table of figures" w:semiHidden="1" w:unhideWhenUsed="1"/>
+    <w:lsdException w:name="envelope address" w:semiHidden="1" w:unhideWhenUsed="1"/>
+    <w:lsdException w:name="envelope return" w:semiHidden="1" w:unhideWhenUsed="1"/>
+    <w:lsdException w:name="footnote reference" w:semiHidden="1" w:unhideWhenUsed="1"/>
+    <w:lsdException w:name="annotation reference" w:semiHidden="1" w:unhideWhenUsed="1"/>
+    <w:lsdException w:name="line number" w:semiHidden="1" w:unhideWhenUsed="1"/>
+    <w:lsdException w:name="page number" w:semiHidden="1" w:uiPriority="0" w:unhideWhenUsed="1"/>
+    <w:lsdException w:name="endnote reference" w:semiHidden="1" w:unhideWhenUsed="1"/>
+    <w:lsdException w:name="endnote text" w:semiHidden="1" w:unhideWhenUsed="1"/>
+    <w:lsdException w:name="table of authorities" w:semiHidden="1" w:unhideWhenUsed="1"/>
+    <w:lsdException w:name="macro" w:semiHidden="1" w:unhideWhenUsed="1"/>
+    <w:lsdException w:name="toa heading" w:semiHidden="1" w:unhideWhenUsed="1"/>
+    <w:lsdException w:name="List" w:semiHidden="1" w:unhideWhenUsed="1"/>
+    <w:lsdException w:name="List Bullet" w:semiHidden="1" w:unhideWhenUsed="1"/>
+    <w:lsdException w:name="List Number" w:semiHidden="1" w:unhideWhenUsed="1"/>
+    <w:lsdException w:name="List 2" w:semiHidden="1" w:unhideWhenUsed="1"/>
+    <w:lsdException w:name="List 3" w:semiHidden="1" w:unhideWhenUsed="1"/>
+    <w:lsdException w:name="List 4" w:semiHidden="1" w:unhideWhenUsed="1"/>
+    <w:lsdException w:name="List 5" w:semiHidden="1" w:unhideWhenUsed="1"/>
+    <w:lsdException w:name="List Bullet 2" w:semiHidden="1" w:unhideWhenUsed="1"/>
+    <w:lsdException w:name="List Bullet 3" w:semiHidden="1" w:unhideWhenUsed="1"/>
+    <w:lsdException w:name="List Bullet 4" w:semiHidden="1" w:unhideWhenUsed="1"/>
+    <w:lsdException w:name="List Bullet 5" w:semiHidden="1" w:unhideWhenUsed="1"/>
+    <w:lsdException w:name="List Number 2" w:semiHidden="1" w:unhideWhenUsed="1"/>
+    <w:lsdException w:name="List Number 3" w:semiHidden="1" w:unhideWhenUsed="1"/>
+    <w:lsdException w:name="List Number 4" w:semiHidden="1" w:unhideWhenUsed="1"/>
+    <w:lsdException w:name="List Number 5" w:semiHidden="1" w:unhideWhenUsed="1"/>
+    <w:lsdException w:name="Title" w:uiPriority="10" w:qFormat="1"/>
+    <w:lsdException w:name="Closing" w:semiHidden="1" w:unhideWhenUsed="1"/>
+    <w:lsdException w:name="Signature" w:semiHidden="1" w:unhideWhenUsed="1"/>
+    <w:lsdException w:name="Default Paragraph Font" w:semiHidden="1" w:uiPriority="1" w:unhideWhenUsed="1"/>
+    <w:lsdException w:name="Body Text" w:semiHidden="1" w:unhideWhenUsed="1"/>
+    <w:lsdException w:name="Body Text Indent" w:semiHidden="1" w:unhideWhenUsed="1"/>
+    <w:lsdException w:name="List Continue" w:semiHidden="1" w:unhideWhenUsed="1"/>
+    <w:lsdException w:name="List Continue 2" w:semiHidden="1" w:unhideWhenUsed="1"/>
+    <w:lsdException w:name="List Continue 3" w:semiHidden="1" w:unhideWhenUsed="1"/>
+    <w:lsdException w:name="List Continue 4" w:semiHidden="1" w:unhideWhenUsed="1"/>
+    <w:lsdException w:name="List Continue 5" w:semiHidden="1" w:unhideWhenUsed="1"/>
+    <w:lsdException w:name="Message Header" w:semiHidden="1" w:unhideWhenUsed="1"/>
+    <w:lsdException w:name="Subtitle" w:uiPriority="11" w:qFormat="1"/>
+    <w:lsdException w:name="Salutation" w:semiHidden="1" w:unhideWhenUsed="1"/>
+    <w:lsdException w:name="Date" w:semiHidden="1" w:unhideWhenUsed="1"/>
+    <w:lsdException w:name="Body Text First Indent" w:semiHidden="1" w:unhideWhenUsed="1"/>
+    <w:lsdException w:name="Body Text First Indent 2" w:semiHidden="1" w:unhideWhenUsed="1"/>
+    <w:lsdException w:name="Note Heading" w:semiHidden="1" w:unhideWhenUsed="1"/>
+    <w:lsdException w:name="Body Text 2" w:semiHidden="1" w:unhideWhenUsed="1"/>
+    <w:lsdException w:name="Body Text 3" w:semiHidden="1" w:unhideWhenUsed="1"/>
+    <w:lsdException w:name="Body Text Indent 2" w:semiHidden="1" w:unhideWhenUsed="1"/>
+    <w:lsdException w:name="Body Text Indent 3" w:semiHidden="1" w:unhideWhenUsed="1"/>
+    <w:lsdException w:name="Block Text" w:semiHidden="1" w:unhideWhenUsed="1"/>
+    <w:lsdException w:name="Hyperlink" w:semiHidden="1" w:unhideWhenUsed="1"/>
+    <w:lsdException w:name="FollowedHyperlink" w:semiHidden="1" w:unhideWhenUsed="1"/>
+    <w:lsdException w:name="Strong" w:uiPriority="22" w:qFormat="1"/>
+    <w:lsdException w:name="Emphasis" w:uiPriority="20" w:qFormat="1"/>
+    <w:lsdException w:name="Document Map" w:semiHidden="1" w:unhideWhenUsed="1"/>
+    <w:lsdException w:name="Plain Text" w:semiHidden="1" w:unhideWhenUsed="1"/>
+    <w:lsdException w:name="E-mail Signature" w:semiHidden="1" w:unhideWhenUsed="1"/>
+    <w:lsdException w:name="HTML Top of Form" w:semiHidden="1" w:unhideWhenUsed="1"/>
+    <w:lsdException w:name="HTML Bottom of Form" w:semiHidden="1" w:unhideWhenUsed="1"/>
+    <w:lsdException w:name="Normal (Web)" w:semiHidden="1" w:unhideWhenUsed="1"/>
+    <w:lsdException w:name="HTML Acronym" w:semiHidden="1" w:unhideWhenUsed="1"/>
+    <w:lsdException w:name="HTML Address" w:semiHidden="1" w:unhideWhenUsed="1"/>
+    <w:lsdException w:name="HTML Cite" w:semiHidden="1" w:unhideWhenUsed="1"/>
+    <w:lsdException w:name="HTML Code" w:semiHidden="1" w:unhideWhenUsed="1"/>
+    <w:lsdException w:name="HTML Definition" w:semiHidden="1" w:unhideWhenUsed="1"/>
+    <w:lsdException w:name="HTML Keyboard" w:semiHidden="1" w:unhideWhenUsed="1"/>
+    <w:lsdException w:name="HTML Preformatted" w:semiHidden="1" w:unhideWhenUsed="1"/>
+    <w:lsdException w:name="HTML Sample" w:semiHidden="1" w:unhideWhenUsed="1"/>
+    <w:lsdException w:name="HTML Typewriter" w:semiHidden="1" w:unhideWhenUsed="1"/>
+    <w:lsdException w:name="HTML Variable" w:semiHidden="1" w:unhideWhenUsed="1"/>
+    <w:lsdException w:name="Normal Table" w:semiHidden="1" w:unhideWhenUsed="1"/>
+    <w:lsdException w:name="annotation subject" w:semiHidden="1" w:unhideWhenUsed="1"/>
+    <w:lsdException w:name="No List" w:semiHidden="1" w:unhideWhenUsed="1"/>
+    <w:lsdException w:name="Outline List 1" w:semiHidden="1" w:unhideWhenUsed="1"/>
+    <w:lsdException w:name="Outline List 2" w:semiHidden="1" w:unhideWhenUsed="1"/>
+    <w:lsdException w:name="Outline List 3" w:semiHidden="1" w:unhideWhenUsed="1"/>
+    <w:lsdException w:name="Table Simple 1" w:semiHidden="1" w:unhideWhenUsed="1"/>
+    <w:lsdException w:name="Table Simple 2" w:semiHidden="1" w:unhideWhenUsed="1"/>
+    <w:lsdException w:name="Table Simple 3" w:semiHidden="1" w:unhideWhenUsed="1"/>
+    <w:lsdException w:name="Table Classic 1" w:semiHidden="1" w:unhideWhenUsed="1"/>
+    <w:lsdException w:name="Table Classic 2" w:semiHidden="1" w:unhideWhenUsed="1"/>
+    <w:lsdException w:name="Table Classic 3" w:semiHidden="1" w:unhideWhenUsed="1"/>
+    <w:lsdException w:name="Table Classic 4" w:semiHidden="1" w:unhideWhenUsed="1"/>
+    <w:lsdException w:name="Table Colorful 1" w:semiHidden="1" w:unhideWhenUsed="1"/>
+    <w:lsdException w:name="Table Colorful 2" w:semiHidden="1" w:unhideWhenUsed="1"/>
+    <w:lsdException w:name="Table Colorful 3" w:semiHidden="1" w:unhideWhenUsed="1"/>
+    <w:lsdException w:name="Table Columns 1" w:semiHidden="1" w:unhideWhenUsed="1"/>
+    <w:lsdException w:name="Table Columns 2" w:semiHidden="1" w:unhideWhenUsed="1"/>
+    <w:lsdException w:name="Table Columns 3" w:semiHidden="1" w:unhideWhenUsed="1"/>
+    <w:lsdException w:name="Table Columns 4" w:semiHidden="1" w:unhideWhenUsed="1"/>
+    <w:lsdException w:name="Table Columns 5" w:semiHidden="1" w:unhideWhenUsed="1"/>
+    <w:lsdException w:name="Table Grid 1" w:semiHidden="1" w:unhideWhenUsed="1"/>
+    <w:lsdException w:name="Table Grid 2" w:semiHidden="1" w:unhideWhenUsed="1"/>
+    <w:lsdException w:name="Table Grid 3" w:semiHidden="1" w:unhideWhenUsed="1"/>
+    <w:lsdException w:name="Table Grid 4" w:semiHidden="1" w:unhideWhenUsed="1"/>
+    <w:lsdException w:name="Table Grid 5" w:semiHidden="1" w:unhideWhenUsed="1"/>
+    <w:lsdException w:name="Table Grid 6" w:semiHidden="1" w:unhideWhenUsed="1"/>
+    <w:lsdException w:name="Table Grid 7" w:semiHidden="1" w:unhideWhenUsed="1"/>
+    <w:lsdException w:name="Table Grid 8" w:semiHidden="1" w:unhideWhenUsed="1"/>
+    <w:lsdException w:name="Table List 1" w:semiHidden="1" w:unhideWhenUsed="1"/>
+    <w:lsdException w:name="Table List 2" w:semiHidden="1" w:unhideWhenUsed="1"/>
+    <w:lsdException w:name="Table List 3" w:semiHidden="1" w:unhideWhenUsed="1"/>
+    <w:lsdException w:name="Table List 4" w:semiHidden="1" w:unhideWhenUsed="1"/>
+    <w:lsdException w:name="Table List 5" w:semiHidden="1" w:unhideWhenUsed="1"/>
+    <w:lsdException w:name="Table List 6" w:semiHidden="1" w:unhideWhenUsed="1"/>
+    <w:lsdException w:name="Table List 7" w:semiHidden="1" w:unhideWhenUsed="1"/>
+    <w:lsdException w:name="Table List 8" w:semiHidden="1" w:unhideWhenUsed="1"/>
+    <w:lsdException w:name="Table 3D effects 1" w:semiHidden="1" w:unhideWhenUsed="1"/>
+    <w:lsdException w:name="Table 3D effects 2" w:semiHidden="1" w:unhideWhenUsed="1"/>
+    <w:lsdException w:name="Table 3D effects 3" w:semiHidden="1" w:unhideWhenUsed="1"/>
+    <w:lsdException w:name="Table Contemporary" w:semiHidden="1" w:unhideWhenUsed="1"/>
+    <w:lsdException w:name="Table Elegant" w:semiHidden="1" w:unhideWhenUsed="1"/>
+    <w:lsdException w:name="Table Professional" w:semiHidden="1" w:unhideWhenUsed="1"/>
+    <w:lsdException w:name="Table Subtle 1" w:semiHidden="1" w:unhideWhenUsed="1"/>
+    <w:lsdException w:name="Table Subtle 2" w:semiHidden="1" w:unhideWhenUsed="1"/>
+    <w:lsdException w:name="Table Web 1" w:semiHidden="1" w:unhideWhenUsed="1"/>
+    <w:lsdException w:name="Table Web 2" w:semiHidden="1" w:unhideWhenUsed="1"/>
+    <w:lsdException w:name="Table Web 3" w:semiHidden="1" w:unhideWhenUsed="1"/>
+    <w:lsdException w:name="Balloon Text" w:semiHidden="1" w:unhideWhenUsed="1"/>
+    <w:lsdException w:name="Table Grid" w:uiPriority="0"/>
+    <w:lsdException w:name="Table Theme" w:semiHidden="1" w:unhideWhenUsed="1"/>
+    <w:lsdException w:name="Placeholder Text" w:semiHidden="1"/>
+    <w:lsdException w:name="No Spacing" w:uiPriority="1" w:qFormat="1"/>
+    <w:lsdException w:name="Light Shading" w:uiPriority="60"/>
+    <w:lsdException w:name="Light List" w:uiPriority="61"/>
+    <w:lsdException w:name="Light Grid" w:uiPriority="62"/>
+    <w:lsdException w:name="Medium Shading 1" w:uiPriority="63"/>
+    <w:lsdException w:name="Medium Shading 2" w:uiPriority="64"/>
+    <w:lsdException w:name="Medium List 1" w:uiPriority="65"/>
+    <w:lsdException w:name="Medium List 2" w:uiPriority="66"/>
+    <w:lsdException w:name="Medium Grid 1" w:uiPriority="67"/>
+    <w:lsdException w:name="Medium Grid 2" w:uiPriority="68"/>
+    <w:lsdException w:name="Medium Grid 3" w:uiPriority="69"/>
+    <w:lsdException w:name="Dark List" w:uiPriority="70"/>
+    <w:lsdException w:name="Colorful Shading" w:uiPriority="71"/>
+    <w:lsdException w:name="Colorful List" w:uiPriority="72"/>
+    <w:lsdException w:name="Colorful Grid" w:uiPriority="73"/>
+    <w:lsdException w:name="Light Shading Accent 1" w:uiPriority="60"/>
+    <w:lsdException w:name="Light List Accent 1" w:uiPriority="61"/>
+    <w:lsdException w:name="Light Grid Accent 1" w:uiPriority="62"/>
+    <w:lsdException w:name="Medium Shading 1 Accent 1" w:uiPriority="63"/>
+    <w:lsdException w:name="Medium Shading 2 Accent 1" w:uiPriority="64"/>
+    <w:lsdException w:name="Medium List 1 Accent 1" w:uiPriority="65"/>
+    <w:lsdException w:name="Revision" w:semiHidden="1"/>
+    <w:lsdException w:name="List Paragraph" w:uiPriority="34" w:qFormat="1"/>
+    <w:lsdException w:name="Quote" w:uiPriority="29" w:qFormat="1"/>
+    <w:lsdException w:name="Intense Quote" w:uiPriority="30" w:qFormat="1"/>
+    <w:lsdException w:name="Medium List 2 Accent 1" w:uiPriority="66"/>
+    <w:lsdException w:name="Medium Grid 1 Accent 1" w:uiPriority="67"/>
+    <w:lsdException w:name="Medium Grid 2 Accent 1" w:uiPriority="68"/>
+    <w:lsdException w:name="Medium Grid 3 Accent 1" w:uiPriority="69"/>
+    <w:lsdException w:name="Dark List Accent 1" w:uiPriority="70"/>
+    <w:lsdException w:name="Colorful Shading Accent 1" w:uiPriority="71"/>
+    <w:lsdException w:name="Colorful List Accent 1" w:uiPriority="72"/>
+    <w:lsdException w:name="Colorful Grid Accent 1" w:uiPriority="73"/>
+    <w:lsdException w:name="Light Shading Accent 2" w:uiPriority="60"/>
+    <w:lsdException w:name="Light List Accent 2" w:uiPriority="61"/>
+    <w:lsdException w:name="Light Grid Accent 2" w:uiPriority="62"/>
+    <w:lsdException w:name="Medium Shading 1 Accent 2" w:uiPriority="63"/>
+    <w:lsdException w:name="Medium Shading 2 Accent 2" w:uiPriority="64"/>
+    <w:lsdException w:name="Medium List 1 Accent 2" w:uiPriority="65"/>
+    <w:lsdException w:name="Medium List 2 Accent 2" w:uiPriority="66"/>
+    <w:lsdException w:name="Medium Grid 1 Accent 2" w:uiPriority="67"/>
+    <w:lsdException w:name="Medium Grid 2 Accent 2" w:uiPriority="68"/>
+    <w:lsdException w:name="Medium Grid 3 Accent 2" w:uiPriority="69"/>
+    <w:lsdException w:name="Dark List Accent 2" w:uiPriority="70"/>
+    <w:lsdException w:name="Colorful Shading Accent 2" w:uiPriority="71"/>
+    <w:lsdException w:name="Colorful List Accent 2" w:uiPriority="72"/>
+    <w:lsdException w:name="Colorful Grid Accent 2" w:uiPriority="73"/>
+    <w:lsdException w:name="Light Shading Accent 3" w:uiPriority="60"/>
+    <w:lsdException w:name="Light List Accent 3" w:uiPriority="61"/>
+    <w:lsdException w:name="Light Grid Accent 3" w:uiPriority="62"/>
+    <w:lsdException w:name="Medium Shading 1 Accent 3" w:uiPriority="63"/>
+    <w:lsdException w:name="Medium Shading 2 Accent 3" w:uiPriority="64"/>
+    <w:lsdException w:name="Medium List 1 Accent 3" w:uiPriority="65"/>
+    <w:lsdException w:name="Medium List 2 Accent 3" w:uiPriority="66"/>
+    <w:lsdException w:name="Medium Grid 1 Accent 3" w:uiPriority="67"/>
+    <w:lsdException w:name="Medium Grid 2 Accent 3" w:uiPriority="68"/>
+    <w:lsdException w:name="Medium Grid 3 Accent 3" w:uiPriority="69"/>
+    <w:lsdException w:name="Dark List Accent 3" w:uiPriority="70"/>
+    <w:lsdException w:name="Colorful Shading Accent 3" w:uiPriority="71"/>
+    <w:lsdException w:name="Colorful List Accent 3" w:uiPriority="72"/>
+    <w:lsdException w:name="Colorful Grid Accent 3" w:uiPriority="73"/>
+    <w:lsdException w:name="Light Shading Accent 4" w:uiPriority="60"/>
+    <w:lsdException w:name="Light List Accent 4" w:uiPriority="61"/>
+    <w:lsdException w:name="Light Grid Accent 4" w:uiPriority="62"/>
+    <w:lsdException w:name="Medium Shading 1 Accent 4" w:uiPriority="63"/>
+    <w:lsdException w:name="Medium Shading 2 Accent 4" w:uiPriority="64"/>
+    <w:lsdException w:name="Medium List 1 Accent 4" w:uiPriority="65"/>
+    <w:lsdException w:name="Medium List 2 Accent 4" w:uiPriority="66"/>
+    <w:lsdException w:name="Medium Grid 1 Accent 4" w:uiPriority="67"/>
+    <w:lsdException w:name="Medium Grid 2 Accent 4" w:uiPriority="68"/>
+    <w:lsdException w:name="Medium Grid 3 Accent 4" w:uiPriority="69"/>
+    <w:lsdException w:name="Dark List Accent 4" w:uiPriority="70"/>
+    <w:lsdException w:name="Colorful Shading Accent 4" w:uiPriority="71"/>
+    <w:lsdException w:name="Colorful List Accent 4" w:uiPriority="72"/>
+    <w:lsdException w:name="Colorful Grid Accent 4" w:uiPriority="73"/>
+    <w:lsdException w:name="Light Shading Accent 5" w:uiPriority="60"/>
+    <w:lsdException w:name="Light List Accent 5" w:uiPriority="61"/>
+    <w:lsdException w:name="Light Grid Accent 5" w:uiPriority="62"/>
+    <w:lsdException w:name="Medium Shading 1 Accent 5" w:uiPriority="63"/>
+    <w:lsdException w:name="Medium Shading 2 Accent 5" w:uiPriority="64"/>
+    <w:lsdException w:name="Medium List 1 Accent 5" w:uiPriority="65"/>
+    <w:lsdException w:name="Medium List 2 Accent 5" w:uiPriority="66"/>
+    <w:lsdException w:name="Medium Grid 1 Accent 5" w:uiPriority="67"/>
+    <w:lsdException w:name="Medium Grid 2 Accent 5" w:uiPriority="68"/>
+    <w:lsdException w:name="Medium Grid 3 Accent 5" w:uiPriority="69"/>
+    <w:lsdException w:name="Dark List Accent 5" w:uiPriority="70"/>
+    <w:lsdException w:name="Colorful Shading Accent 5" w:uiPriority="71"/>
+    <w:lsdException w:name="Colorful List Accent 5" w:uiPriority="72"/>
+    <w:lsdException w:name="Colorful Grid Accent 5" w:uiPriority="73"/>
+    <w:lsdException w:name="Light Shading Accent 6" w:uiPriority="60"/>
+    <w:lsdException w:name="Light List Accent 6" w:uiPriority="61"/>
+    <w:lsdException w:name="Light Grid Accent 6" w:uiPriority="62"/>
+    <w:lsdException w:name="Medium Shading 1 Accent 6" w:uiPriority="63"/>
+    <w:lsdException w:name="Medium Shading 2 Accent 6" w:uiPriority="64"/>
+    <w:lsdException w:name="Medium List 1 Accent 6" w:uiPriority="65"/>
+    <w:lsdException w:name="Medium List 2 Accent 6" w:uiPriority="66"/>
+    <w:lsdException w:name="Medium Grid 1 Accent 6" w:uiPriority="67"/>
+    <w:lsdException w:name="Medium Grid 2 Accent 6" w:uiPriority="68"/>
+    <w:lsdException w:name="Medium Grid 3 Accent 6" w:uiPriority="69"/>
+    <w:lsdException w:name="Dark List Accent 6" w:uiPriority="70"/>
+    <w:lsdException w:name="Colorful Shading Accent 6" w:uiPriority="71"/>
+    <w:lsdException w:name="Colorful List Accent 6" w:uiPriority="72"/>
+    <w:lsdException w:name="Colorful Grid Accent 6" w:uiPriority="73"/>
+    <w:lsdException w:name="Subtle Emphasis" w:uiPriority="19" w:qFormat="1"/>
+    <w:lsdException w:name="Intense Emphasis" w:uiPriority="21" w:qFormat="1"/>
+    <w:lsdException w:name="Subtle Reference" w:uiPriority="31" w:qFormat="1"/>
+    <w:lsdException w:name="Intense Reference" w:uiPriority="32" w:qFormat="1"/>
+    <w:lsdException w:name="Book Title" w:uiPriority="33" w:qFormat="1"/>
+    <w:lsdException w:name="Bibliography" w:semiHidden="1" w:uiPriority="37" w:unhideWhenUsed="1"/>
+    <w:lsdException w:name="TOC Heading" w:semiHidden="1" w:uiPriority="39" w:unhideWhenUsed="1" w:qFormat="1"/>
+    <w:lsdException w:name="Plain Table 1" w:uiPriority="41"/>
+    <w:lsdException w:name="Plain Table 2" w:uiPriority="42"/>
+    <w:lsdException w:name="Plain Table 3" w:uiPriority="43"/>
+    <w:lsdException w:name="Plain Table 4" w:uiPriority="44"/>
+    <w:lsdException w:name="Plain Table 5" w:uiPriority="45"/>
+    <w:lsdException w:name="Grid Table Light" w:uiPriority="40"/>
+    <w:lsdException w:name="Grid Table 1 Light" w:uiPriority="46"/>
+    <w:lsdException w:name="Grid Table 2" w:uiPriority="47"/>
+    <w:lsdException w:name="Grid Table 3" w:uiPriority="48"/>
+    <w:lsdException w:name="Grid Table 4" w:uiPriority="49"/>
+    <w:lsdException w:name="Grid Table 5 Dark" w:uiPriority="50"/>
+    <w:lsdException w:name="Grid Table 6 Colorful" w:uiPriority="51"/>
+    <w:lsdException w:name="Grid Table 7 Colorful" w:uiPriority="52"/>
+    <w:lsdException w:name="Grid Table 1 Light Accent 1" w:uiPriority="46"/>
+    <w:lsdException w:name="Grid Table 2 Accent 1" w:uiPriority="47"/>
+    <w:lsdException w:name="Grid Table 3 Accent 1" w:uiPriority="48"/>
+    <w:lsdException w:name="Grid Table 4 Accent 1" w:uiPriority="49"/>
+    <w:lsdException w:name="Grid Table 5 Dark Accent 1" w:uiPriority="50"/>
+    <w:lsdException w:name="Grid Table 6 Colorful Accent 1" w:uiPriority="51"/>
+    <w:lsdException w:name="Grid Table 7 Colorful Accent 1" w:uiPriority="52"/>
+    <w:lsdException w:name="Grid Table 1 Light Accent 2" w:uiPriority="46"/>
+    <w:lsdException w:name="Grid Table 2 Accent 2" w:uiPriority="47"/>
+    <w:lsdException w:name="Grid Table 3 Accent 2" w:uiPriority="48"/>
+    <w:lsdException w:name="Grid Table 4 Accent 2" w:uiPriority="49"/>
+    <w:lsdException w:name="Grid Table 5 Dark Accent 2" w:uiPriority="50"/>
+    <w:lsdException w:name="Grid Table 6 Colorful Accent 2" w:uiPriority="51"/>
+    <w:lsdException w:name="Grid Table 7 Colorful Accent 2" w:uiPriority="52"/>
+    <w:lsdException w:name="Grid Table 1 Light Accent 3" w:uiPriority="46"/>
+    <w:lsdException w:name="Grid Table 2 Accent 3" w:uiPriority="47"/>
+    <w:lsdException w:name="Grid Table 3 Accent 3" w:uiPriority="48"/>
+    <w:lsdException w:name="Grid Table 4 Accent 3" w:uiPriority="49"/>
+    <w:lsdException w:name="Grid Table 5 Dark Accent 3" w:uiPriority="50"/>
+    <w:lsdException w:name="Grid Table 6 Colorful Accent 3" w:uiPriority="51"/>
+    <w:lsdException w:name="Grid Table 7 Colorful Accent 3" w:uiPriority="52"/>
+    <w:lsdException w:name="Grid Table 1 Light Accent 4" w:uiPriority="46"/>
+    <w:lsdException w:name="Grid Table 2 Accent 4" w:uiPriority="47"/>
+    <w:lsdException w:name="Grid Table 3 Accent 4" w:uiPriority="48"/>
+    <w:lsdException w:name="Grid Table 4 Accent 4" w:uiPriority="49"/>
+    <w:lsdException w:name="Grid Table 5 Dark Accent 4" w:uiPriority="50"/>
+    <w:lsdException w:name="Grid Table 6 Colorful Accent 4" w:uiPriority="51"/>
+    <w:lsdException w:name="Grid Table 7 Colorful Accent 4" w:uiPriority="52"/>
+    <w:lsdException w:name="Grid Table 1 Light Accent 5" w:uiPriority="46"/>
+    <w:lsdException w:name="Grid Table 2 Accent 5" w:uiPriority="47"/>
+    <w:lsdException w:name="Grid Table 3 Accent 5" w:uiPriority="48"/>
+    <w:lsdException w:name="Grid Table 4 Accent 5" w:uiPriority="49"/>
+    <w:lsdException w:name="Grid Table 5 Dark Accent 5" w:uiPriority="50"/>
+    <w:lsdException w:name="Grid Table 6 Colorful Accent 5" w:uiPriority="51"/>
+    <w:lsdException w:name="Grid Table 7 Colorful Accent 5" w:uiPriority="52"/>
+    <w:lsdException w:name="Grid Table 1 Light Accent 6" w:uiPriority="46"/>
+    <w:lsdException w:name="Grid Table 2 Accent 6" w:uiPriority="47"/>
+    <w:lsdException w:name="Grid Table 3 Accent 6" w:uiPriority="48"/>
+    <w:lsdException w:name="Grid Table 4 Accent 6" w:uiPriority="49"/>
+    <w:lsdException w:name="Grid Table 5 Dark Accent 6" w:uiPriority="50"/>
+    <w:lsdException w:name="Grid Table 6 Colorful Accent 6" w:uiPriority="51"/>
+    <w:lsdException w:name="Grid Table 7 Colorful Accent 6" w:uiPriority="52"/>
+    <w:lsdException w:name="List Table 1 Light" w:uiPriority="46"/>
+    <w:lsdException w:name="List Table 2" w:uiPriority="47"/>
+    <w:lsdException w:name="List Table 3" w:uiPriority="48"/>
+    <w:lsdException w:name="List Table 4" w:uiPriority="49"/>
+    <w:lsdException w:name="List Table 5 Dark" w:uiPriority="50"/>
+    <w:lsdException w:name="List Table 6 Colorful" w:uiPriority="51"/>
+    <w:lsdException w:name="List Table 7 Colorful" w:uiPriority="52"/>
+    <w:lsdException w:name="List Table 1 Light Accent 1" w:uiPriority="46"/>
+    <w:lsdException w:name="List Table 2 Accent 1" w:uiPriority="47"/>
+    <w:lsdException w:name="List Table 3 Accent 1" w:uiPriority="48"/>
+    <w:lsdException w:name="List Table 4 Accent 1" w:uiPriority="49"/>
+    <w:lsdException w:name="List Table 5 Dark Accent 1" w:uiPriority="50"/>
+    <w:lsdException w:name="List Table 6 Colorful Accent 1" w:uiPriority="51"/>
+    <w:lsdException w:name="List Table 7 Colorful Accent 1" w:uiPriority="52"/>
+    <w:lsdException w:name="List Table 1 Light Accent 2" w:uiPriority="46"/>
+    <w:lsdException w:name="List Table 2 Accent 2" w:uiPriority="47"/>
+    <w:lsdException w:name="List Table 3 Accent 2" w:uiPriority="48"/>
+    <w:lsdException w:name="List Table 4 Accent 2" w:uiPriority="49"/>
+    <w:lsdException w:name="List Table 5 Dark Accent 2" w:uiPriority="50"/>
+    <w:lsdException w:name="List Table 6 Colorful Accent 2" w:uiPriority="51"/>
+    <w:lsdException w:name="List Table 7 Colorful Accent 2" w:uiPriority="52"/>
+    <w:lsdException w:name="List Table 1 Light Accent 3" w:uiPriority="46"/>
+    <w:lsdException w:name="List Table 2 Accent 3" w:uiPriority="47"/>
+    <w:lsdException w:name="List Table 3 Accent 3" w:uiPriority="48"/>
+    <w:lsdException w:name="List Table 4 Accent 3" w:uiPriority="49"/>
+    <w:lsdException w:name="List Table 5 Dark Accent 3" w:uiPriority="50"/>
+    <w:lsdException w:name="List Table 6 Colorful Accent 3" w:uiPriority="51"/>
+    <w:lsdException w:name="List Table 7 Colorful Accent 3" w:uiPriority="52"/>
+    <w:lsdException w:name="List Table 1 Light Accent 4" w:uiPriority="46"/>
+    <w:lsdException w:name="List Table 2 Accent 4" w:uiPriority="47"/>
+    <w:lsdException w:name="List Table 3 Accent 4" w:uiPriority="48"/>
+    <w:lsdException w:name="List Table 4 Accent 4" w:uiPriority="49"/>
+    <w:lsdException w:name="List Table 5 Dark Accent 4" w:uiPriority="50"/>
+    <w:lsdException w:name="List Table 6 Colorful Accent 4" w:uiPriority="51"/>
+    <w:lsdException w:name="List Table 7 Colorful Accent 4" w:uiPriority="52"/>
+    <w:lsdException w:name="List Table 1 Light Accent 5" w:uiPriority="46"/>
+    <w:lsdException w:name="List Table 2 Accent 5" w:uiPriority="47"/>
+    <w:lsdException w:name="List Table 3 Accent 5" w:uiPriority="48"/>
+    <w:lsdException w:name="List Table 4 Accent 5" w:uiPriority="49"/>
+    <w:lsdException w:name="List Table 5 Dark Accent 5" w:uiPriority="50"/>
+    <w:lsdException w:name="List Table 6 Colorful Accent 5" w:uiPriority="51"/>
+    <w:lsdException w:name="List Table 7 Colorful Accent 5" w:uiPriority="52"/>
+    <w:lsdException w:name="List Table 1 Light Accent 6" w:uiPriority="46"/>
+    <w:lsdException w:name="List Table 2 Accent 6" w:uiPriority="47"/>
+    <w:lsdException w:name="List Table 3 Accent 6" w:uiPriority="48"/>
+    <w:lsdException w:name="List Table 4 Accent 6" w:uiPriority="49"/>
+    <w:lsdException w:name="List Table 5 Dark Accent 6" w:uiPriority="50"/>
+    <w:lsdException w:name="List Table 6 Colorful Accent 6" w:uiPriority="51"/>
+    <w:lsdException w:name="List Table 7 Colorful Accent 6" w:uiPriority="52"/>
   </w:latentStyles>
   <w:style w:type="paragraph" w:default="1" w:styleId="Normal">
     <w:name w:val="Normal"/>
@@ -25719,7 +25048,7 @@
 </file>
 
 <file path=customXml/itemProps1.xml><?xml version="1.0" encoding="utf-8"?>
-<ds:datastoreItem xmlns:ds="http://schemas.openxmlformats.org/officeDocument/2006/customXml" ds:itemID="{B29F9CC8-6E4B-4EB4-B950-1611500FB975}">
+<ds:datastoreItem xmlns:ds="http://schemas.openxmlformats.org/officeDocument/2006/customXml" ds:itemID="{39D12B19-01E1-408B-83FD-ECAA0B8F4D5B}">
   <ds:schemaRefs>
     <ds:schemaRef ds:uri="http://schemas.openxmlformats.org/officeDocument/2006/bibliography"/>
   </ds:schemaRefs>

</xml_diff>